<commit_message>
adds info to metadata
</commit_message>
<xml_diff>
--- a/data-raw/metadata/methods.docx
+++ b/data-raw/metadata/methods.docx
@@ -4,31 +4,569 @@
   <w:body>
     <w:p>
       <w:pPr>
+        <w:spacing w:before="360" w:after="120" w:line="240" w:lineRule="auto"/>
+        <w:outlineLvl w:val="1"/>
+        <w:rPr>
+          <w:rFonts w:ascii="Arial" w:eastAsia="Times New Roman" w:hAnsi="Arial" w:cs="Arial"/>
+          <w:b/>
+          <w:bCs/>
+          <w:sz w:val="24"/>
+          <w:szCs w:val="24"/>
+        </w:rPr>
+      </w:pPr>
+      <w:r>
+        <w:rPr>
+          <w:rFonts w:ascii="Arial" w:eastAsia="Times New Roman" w:hAnsi="Arial" w:cs="Arial"/>
+          <w:color w:val="000000"/>
+          <w:sz w:val="24"/>
+          <w:szCs w:val="24"/>
+        </w:rPr>
+        <w:t>Yuba River</w:t>
+      </w:r>
+    </w:p>
+    <w:p>
+      <w:pPr>
+        <w:spacing w:before="320" w:after="80" w:line="240" w:lineRule="auto"/>
+        <w:outlineLvl w:val="2"/>
+        <w:rPr>
+          <w:rFonts w:ascii="Arial" w:eastAsia="Times New Roman" w:hAnsi="Arial" w:cs="Arial"/>
+          <w:b/>
+          <w:bCs/>
+          <w:sz w:val="24"/>
+          <w:szCs w:val="24"/>
+        </w:rPr>
+      </w:pPr>
+      <w:r>
+        <w:rPr>
+          <w:rFonts w:ascii="Arial" w:eastAsia="Times New Roman" w:hAnsi="Arial" w:cs="Arial"/>
+          <w:color w:val="434343"/>
+          <w:sz w:val="24"/>
+          <w:szCs w:val="24"/>
+        </w:rPr>
+        <w:t>Methods Overview</w:t>
+      </w:r>
+    </w:p>
+    <w:p>
+      <w:pPr>
+        <w:spacing w:before="280" w:after="80" w:line="240" w:lineRule="auto"/>
+        <w:outlineLvl w:val="3"/>
+        <w:rPr>
+          <w:rFonts w:ascii="Arial" w:eastAsia="Times New Roman" w:hAnsi="Arial" w:cs="Arial"/>
+          <w:b/>
+          <w:bCs/>
+          <w:sz w:val="24"/>
+          <w:szCs w:val="24"/>
+        </w:rPr>
+      </w:pPr>
+      <w:r>
+        <w:rPr>
+          <w:rFonts w:ascii="Arial" w:eastAsia="Times New Roman" w:hAnsi="Arial" w:cs="Arial"/>
+          <w:color w:val="666666"/>
+          <w:sz w:val="24"/>
+          <w:szCs w:val="24"/>
+        </w:rPr>
+        <w:t>Adult Upstream</w:t>
+      </w:r>
+    </w:p>
+    <w:p>
+      <w:pPr>
+        <w:spacing w:after="0" w:line="240" w:lineRule="auto"/>
+        <w:rPr>
+          <w:rFonts w:ascii="Arial" w:eastAsia="Times New Roman" w:hAnsi="Arial" w:cs="Arial"/>
+          <w:sz w:val="24"/>
+          <w:szCs w:val="24"/>
+        </w:rPr>
+      </w:pPr>
+      <w:r>
+        <w:rPr>
+          <w:rFonts w:ascii="Arial" w:eastAsia="Times New Roman" w:hAnsi="Arial" w:cs="Arial"/>
+          <w:color w:val="000000"/>
+          <w:sz w:val="24"/>
+          <w:szCs w:val="24"/>
+        </w:rPr>
+        <w:t xml:space="preserve">Yuba River operates a video monitoring system near Daguerre Dam with two ladders (“North” and “South”). This dataset </w:t>
+      </w:r>
+      <w:proofErr w:type="gramStart"/>
+      <w:r>
+        <w:rPr>
+          <w:rFonts w:ascii="Arial" w:eastAsia="Times New Roman" w:hAnsi="Arial" w:cs="Arial"/>
+          <w:color w:val="000000"/>
+          <w:sz w:val="24"/>
+          <w:szCs w:val="24"/>
+        </w:rPr>
+        <w:t>is considered to be</w:t>
+      </w:r>
+      <w:proofErr w:type="gramEnd"/>
+      <w:r>
+        <w:rPr>
+          <w:rFonts w:ascii="Arial" w:eastAsia="Times New Roman" w:hAnsi="Arial" w:cs="Arial"/>
+          <w:color w:val="000000"/>
+          <w:sz w:val="24"/>
+          <w:szCs w:val="24"/>
+        </w:rPr>
+        <w:t xml:space="preserve"> a census for spring run chinook because mostly all spawn upstream of Daguerre Dam. Passage estimates using the adult upstream data have been modeled for 2004 - 2021 by Brian Poxon and Paul </w:t>
+      </w:r>
+      <w:proofErr w:type="spellStart"/>
+      <w:r>
+        <w:rPr>
+          <w:rFonts w:ascii="Arial" w:eastAsia="Times New Roman" w:hAnsi="Arial" w:cs="Arial"/>
+          <w:color w:val="000000"/>
+          <w:sz w:val="24"/>
+          <w:szCs w:val="24"/>
+        </w:rPr>
+        <w:t>Bratovich</w:t>
+      </w:r>
+      <w:proofErr w:type="spellEnd"/>
+      <w:r>
+        <w:rPr>
+          <w:rFonts w:ascii="Arial" w:eastAsia="Times New Roman" w:hAnsi="Arial" w:cs="Arial"/>
+          <w:color w:val="000000"/>
+          <w:sz w:val="24"/>
+          <w:szCs w:val="24"/>
+        </w:rPr>
+        <w:t>. The modeling approach involves determining the run and interpolating for missing data. </w:t>
+      </w:r>
+    </w:p>
+    <w:p>
+      <w:pPr>
+        <w:spacing w:after="0" w:line="240" w:lineRule="auto"/>
+        <w:rPr>
+          <w:rFonts w:ascii="Arial" w:eastAsia="Times New Roman" w:hAnsi="Arial" w:cs="Arial"/>
+          <w:sz w:val="24"/>
+          <w:szCs w:val="24"/>
+        </w:rPr>
+      </w:pPr>
+    </w:p>
+    <w:p>
+      <w:pPr>
+        <w:spacing w:after="0" w:line="240" w:lineRule="auto"/>
+        <w:rPr>
+          <w:rFonts w:ascii="Arial" w:eastAsia="Times New Roman" w:hAnsi="Arial" w:cs="Arial"/>
+          <w:sz w:val="24"/>
+          <w:szCs w:val="24"/>
+        </w:rPr>
+      </w:pPr>
+      <w:r>
+        <w:rPr>
+          <w:rFonts w:ascii="Arial" w:eastAsia="Times New Roman" w:hAnsi="Arial" w:cs="Arial"/>
+          <w:color w:val="000000"/>
+          <w:sz w:val="24"/>
+          <w:szCs w:val="24"/>
+        </w:rPr>
+        <w:t xml:space="preserve">Run differentiation is performed by splitting the dataset into three components (early migrating spring run, late migrating spring run, and fall run) and conducting an iterative analysis to find the “differentiating date” between spring and run as outlined in Poxon and </w:t>
+      </w:r>
+      <w:proofErr w:type="spellStart"/>
+      <w:r>
+        <w:rPr>
+          <w:rFonts w:ascii="Arial" w:eastAsia="Times New Roman" w:hAnsi="Arial" w:cs="Arial"/>
+          <w:color w:val="000000"/>
+          <w:sz w:val="24"/>
+          <w:szCs w:val="24"/>
+        </w:rPr>
+        <w:t>Bratovich</w:t>
+      </w:r>
+      <w:proofErr w:type="spellEnd"/>
+      <w:r>
+        <w:rPr>
+          <w:rFonts w:ascii="Arial" w:eastAsia="Times New Roman" w:hAnsi="Arial" w:cs="Arial"/>
+          <w:color w:val="000000"/>
+          <w:sz w:val="24"/>
+          <w:szCs w:val="24"/>
+        </w:rPr>
+        <w:t xml:space="preserve"> (2020). A GAM was used to interpolate missing values (i.e. when the video system was not working or during high flows) but could not be applied for 2016-2017 due to a high number of outages. Adipose fin clip rates were recorded as raw observations but are likely underestimating the contribution of hatchery fish to the population. Additionally, note that the north ladder was closed from February - September 2019.</w:t>
+      </w:r>
+    </w:p>
+    <w:p>
+      <w:pPr>
+        <w:spacing w:after="0" w:line="240" w:lineRule="auto"/>
+        <w:rPr>
+          <w:rFonts w:ascii="Arial" w:eastAsia="Times New Roman" w:hAnsi="Arial" w:cs="Arial"/>
+          <w:sz w:val="24"/>
+          <w:szCs w:val="24"/>
+        </w:rPr>
+      </w:pPr>
+    </w:p>
+    <w:p>
+      <w:pPr>
+        <w:spacing w:after="0" w:line="240" w:lineRule="auto"/>
+        <w:rPr>
+          <w:rFonts w:ascii="Arial" w:eastAsia="Times New Roman" w:hAnsi="Arial" w:cs="Arial"/>
+          <w:sz w:val="24"/>
+          <w:szCs w:val="24"/>
+        </w:rPr>
+      </w:pPr>
+      <w:r>
+        <w:rPr>
+          <w:rFonts w:ascii="Arial" w:eastAsia="Times New Roman" w:hAnsi="Arial" w:cs="Arial"/>
+          <w:color w:val="000000"/>
+          <w:sz w:val="24"/>
+          <w:szCs w:val="24"/>
+        </w:rPr>
+        <w:t>Yuba River consistently collects date, time, count, adipose fin clip status, passage direction (up or down), ladder, and hours and uses a statistical analysis to assign run. </w:t>
+      </w:r>
+    </w:p>
+    <w:p>
+      <w:pPr>
+        <w:spacing w:before="280" w:after="80" w:line="240" w:lineRule="auto"/>
+        <w:outlineLvl w:val="3"/>
+        <w:rPr>
+          <w:rFonts w:ascii="Arial" w:eastAsia="Times New Roman" w:hAnsi="Arial" w:cs="Arial"/>
+          <w:b/>
+          <w:bCs/>
+          <w:sz w:val="24"/>
+          <w:szCs w:val="24"/>
+        </w:rPr>
+      </w:pPr>
+      <w:r>
+        <w:rPr>
+          <w:rFonts w:ascii="Arial" w:eastAsia="Times New Roman" w:hAnsi="Arial" w:cs="Arial"/>
+          <w:color w:val="666666"/>
+          <w:sz w:val="24"/>
+          <w:szCs w:val="24"/>
+        </w:rPr>
+        <w:t>Holding</w:t>
+      </w:r>
+    </w:p>
+    <w:p>
+      <w:pPr>
+        <w:spacing w:after="0" w:line="240" w:lineRule="auto"/>
+        <w:rPr>
+          <w:rFonts w:ascii="Arial" w:eastAsia="Times New Roman" w:hAnsi="Arial" w:cs="Arial"/>
+          <w:sz w:val="24"/>
+          <w:szCs w:val="24"/>
+        </w:rPr>
+      </w:pPr>
+      <w:r>
+        <w:rPr>
+          <w:rFonts w:ascii="Arial" w:eastAsia="Times New Roman" w:hAnsi="Arial" w:cs="Arial"/>
+          <w:color w:val="000000"/>
+          <w:sz w:val="24"/>
+          <w:szCs w:val="24"/>
+        </w:rPr>
+        <w:t>Holding surveys are not conducted on Yuba River.</w:t>
+      </w:r>
+    </w:p>
+    <w:p>
+      <w:pPr>
+        <w:spacing w:before="280" w:after="80" w:line="240" w:lineRule="auto"/>
+        <w:outlineLvl w:val="3"/>
+        <w:rPr>
+          <w:rFonts w:ascii="Arial" w:eastAsia="Times New Roman" w:hAnsi="Arial" w:cs="Arial"/>
+          <w:b/>
+          <w:bCs/>
+          <w:sz w:val="24"/>
+          <w:szCs w:val="24"/>
+        </w:rPr>
+      </w:pPr>
+      <w:r>
+        <w:rPr>
+          <w:rFonts w:ascii="Arial" w:eastAsia="Times New Roman" w:hAnsi="Arial" w:cs="Arial"/>
+          <w:color w:val="666666"/>
+          <w:sz w:val="24"/>
+          <w:szCs w:val="24"/>
+        </w:rPr>
+        <w:t>Redd</w:t>
+      </w:r>
+    </w:p>
+    <w:p>
+      <w:pPr>
+        <w:spacing w:after="0" w:line="240" w:lineRule="auto"/>
+        <w:rPr>
+          <w:rFonts w:ascii="Arial" w:eastAsia="Times New Roman" w:hAnsi="Arial" w:cs="Arial"/>
+          <w:sz w:val="24"/>
+          <w:szCs w:val="24"/>
+        </w:rPr>
+      </w:pPr>
+      <w:r>
+        <w:rPr>
+          <w:rFonts w:ascii="Arial" w:eastAsia="Times New Roman" w:hAnsi="Arial" w:cs="Arial"/>
+          <w:color w:val="000000"/>
+          <w:sz w:val="24"/>
+          <w:szCs w:val="24"/>
+        </w:rPr>
+        <w:t xml:space="preserve">Yuba River has </w:t>
+      </w:r>
+      <w:proofErr w:type="spellStart"/>
+      <w:r>
+        <w:rPr>
+          <w:rFonts w:ascii="Arial" w:eastAsia="Times New Roman" w:hAnsi="Arial" w:cs="Arial"/>
+          <w:color w:val="000000"/>
+          <w:sz w:val="24"/>
+          <w:szCs w:val="24"/>
+        </w:rPr>
+        <w:t>redd</w:t>
+      </w:r>
+      <w:proofErr w:type="spellEnd"/>
+      <w:r>
+        <w:rPr>
+          <w:rFonts w:ascii="Arial" w:eastAsia="Times New Roman" w:hAnsi="Arial" w:cs="Arial"/>
+          <w:color w:val="000000"/>
+          <w:sz w:val="24"/>
+          <w:szCs w:val="24"/>
+        </w:rPr>
+        <w:t xml:space="preserve"> survey data from 2009-2021. 2009-2011 data were collected at all reaches, whereas other years were spatially limited and focused on gravel augmentation near Englebright Dam. Using solely Englebright Dam data for all spawning is not recommended. </w:t>
+      </w:r>
+    </w:p>
+    <w:p>
+      <w:pPr>
+        <w:spacing w:after="0" w:line="240" w:lineRule="auto"/>
+        <w:rPr>
+          <w:rFonts w:ascii="Arial" w:eastAsia="Times New Roman" w:hAnsi="Arial" w:cs="Arial"/>
+          <w:sz w:val="24"/>
+          <w:szCs w:val="24"/>
+        </w:rPr>
+      </w:pPr>
+    </w:p>
+    <w:p>
+      <w:pPr>
+        <w:spacing w:after="0" w:line="240" w:lineRule="auto"/>
+        <w:rPr>
+          <w:rFonts w:ascii="Arial" w:eastAsia="Times New Roman" w:hAnsi="Arial" w:cs="Arial"/>
+          <w:sz w:val="24"/>
+          <w:szCs w:val="24"/>
+        </w:rPr>
+      </w:pPr>
+      <w:r>
+        <w:rPr>
+          <w:rFonts w:ascii="Arial" w:eastAsia="Times New Roman" w:hAnsi="Arial" w:cs="Arial"/>
+          <w:color w:val="000000"/>
+          <w:sz w:val="24"/>
+          <w:szCs w:val="24"/>
+        </w:rPr>
+        <w:t xml:space="preserve">Yuba River collects date, latitude, longitude, velocity, year, species, run, depth (in meters), </w:t>
+      </w:r>
+      <w:proofErr w:type="spellStart"/>
+      <w:r>
+        <w:rPr>
+          <w:rFonts w:ascii="Arial" w:eastAsia="Times New Roman" w:hAnsi="Arial" w:cs="Arial"/>
+          <w:color w:val="000000"/>
+          <w:sz w:val="24"/>
+          <w:szCs w:val="24"/>
+        </w:rPr>
+        <w:t>redd</w:t>
+      </w:r>
+      <w:proofErr w:type="spellEnd"/>
+      <w:r>
+        <w:rPr>
+          <w:rFonts w:ascii="Arial" w:eastAsia="Times New Roman" w:hAnsi="Arial" w:cs="Arial"/>
+          <w:color w:val="000000"/>
+          <w:sz w:val="24"/>
+          <w:szCs w:val="24"/>
+        </w:rPr>
+        <w:t xml:space="preserve"> ID, and number of fish on </w:t>
+      </w:r>
+      <w:proofErr w:type="spellStart"/>
+      <w:r>
+        <w:rPr>
+          <w:rFonts w:ascii="Arial" w:eastAsia="Times New Roman" w:hAnsi="Arial" w:cs="Arial"/>
+          <w:color w:val="000000"/>
+          <w:sz w:val="24"/>
+          <w:szCs w:val="24"/>
+        </w:rPr>
+        <w:t>redds</w:t>
+      </w:r>
+      <w:proofErr w:type="spellEnd"/>
+      <w:r>
+        <w:rPr>
+          <w:rFonts w:ascii="Arial" w:eastAsia="Times New Roman" w:hAnsi="Arial" w:cs="Arial"/>
+          <w:color w:val="000000"/>
+          <w:sz w:val="24"/>
+          <w:szCs w:val="24"/>
+        </w:rPr>
+        <w:t>. </w:t>
+      </w:r>
+    </w:p>
+    <w:p>
+      <w:pPr>
+        <w:spacing w:before="280" w:after="80" w:line="240" w:lineRule="auto"/>
+        <w:outlineLvl w:val="3"/>
+        <w:rPr>
+          <w:rFonts w:ascii="Arial" w:eastAsia="Times New Roman" w:hAnsi="Arial" w:cs="Arial"/>
+          <w:b/>
+          <w:bCs/>
+          <w:sz w:val="24"/>
+          <w:szCs w:val="24"/>
+        </w:rPr>
+      </w:pPr>
+      <w:r>
+        <w:rPr>
+          <w:rFonts w:ascii="Arial" w:eastAsia="Times New Roman" w:hAnsi="Arial" w:cs="Arial"/>
+          <w:color w:val="666666"/>
+          <w:sz w:val="24"/>
+          <w:szCs w:val="24"/>
+        </w:rPr>
+        <w:t>Carcass</w:t>
+      </w:r>
+    </w:p>
+    <w:p>
+      <w:pPr>
+        <w:spacing w:after="0" w:line="240" w:lineRule="auto"/>
+        <w:rPr>
+          <w:rFonts w:ascii="Arial" w:eastAsia="Times New Roman" w:hAnsi="Arial" w:cs="Arial"/>
+          <w:sz w:val="24"/>
+          <w:szCs w:val="24"/>
+        </w:rPr>
+      </w:pPr>
+      <w:r>
+        <w:rPr>
+          <w:rFonts w:ascii="Arial" w:eastAsia="Times New Roman" w:hAnsi="Arial" w:cs="Arial"/>
+          <w:color w:val="000000"/>
+          <w:sz w:val="24"/>
+          <w:szCs w:val="24"/>
+        </w:rPr>
+        <w:t xml:space="preserve">Yuba River has carcass data from 2009-2022 though the methodology is not consistent </w:t>
+      </w:r>
+      <w:proofErr w:type="spellStart"/>
+      <w:r>
+        <w:rPr>
+          <w:rFonts w:ascii="Arial" w:eastAsia="Times New Roman" w:hAnsi="Arial" w:cs="Arial"/>
+          <w:color w:val="000000"/>
+          <w:sz w:val="24"/>
+          <w:szCs w:val="24"/>
+        </w:rPr>
+        <w:t>over all</w:t>
+      </w:r>
+      <w:proofErr w:type="spellEnd"/>
+      <w:r>
+        <w:rPr>
+          <w:rFonts w:ascii="Arial" w:eastAsia="Times New Roman" w:hAnsi="Arial" w:cs="Arial"/>
+          <w:color w:val="000000"/>
+          <w:sz w:val="24"/>
+          <w:szCs w:val="24"/>
+        </w:rPr>
+        <w:t xml:space="preserve"> years. In some years carcass surveys were not performed above Daguerre Point Dam because the purpose of surveys shifted toward biometric carcass surveys (with an emphasis on age structure/fecundity). There is anecdotal support for low </w:t>
+      </w:r>
+      <w:proofErr w:type="spellStart"/>
+      <w:r>
+        <w:rPr>
+          <w:rFonts w:ascii="Arial" w:eastAsia="Times New Roman" w:hAnsi="Arial" w:cs="Arial"/>
+          <w:color w:val="000000"/>
+          <w:sz w:val="24"/>
+          <w:szCs w:val="24"/>
+        </w:rPr>
+        <w:t>prespawn</w:t>
+      </w:r>
+      <w:proofErr w:type="spellEnd"/>
+      <w:r>
+        <w:rPr>
+          <w:rFonts w:ascii="Arial" w:eastAsia="Times New Roman" w:hAnsi="Arial" w:cs="Arial"/>
+          <w:color w:val="000000"/>
+          <w:sz w:val="24"/>
+          <w:szCs w:val="24"/>
+        </w:rPr>
+        <w:t xml:space="preserve"> mortality as survey crews didn’t encounter dead salmon and didn’t hear about it from fishermen. </w:t>
+      </w:r>
+    </w:p>
+    <w:p>
+      <w:pPr>
+        <w:spacing w:before="320" w:after="80" w:line="240" w:lineRule="auto"/>
+        <w:outlineLvl w:val="2"/>
+        <w:rPr>
+          <w:rFonts w:ascii="Arial" w:eastAsia="Times New Roman" w:hAnsi="Arial" w:cs="Arial"/>
+          <w:b/>
+          <w:bCs/>
+          <w:sz w:val="24"/>
+          <w:szCs w:val="24"/>
+        </w:rPr>
+      </w:pPr>
+      <w:r>
+        <w:rPr>
+          <w:rFonts w:ascii="Arial" w:eastAsia="Times New Roman" w:hAnsi="Arial" w:cs="Arial"/>
+          <w:color w:val="434343"/>
+          <w:sz w:val="24"/>
+          <w:szCs w:val="24"/>
+        </w:rPr>
+        <w:lastRenderedPageBreak/>
+        <w:t>Annual Adult Counts </w:t>
+      </w:r>
+    </w:p>
+    <w:p>
+      <w:pPr>
+        <w:spacing w:after="0" w:line="240" w:lineRule="auto"/>
+        <w:rPr>
+          <w:rFonts w:ascii="Arial" w:eastAsia="Times New Roman" w:hAnsi="Arial" w:cs="Arial"/>
+          <w:sz w:val="24"/>
+          <w:szCs w:val="24"/>
+        </w:rPr>
+      </w:pPr>
+      <w:r>
+        <w:rPr>
+          <w:rFonts w:ascii="Arial" w:eastAsia="Times New Roman" w:hAnsi="Arial" w:cs="Arial"/>
+          <w:color w:val="000000"/>
+          <w:sz w:val="24"/>
+          <w:szCs w:val="24"/>
+        </w:rPr>
+        <w:t xml:space="preserve">Upstream passage counts exceed </w:t>
+      </w:r>
+      <w:proofErr w:type="spellStart"/>
+      <w:r>
+        <w:rPr>
+          <w:rFonts w:ascii="Arial" w:eastAsia="Times New Roman" w:hAnsi="Arial" w:cs="Arial"/>
+          <w:color w:val="000000"/>
+          <w:sz w:val="24"/>
+          <w:szCs w:val="24"/>
+        </w:rPr>
+        <w:t>redd</w:t>
+      </w:r>
+      <w:proofErr w:type="spellEnd"/>
+      <w:r>
+        <w:rPr>
+          <w:rFonts w:ascii="Arial" w:eastAsia="Times New Roman" w:hAnsi="Arial" w:cs="Arial"/>
+          <w:color w:val="000000"/>
+          <w:sz w:val="24"/>
+          <w:szCs w:val="24"/>
+        </w:rPr>
+        <w:t xml:space="preserve"> counts by several orders of magnitude, though this discrepancy is likely due to spatial limitations of the data. Carcass counts are greater than </w:t>
+      </w:r>
+      <w:proofErr w:type="spellStart"/>
+      <w:r>
+        <w:rPr>
+          <w:rFonts w:ascii="Arial" w:eastAsia="Times New Roman" w:hAnsi="Arial" w:cs="Arial"/>
+          <w:color w:val="000000"/>
+          <w:sz w:val="24"/>
+          <w:szCs w:val="24"/>
+        </w:rPr>
+        <w:t>redd</w:t>
+      </w:r>
+      <w:proofErr w:type="spellEnd"/>
+      <w:r>
+        <w:rPr>
+          <w:rFonts w:ascii="Arial" w:eastAsia="Times New Roman" w:hAnsi="Arial" w:cs="Arial"/>
+          <w:color w:val="000000"/>
+          <w:sz w:val="24"/>
+          <w:szCs w:val="24"/>
+        </w:rPr>
+        <w:t xml:space="preserve"> counts though less than upstream passage counts which may help determine </w:t>
+      </w:r>
+      <w:proofErr w:type="spellStart"/>
+      <w:r>
+        <w:rPr>
+          <w:rFonts w:ascii="Arial" w:eastAsia="Times New Roman" w:hAnsi="Arial" w:cs="Arial"/>
+          <w:color w:val="000000"/>
+          <w:sz w:val="24"/>
+          <w:szCs w:val="24"/>
+        </w:rPr>
+        <w:t>prespawn</w:t>
+      </w:r>
+      <w:proofErr w:type="spellEnd"/>
+      <w:r>
+        <w:rPr>
+          <w:rFonts w:ascii="Arial" w:eastAsia="Times New Roman" w:hAnsi="Arial" w:cs="Arial"/>
+          <w:color w:val="000000"/>
+          <w:sz w:val="24"/>
+          <w:szCs w:val="24"/>
+        </w:rPr>
+        <w:t xml:space="preserve"> mortality.</w:t>
+      </w:r>
+    </w:p>
+    <w:p>
+      <w:pPr>
         <w:spacing w:after="0" w:line="240" w:lineRule="auto"/>
         <w:textAlignment w:val="baseline"/>
         <w:rPr>
-          <w:rFonts w:asciiTheme="majorHAnsi" w:eastAsia="Calibri" w:hAnsiTheme="majorHAnsi" w:cstheme="majorBidi"/>
-          <w:color w:val="2F5496" w:themeColor="accent1" w:themeShade="BF"/>
-          <w:sz w:val="26"/>
-          <w:szCs w:val="26"/>
-        </w:rPr>
-      </w:pPr>
-      <w:r>
-        <w:rPr>
-          <w:rFonts w:asciiTheme="majorHAnsi" w:eastAsia="Calibri" w:hAnsiTheme="majorHAnsi" w:cstheme="majorBidi"/>
-          <w:color w:val="2F5496" w:themeColor="accent1" w:themeShade="BF"/>
-          <w:sz w:val="26"/>
-          <w:szCs w:val="26"/>
-        </w:rPr>
-        <w:t>Methods</w:t>
-      </w:r>
-    </w:p>
-    <w:p>
-      <w:pPr>
-        <w:spacing w:after="0" w:line="240" w:lineRule="auto"/>
-        <w:textAlignment w:val="baseline"/>
-        <w:rPr>
-          <w:rFonts w:ascii="Calibri" w:eastAsia="Calibri" w:hAnsi="Calibri" w:cs="Times New Roman"/>
+          <w:rFonts w:ascii="Arial" w:eastAsia="Calibri" w:hAnsi="Arial" w:cs="Arial"/>
+          <w:sz w:val="24"/>
+          <w:szCs w:val="24"/>
         </w:rPr>
       </w:pPr>
     </w:p>
@@ -1034,6 +1572,63 @@
       <w14:ligatures w14:val="none"/>
     </w:rPr>
   </w:style>
+  <w:style w:type="paragraph" w:styleId="Heading2">
+    <w:name w:val="heading 2"/>
+    <w:basedOn w:val="Normal"/>
+    <w:link w:val="Heading2Char"/>
+    <w:uiPriority w:val="9"/>
+    <w:qFormat/>
+    <w:rsid w:val="00754797"/>
+    <w:pPr>
+      <w:spacing w:before="100" w:beforeAutospacing="1" w:after="100" w:afterAutospacing="1" w:line="240" w:lineRule="auto"/>
+      <w:outlineLvl w:val="1"/>
+    </w:pPr>
+    <w:rPr>
+      <w:rFonts w:ascii="Times New Roman" w:eastAsia="Times New Roman" w:hAnsi="Times New Roman" w:cs="Times New Roman"/>
+      <w:b/>
+      <w:bCs/>
+      <w:sz w:val="36"/>
+      <w:szCs w:val="36"/>
+    </w:rPr>
+  </w:style>
+  <w:style w:type="paragraph" w:styleId="Heading3">
+    <w:name w:val="heading 3"/>
+    <w:basedOn w:val="Normal"/>
+    <w:link w:val="Heading3Char"/>
+    <w:uiPriority w:val="9"/>
+    <w:qFormat/>
+    <w:rsid w:val="00754797"/>
+    <w:pPr>
+      <w:spacing w:before="100" w:beforeAutospacing="1" w:after="100" w:afterAutospacing="1" w:line="240" w:lineRule="auto"/>
+      <w:outlineLvl w:val="2"/>
+    </w:pPr>
+    <w:rPr>
+      <w:rFonts w:ascii="Times New Roman" w:eastAsia="Times New Roman" w:hAnsi="Times New Roman" w:cs="Times New Roman"/>
+      <w:b/>
+      <w:bCs/>
+      <w:sz w:val="27"/>
+      <w:szCs w:val="27"/>
+    </w:rPr>
+  </w:style>
+  <w:style w:type="paragraph" w:styleId="Heading4">
+    <w:name w:val="heading 4"/>
+    <w:basedOn w:val="Normal"/>
+    <w:link w:val="Heading4Char"/>
+    <w:uiPriority w:val="9"/>
+    <w:qFormat/>
+    <w:rsid w:val="00754797"/>
+    <w:pPr>
+      <w:spacing w:before="100" w:beforeAutospacing="1" w:after="100" w:afterAutospacing="1" w:line="240" w:lineRule="auto"/>
+      <w:outlineLvl w:val="3"/>
+    </w:pPr>
+    <w:rPr>
+      <w:rFonts w:ascii="Times New Roman" w:eastAsia="Times New Roman" w:hAnsi="Times New Roman" w:cs="Times New Roman"/>
+      <w:b/>
+      <w:bCs/>
+      <w:sz w:val="24"/>
+      <w:szCs w:val="24"/>
+    </w:rPr>
+  </w:style>
   <w:style w:type="character" w:default="1" w:styleId="DefaultParagraphFont">
     <w:name w:val="Default Paragraph Font"/>
     <w:uiPriority w:val="1"/>
@@ -1153,6 +1748,68 @@
       <w:sz w:val="22"/>
       <w:szCs w:val="22"/>
       <w14:ligatures w14:val="none"/>
+    </w:rPr>
+  </w:style>
+  <w:style w:type="character" w:customStyle="1" w:styleId="Heading2Char">
+    <w:name w:val="Heading 2 Char"/>
+    <w:basedOn w:val="DefaultParagraphFont"/>
+    <w:link w:val="Heading2"/>
+    <w:uiPriority w:val="9"/>
+    <w:rsid w:val="00754797"/>
+    <w:rPr>
+      <w:rFonts w:ascii="Times New Roman" w:eastAsia="Times New Roman" w:hAnsi="Times New Roman" w:cs="Times New Roman"/>
+      <w:b/>
+      <w:bCs/>
+      <w:kern w:val="0"/>
+      <w:sz w:val="36"/>
+      <w:szCs w:val="36"/>
+      <w14:ligatures w14:val="none"/>
+    </w:rPr>
+  </w:style>
+  <w:style w:type="character" w:customStyle="1" w:styleId="Heading3Char">
+    <w:name w:val="Heading 3 Char"/>
+    <w:basedOn w:val="DefaultParagraphFont"/>
+    <w:link w:val="Heading3"/>
+    <w:uiPriority w:val="9"/>
+    <w:rsid w:val="00754797"/>
+    <w:rPr>
+      <w:rFonts w:ascii="Times New Roman" w:eastAsia="Times New Roman" w:hAnsi="Times New Roman" w:cs="Times New Roman"/>
+      <w:b/>
+      <w:bCs/>
+      <w:kern w:val="0"/>
+      <w:sz w:val="27"/>
+      <w:szCs w:val="27"/>
+      <w14:ligatures w14:val="none"/>
+    </w:rPr>
+  </w:style>
+  <w:style w:type="character" w:customStyle="1" w:styleId="Heading4Char">
+    <w:name w:val="Heading 4 Char"/>
+    <w:basedOn w:val="DefaultParagraphFont"/>
+    <w:link w:val="Heading4"/>
+    <w:uiPriority w:val="9"/>
+    <w:rsid w:val="00754797"/>
+    <w:rPr>
+      <w:rFonts w:ascii="Times New Roman" w:eastAsia="Times New Roman" w:hAnsi="Times New Roman" w:cs="Times New Roman"/>
+      <w:b/>
+      <w:bCs/>
+      <w:kern w:val="0"/>
+      <w14:ligatures w14:val="none"/>
+    </w:rPr>
+  </w:style>
+  <w:style w:type="paragraph" w:styleId="NormalWeb">
+    <w:name w:val="Normal (Web)"/>
+    <w:basedOn w:val="Normal"/>
+    <w:uiPriority w:val="99"/>
+    <w:semiHidden/>
+    <w:unhideWhenUsed/>
+    <w:rsid w:val="00754797"/>
+    <w:pPr>
+      <w:spacing w:before="100" w:beforeAutospacing="1" w:after="100" w:afterAutospacing="1" w:line="240" w:lineRule="auto"/>
+    </w:pPr>
+    <w:rPr>
+      <w:rFonts w:ascii="Times New Roman" w:eastAsia="Times New Roman" w:hAnsi="Times New Roman" w:cs="Times New Roman"/>
+      <w:sz w:val="24"/>
+      <w:szCs w:val="24"/>
     </w:rPr>
   </w:style>
 </w:styles>

</xml_diff>

<commit_message>
revises methods and adds md file
</commit_message>
<xml_diff>
--- a/data-raw/metadata/methods.docx
+++ b/data-raw/metadata/methods.docx
@@ -4,138 +4,57 @@
   <w:body>
     <w:p>
       <w:pPr>
-        <w:spacing w:before="360" w:after="120" w:line="240" w:lineRule="auto"/>
-        <w:outlineLvl w:val="1"/>
-        <w:rPr>
-          <w:rFonts w:ascii="Arial" w:eastAsia="Times New Roman" w:hAnsi="Arial" w:cs="Arial"/>
-          <w:b/>
-          <w:bCs/>
-          <w:sz w:val="24"/>
-          <w:szCs w:val="24"/>
-        </w:rPr>
-      </w:pPr>
-      <w:r>
-        <w:rPr>
-          <w:rFonts w:ascii="Arial" w:eastAsia="Times New Roman" w:hAnsi="Arial" w:cs="Arial"/>
-          <w:color w:val="000000"/>
-          <w:sz w:val="24"/>
-          <w:szCs w:val="24"/>
-        </w:rPr>
-        <w:t>Yuba River</w:t>
+        <w:spacing w:before="280" w:after="80" w:line="240" w:lineRule="auto"/>
+        <w:outlineLvl w:val="3"/>
+        <w:rPr>
+          <w:rFonts w:ascii="Arial" w:eastAsia="Times New Roman" w:hAnsi="Arial" w:cs="Arial"/>
+          <w:color w:val="666666"/>
+          <w:sz w:val="24"/>
+          <w:szCs w:val="24"/>
+        </w:rPr>
+      </w:pPr>
+      <w:r>
+        <w:rPr>
+          <w:rFonts w:ascii="Arial" w:eastAsia="Times New Roman" w:hAnsi="Arial" w:cs="Arial"/>
+          <w:color w:val="666666"/>
+          <w:sz w:val="24"/>
+          <w:szCs w:val="24"/>
+        </w:rPr>
+        <w:t>Adult Upstream</w:t>
       </w:r>
     </w:p>
     <w:p>
-      <w:pPr>
-        <w:spacing w:before="320" w:after="80" w:line="240" w:lineRule="auto"/>
-        <w:outlineLvl w:val="2"/>
-        <w:rPr>
-          <w:rFonts w:ascii="Arial" w:eastAsia="Times New Roman" w:hAnsi="Arial" w:cs="Arial"/>
-          <w:b/>
-          <w:bCs/>
-          <w:sz w:val="24"/>
-          <w:szCs w:val="24"/>
-        </w:rPr>
-      </w:pPr>
-      <w:r>
-        <w:rPr>
-          <w:rFonts w:ascii="Arial" w:eastAsia="Times New Roman" w:hAnsi="Arial" w:cs="Arial"/>
-          <w:color w:val="434343"/>
-          <w:sz w:val="24"/>
-          <w:szCs w:val="24"/>
-        </w:rPr>
-        <w:t>Methods Overview</w:t>
+      <w:r>
+        <w:t>Objective: Estimate spring-run spawning population</w:t>
       </w:r>
     </w:p>
     <w:p>
-      <w:pPr>
-        <w:spacing w:before="280" w:after="80" w:line="240" w:lineRule="auto"/>
-        <w:outlineLvl w:val="3"/>
-        <w:rPr>
-          <w:rFonts w:ascii="Arial" w:eastAsia="Times New Roman" w:hAnsi="Arial" w:cs="Arial"/>
-          <w:b/>
-          <w:bCs/>
-          <w:sz w:val="24"/>
-          <w:szCs w:val="24"/>
-        </w:rPr>
-      </w:pPr>
-      <w:r>
-        <w:rPr>
-          <w:rFonts w:ascii="Arial" w:eastAsia="Times New Roman" w:hAnsi="Arial" w:cs="Arial"/>
-          <w:color w:val="666666"/>
-          <w:sz w:val="24"/>
-          <w:szCs w:val="24"/>
-        </w:rPr>
-        <w:t>Adult Upstream</w:t>
-      </w:r>
+      <w:r>
+        <w:t xml:space="preserve">Type: </w:t>
+      </w:r>
+      <w:proofErr w:type="spellStart"/>
+      <w:r>
+        <w:t>VAKi</w:t>
+      </w:r>
+      <w:proofErr w:type="spellEnd"/>
+      <w:r>
+        <w:t xml:space="preserve"> </w:t>
+      </w:r>
+      <w:proofErr w:type="spellStart"/>
+      <w:r>
+        <w:t>Riverwatcher</w:t>
+      </w:r>
+      <w:proofErr w:type="spellEnd"/>
     </w:p>
     <w:p>
-      <w:pPr>
-        <w:spacing w:after="0" w:line="240" w:lineRule="auto"/>
-        <w:rPr>
-          <w:rFonts w:ascii="Arial" w:eastAsia="Times New Roman" w:hAnsi="Arial" w:cs="Arial"/>
-          <w:sz w:val="24"/>
-          <w:szCs w:val="24"/>
-        </w:rPr>
-      </w:pPr>
-      <w:r>
-        <w:rPr>
-          <w:rFonts w:ascii="Arial" w:eastAsia="Times New Roman" w:hAnsi="Arial" w:cs="Arial"/>
-          <w:color w:val="000000"/>
-          <w:sz w:val="24"/>
-          <w:szCs w:val="24"/>
-        </w:rPr>
-        <w:t xml:space="preserve">Yuba River operates a video monitoring system near Daguerre Dam with two ladders (“North” and “South”). This dataset </w:t>
-      </w:r>
-      <w:proofErr w:type="gramStart"/>
-      <w:r>
-        <w:rPr>
-          <w:rFonts w:ascii="Arial" w:eastAsia="Times New Roman" w:hAnsi="Arial" w:cs="Arial"/>
-          <w:color w:val="000000"/>
-          <w:sz w:val="24"/>
-          <w:szCs w:val="24"/>
-        </w:rPr>
-        <w:t>is considered to be</w:t>
-      </w:r>
-      <w:proofErr w:type="gramEnd"/>
-      <w:r>
-        <w:rPr>
-          <w:rFonts w:ascii="Arial" w:eastAsia="Times New Roman" w:hAnsi="Arial" w:cs="Arial"/>
-          <w:color w:val="000000"/>
-          <w:sz w:val="24"/>
-          <w:szCs w:val="24"/>
-        </w:rPr>
-        <w:t xml:space="preserve"> a census for spring run chinook because mostly all spawn upstream of Daguerre Dam. Passage estimates using the adult upstream data have been modeled for 2004 - 2021 by Brian Poxon and Paul </w:t>
-      </w:r>
-      <w:proofErr w:type="spellStart"/>
-      <w:r>
-        <w:rPr>
-          <w:rFonts w:ascii="Arial" w:eastAsia="Times New Roman" w:hAnsi="Arial" w:cs="Arial"/>
-          <w:color w:val="000000"/>
-          <w:sz w:val="24"/>
-          <w:szCs w:val="24"/>
-        </w:rPr>
-        <w:t>Bratovich</w:t>
-      </w:r>
-      <w:proofErr w:type="spellEnd"/>
-      <w:r>
-        <w:rPr>
-          <w:rFonts w:ascii="Arial" w:eastAsia="Times New Roman" w:hAnsi="Arial" w:cs="Arial"/>
-          <w:color w:val="000000"/>
-          <w:sz w:val="24"/>
-          <w:szCs w:val="24"/>
-        </w:rPr>
-        <w:t>. The modeling approach involves determining the run and interpolating for missing data. </w:t>
+      <w:r>
+        <w:t>Location: Near Daguerre Dam</w:t>
       </w:r>
     </w:p>
     <w:p>
-      <w:pPr>
-        <w:spacing w:after="0" w:line="240" w:lineRule="auto"/>
-        <w:rPr>
-          <w:rFonts w:ascii="Arial" w:eastAsia="Times New Roman" w:hAnsi="Arial" w:cs="Arial"/>
-          <w:sz w:val="24"/>
-          <w:szCs w:val="24"/>
-        </w:rPr>
-      </w:pPr>
+      <w:r>
+        <w:t>Times of operation:</w:t>
+      </w:r>
     </w:p>
     <w:p>
       <w:pPr>
@@ -153,7 +72,27 @@
           <w:sz w:val="24"/>
           <w:szCs w:val="24"/>
         </w:rPr>
-        <w:t xml:space="preserve">Run differentiation is performed by splitting the dataset into three components (early migrating spring run, late migrating spring run, and fall run) and conducting an iterative analysis to find the “differentiating date” between spring and run as outlined in Poxon and </w:t>
+        <w:t xml:space="preserve">Yuba River operates a video monitoring system near Daguerre Dam with two ladders (“North” and “South”). This dataset </w:t>
+      </w:r>
+      <w:proofErr w:type="gramStart"/>
+      <w:r>
+        <w:rPr>
+          <w:rFonts w:ascii="Arial" w:eastAsia="Times New Roman" w:hAnsi="Arial" w:cs="Arial"/>
+          <w:color w:val="000000"/>
+          <w:sz w:val="24"/>
+          <w:szCs w:val="24"/>
+        </w:rPr>
+        <w:t>is considered to be</w:t>
+      </w:r>
+      <w:proofErr w:type="gramEnd"/>
+      <w:r>
+        <w:rPr>
+          <w:rFonts w:ascii="Arial" w:eastAsia="Times New Roman" w:hAnsi="Arial" w:cs="Arial"/>
+          <w:color w:val="000000"/>
+          <w:sz w:val="24"/>
+          <w:szCs w:val="24"/>
+        </w:rPr>
+        <w:t xml:space="preserve"> a census for spring run chinook because mostly all spawn upstream of Daguerre Dam. Passage estimates using the adult upstream data have been modeled for 2004 - 2021 by Brian </w:t>
       </w:r>
       <w:proofErr w:type="spellStart"/>
       <w:r>
@@ -163,6 +102,26 @@
           <w:sz w:val="24"/>
           <w:szCs w:val="24"/>
         </w:rPr>
+        <w:t>Poxon</w:t>
+      </w:r>
+      <w:proofErr w:type="spellEnd"/>
+      <w:r>
+        <w:rPr>
+          <w:rFonts w:ascii="Arial" w:eastAsia="Times New Roman" w:hAnsi="Arial" w:cs="Arial"/>
+          <w:color w:val="000000"/>
+          <w:sz w:val="24"/>
+          <w:szCs w:val="24"/>
+        </w:rPr>
+        <w:t xml:space="preserve"> and Paul </w:t>
+      </w:r>
+      <w:proofErr w:type="spellStart"/>
+      <w:r>
+        <w:rPr>
+          <w:rFonts w:ascii="Arial" w:eastAsia="Times New Roman" w:hAnsi="Arial" w:cs="Arial"/>
+          <w:color w:val="000000"/>
+          <w:sz w:val="24"/>
+          <w:szCs w:val="24"/>
+        </w:rPr>
         <w:t>Bratovich</w:t>
       </w:r>
       <w:proofErr w:type="spellEnd"/>
@@ -173,7 +132,7 @@
           <w:sz w:val="24"/>
           <w:szCs w:val="24"/>
         </w:rPr>
-        <w:t xml:space="preserve"> (2020). A GAM was used to interpolate missing values (i.e. when the video system was not working or during high flows) but could not be applied for 2016-2017 due to a high number of outages. Adipose fin clip rates were recorded as raw observations but are likely underestimating the contribution of hatchery fish to the population. Additionally, note that the north ladder was closed from February - September 2019.</w:t>
+        <w:t>. The modeling approach involves determining the run and interpolating for missing data. </w:t>
       </w:r>
     </w:p>
     <w:p>
@@ -202,40 +161,9 @@
           <w:sz w:val="24"/>
           <w:szCs w:val="24"/>
         </w:rPr>
-        <w:t>Yuba River consistently collects date, time, count, adipose fin clip status, passage direction (up or down), ladder, and hours and uses a statistical analysis to assign run. </w:t>
-      </w:r>
-    </w:p>
-    <w:p>
-      <w:pPr>
-        <w:spacing w:before="280" w:after="80" w:line="240" w:lineRule="auto"/>
-        <w:outlineLvl w:val="3"/>
-        <w:rPr>
-          <w:rFonts w:ascii="Arial" w:eastAsia="Times New Roman" w:hAnsi="Arial" w:cs="Arial"/>
-          <w:b/>
-          <w:bCs/>
-          <w:sz w:val="24"/>
-          <w:szCs w:val="24"/>
-        </w:rPr>
-      </w:pPr>
-      <w:r>
-        <w:rPr>
-          <w:rFonts w:ascii="Arial" w:eastAsia="Times New Roman" w:hAnsi="Arial" w:cs="Arial"/>
-          <w:color w:val="666666"/>
-          <w:sz w:val="24"/>
-          <w:szCs w:val="24"/>
-        </w:rPr>
-        <w:t>Holding</w:t>
-      </w:r>
-    </w:p>
-    <w:p>
-      <w:pPr>
-        <w:spacing w:after="0" w:line="240" w:lineRule="auto"/>
-        <w:rPr>
-          <w:rFonts w:ascii="Arial" w:eastAsia="Times New Roman" w:hAnsi="Arial" w:cs="Arial"/>
-          <w:sz w:val="24"/>
-          <w:szCs w:val="24"/>
-        </w:rPr>
-      </w:pPr>
+        <w:t xml:space="preserve">Run differentiation is performed by splitting the dataset into three components (early migrating spring run, late migrating spring run, and fall run) and conducting an iterative analysis to find the “differentiating date” between spring and run as outlined in </w:t>
+      </w:r>
+      <w:proofErr w:type="spellStart"/>
       <w:r>
         <w:rPr>
           <w:rFonts w:ascii="Arial" w:eastAsia="Times New Roman" w:hAnsi="Arial" w:cs="Arial"/>
@@ -243,40 +171,9 @@
           <w:sz w:val="24"/>
           <w:szCs w:val="24"/>
         </w:rPr>
-        <w:t>Holding surveys are not conducted on Yuba River.</w:t>
-      </w:r>
-    </w:p>
-    <w:p>
-      <w:pPr>
-        <w:spacing w:before="280" w:after="80" w:line="240" w:lineRule="auto"/>
-        <w:outlineLvl w:val="3"/>
-        <w:rPr>
-          <w:rFonts w:ascii="Arial" w:eastAsia="Times New Roman" w:hAnsi="Arial" w:cs="Arial"/>
-          <w:b/>
-          <w:bCs/>
-          <w:sz w:val="24"/>
-          <w:szCs w:val="24"/>
-        </w:rPr>
-      </w:pPr>
-      <w:r>
-        <w:rPr>
-          <w:rFonts w:ascii="Arial" w:eastAsia="Times New Roman" w:hAnsi="Arial" w:cs="Arial"/>
-          <w:color w:val="666666"/>
-          <w:sz w:val="24"/>
-          <w:szCs w:val="24"/>
-        </w:rPr>
-        <w:t>Redd</w:t>
-      </w:r>
-    </w:p>
-    <w:p>
-      <w:pPr>
-        <w:spacing w:after="0" w:line="240" w:lineRule="auto"/>
-        <w:rPr>
-          <w:rFonts w:ascii="Arial" w:eastAsia="Times New Roman" w:hAnsi="Arial" w:cs="Arial"/>
-          <w:sz w:val="24"/>
-          <w:szCs w:val="24"/>
-        </w:rPr>
-      </w:pPr>
+        <w:t>Poxon</w:t>
+      </w:r>
+      <w:proofErr w:type="spellEnd"/>
       <w:r>
         <w:rPr>
           <w:rFonts w:ascii="Arial" w:eastAsia="Times New Roman" w:hAnsi="Arial" w:cs="Arial"/>
@@ -284,7 +181,7 @@
           <w:sz w:val="24"/>
           <w:szCs w:val="24"/>
         </w:rPr>
-        <w:t xml:space="preserve">Yuba River has </w:t>
+        <w:t xml:space="preserve"> and </w:t>
       </w:r>
       <w:proofErr w:type="spellStart"/>
       <w:r>
@@ -294,7 +191,7 @@
           <w:sz w:val="24"/>
           <w:szCs w:val="24"/>
         </w:rPr>
-        <w:t>redd</w:t>
+        <w:t>Bratovich</w:t>
       </w:r>
       <w:proofErr w:type="spellEnd"/>
       <w:r>
@@ -304,28 +201,8 @@
           <w:sz w:val="24"/>
           <w:szCs w:val="24"/>
         </w:rPr>
-        <w:t xml:space="preserve"> survey data from 2009-2021. 2009-2011 data were collected at all reaches, whereas other years were spatially limited and focused on gravel augmentation near Englebright Dam. Using solely Englebright Dam data for all spawning is not recommended. </w:t>
-      </w:r>
-    </w:p>
-    <w:p>
-      <w:pPr>
-        <w:spacing w:after="0" w:line="240" w:lineRule="auto"/>
-        <w:rPr>
-          <w:rFonts w:ascii="Arial" w:eastAsia="Times New Roman" w:hAnsi="Arial" w:cs="Arial"/>
-          <w:sz w:val="24"/>
-          <w:szCs w:val="24"/>
-        </w:rPr>
-      </w:pPr>
-    </w:p>
-    <w:p>
-      <w:pPr>
-        <w:spacing w:after="0" w:line="240" w:lineRule="auto"/>
-        <w:rPr>
-          <w:rFonts w:ascii="Arial" w:eastAsia="Times New Roman" w:hAnsi="Arial" w:cs="Arial"/>
-          <w:sz w:val="24"/>
-          <w:szCs w:val="24"/>
-        </w:rPr>
-      </w:pPr>
+        <w:t xml:space="preserve"> (2020). A G</w:t>
+      </w:r>
       <w:r>
         <w:rPr>
           <w:rFonts w:ascii="Arial" w:eastAsia="Times New Roman" w:hAnsi="Arial" w:cs="Arial"/>
@@ -333,9 +210,8 @@
           <w:sz w:val="24"/>
           <w:szCs w:val="24"/>
         </w:rPr>
-        <w:t xml:space="preserve">Yuba River collects date, latitude, longitude, velocity, year, species, run, depth (in meters), </w:t>
-      </w:r>
-      <w:proofErr w:type="spellStart"/>
+        <w:t xml:space="preserve">eneralized </w:t>
+      </w:r>
       <w:r>
         <w:rPr>
           <w:rFonts w:ascii="Arial" w:eastAsia="Times New Roman" w:hAnsi="Arial" w:cs="Arial"/>
@@ -343,9 +219,8 @@
           <w:sz w:val="24"/>
           <w:szCs w:val="24"/>
         </w:rPr>
-        <w:t>redd</w:t>
-      </w:r>
-      <w:proofErr w:type="spellEnd"/>
+        <w:t>A</w:t>
+      </w:r>
       <w:r>
         <w:rPr>
           <w:rFonts w:ascii="Arial" w:eastAsia="Times New Roman" w:hAnsi="Arial" w:cs="Arial"/>
@@ -353,9 +228,8 @@
           <w:sz w:val="24"/>
           <w:szCs w:val="24"/>
         </w:rPr>
-        <w:t xml:space="preserve"> ID, and number of fish on </w:t>
-      </w:r>
-      <w:proofErr w:type="spellStart"/>
+        <w:t xml:space="preserve">dditive </w:t>
+      </w:r>
       <w:r>
         <w:rPr>
           <w:rFonts w:ascii="Arial" w:eastAsia="Times New Roman" w:hAnsi="Arial" w:cs="Arial"/>
@@ -363,9 +237,8 @@
           <w:sz w:val="24"/>
           <w:szCs w:val="24"/>
         </w:rPr>
-        <w:t>redds</w:t>
-      </w:r>
-      <w:proofErr w:type="spellEnd"/>
+        <w:t>M</w:t>
+      </w:r>
       <w:r>
         <w:rPr>
           <w:rFonts w:ascii="Arial" w:eastAsia="Times New Roman" w:hAnsi="Arial" w:cs="Arial"/>
@@ -373,40 +246,8 @@
           <w:sz w:val="24"/>
           <w:szCs w:val="24"/>
         </w:rPr>
-        <w:t>. </w:t>
-      </w:r>
-    </w:p>
-    <w:p>
-      <w:pPr>
-        <w:spacing w:before="280" w:after="80" w:line="240" w:lineRule="auto"/>
-        <w:outlineLvl w:val="3"/>
-        <w:rPr>
-          <w:rFonts w:ascii="Arial" w:eastAsia="Times New Roman" w:hAnsi="Arial" w:cs="Arial"/>
-          <w:b/>
-          <w:bCs/>
-          <w:sz w:val="24"/>
-          <w:szCs w:val="24"/>
-        </w:rPr>
-      </w:pPr>
-      <w:r>
-        <w:rPr>
-          <w:rFonts w:ascii="Arial" w:eastAsia="Times New Roman" w:hAnsi="Arial" w:cs="Arial"/>
-          <w:color w:val="666666"/>
-          <w:sz w:val="24"/>
-          <w:szCs w:val="24"/>
-        </w:rPr>
-        <w:t>Carcass</w:t>
-      </w:r>
-    </w:p>
-    <w:p>
-      <w:pPr>
-        <w:spacing w:after="0" w:line="240" w:lineRule="auto"/>
-        <w:rPr>
-          <w:rFonts w:ascii="Arial" w:eastAsia="Times New Roman" w:hAnsi="Arial" w:cs="Arial"/>
-          <w:sz w:val="24"/>
-          <w:szCs w:val="24"/>
-        </w:rPr>
-      </w:pPr>
+        <w:t>odel (GAM)</w:t>
+      </w:r>
       <w:r>
         <w:rPr>
           <w:rFonts w:ascii="Arial" w:eastAsia="Times New Roman" w:hAnsi="Arial" w:cs="Arial"/>
@@ -414,161 +255,8 @@
           <w:sz w:val="24"/>
           <w:szCs w:val="24"/>
         </w:rPr>
-        <w:t xml:space="preserve">Yuba River has carcass data from 2009-2022 though the methodology is not consistent </w:t>
-      </w:r>
-      <w:proofErr w:type="spellStart"/>
-      <w:r>
-        <w:rPr>
-          <w:rFonts w:ascii="Arial" w:eastAsia="Times New Roman" w:hAnsi="Arial" w:cs="Arial"/>
-          <w:color w:val="000000"/>
-          <w:sz w:val="24"/>
-          <w:szCs w:val="24"/>
-        </w:rPr>
-        <w:t>over all</w:t>
-      </w:r>
-      <w:proofErr w:type="spellEnd"/>
-      <w:r>
-        <w:rPr>
-          <w:rFonts w:ascii="Arial" w:eastAsia="Times New Roman" w:hAnsi="Arial" w:cs="Arial"/>
-          <w:color w:val="000000"/>
-          <w:sz w:val="24"/>
-          <w:szCs w:val="24"/>
-        </w:rPr>
-        <w:t xml:space="preserve"> years. In some years carcass surveys were not performed above Daguerre Point Dam because the purpose of surveys shifted toward biometric carcass surveys (with an emphasis on age structure/fecundity). There is anecdotal support for low </w:t>
-      </w:r>
-      <w:proofErr w:type="spellStart"/>
-      <w:r>
-        <w:rPr>
-          <w:rFonts w:ascii="Arial" w:eastAsia="Times New Roman" w:hAnsi="Arial" w:cs="Arial"/>
-          <w:color w:val="000000"/>
-          <w:sz w:val="24"/>
-          <w:szCs w:val="24"/>
-        </w:rPr>
-        <w:t>prespawn</w:t>
-      </w:r>
-      <w:proofErr w:type="spellEnd"/>
-      <w:r>
-        <w:rPr>
-          <w:rFonts w:ascii="Arial" w:eastAsia="Times New Roman" w:hAnsi="Arial" w:cs="Arial"/>
-          <w:color w:val="000000"/>
-          <w:sz w:val="24"/>
-          <w:szCs w:val="24"/>
-        </w:rPr>
-        <w:t xml:space="preserve"> mortality as survey crews didn’t encounter dead salmon and didn’t hear about it from fishermen. </w:t>
-      </w:r>
-    </w:p>
-    <w:p>
-      <w:pPr>
-        <w:spacing w:before="320" w:after="80" w:line="240" w:lineRule="auto"/>
-        <w:outlineLvl w:val="2"/>
-        <w:rPr>
-          <w:rFonts w:ascii="Arial" w:eastAsia="Times New Roman" w:hAnsi="Arial" w:cs="Arial"/>
-          <w:b/>
-          <w:bCs/>
-          <w:sz w:val="24"/>
-          <w:szCs w:val="24"/>
-        </w:rPr>
-      </w:pPr>
-      <w:r>
-        <w:rPr>
-          <w:rFonts w:ascii="Arial" w:eastAsia="Times New Roman" w:hAnsi="Arial" w:cs="Arial"/>
-          <w:color w:val="434343"/>
-          <w:sz w:val="24"/>
-          <w:szCs w:val="24"/>
-        </w:rPr>
-        <w:lastRenderedPageBreak/>
-        <w:t>Annual Adult Counts </w:t>
-      </w:r>
-    </w:p>
-    <w:p>
-      <w:pPr>
-        <w:spacing w:after="0" w:line="240" w:lineRule="auto"/>
-        <w:rPr>
-          <w:rFonts w:ascii="Arial" w:eastAsia="Times New Roman" w:hAnsi="Arial" w:cs="Arial"/>
-          <w:sz w:val="24"/>
-          <w:szCs w:val="24"/>
-        </w:rPr>
-      </w:pPr>
-      <w:r>
-        <w:rPr>
-          <w:rFonts w:ascii="Arial" w:eastAsia="Times New Roman" w:hAnsi="Arial" w:cs="Arial"/>
-          <w:color w:val="000000"/>
-          <w:sz w:val="24"/>
-          <w:szCs w:val="24"/>
-        </w:rPr>
-        <w:t xml:space="preserve">Upstream passage counts exceed </w:t>
-      </w:r>
-      <w:proofErr w:type="spellStart"/>
-      <w:r>
-        <w:rPr>
-          <w:rFonts w:ascii="Arial" w:eastAsia="Times New Roman" w:hAnsi="Arial" w:cs="Arial"/>
-          <w:color w:val="000000"/>
-          <w:sz w:val="24"/>
-          <w:szCs w:val="24"/>
-        </w:rPr>
-        <w:t>redd</w:t>
-      </w:r>
-      <w:proofErr w:type="spellEnd"/>
-      <w:r>
-        <w:rPr>
-          <w:rFonts w:ascii="Arial" w:eastAsia="Times New Roman" w:hAnsi="Arial" w:cs="Arial"/>
-          <w:color w:val="000000"/>
-          <w:sz w:val="24"/>
-          <w:szCs w:val="24"/>
-        </w:rPr>
-        <w:t xml:space="preserve"> counts by several orders of magnitude, though this discrepancy is likely due to spatial limitations of the data. Carcass counts are greater than </w:t>
-      </w:r>
-      <w:proofErr w:type="spellStart"/>
-      <w:r>
-        <w:rPr>
-          <w:rFonts w:ascii="Arial" w:eastAsia="Times New Roman" w:hAnsi="Arial" w:cs="Arial"/>
-          <w:color w:val="000000"/>
-          <w:sz w:val="24"/>
-          <w:szCs w:val="24"/>
-        </w:rPr>
-        <w:t>redd</w:t>
-      </w:r>
-      <w:proofErr w:type="spellEnd"/>
-      <w:r>
-        <w:rPr>
-          <w:rFonts w:ascii="Arial" w:eastAsia="Times New Roman" w:hAnsi="Arial" w:cs="Arial"/>
-          <w:color w:val="000000"/>
-          <w:sz w:val="24"/>
-          <w:szCs w:val="24"/>
-        </w:rPr>
-        <w:t xml:space="preserve"> counts though less than upstream passage counts which may help determine </w:t>
-      </w:r>
-      <w:proofErr w:type="spellStart"/>
-      <w:r>
-        <w:rPr>
-          <w:rFonts w:ascii="Arial" w:eastAsia="Times New Roman" w:hAnsi="Arial" w:cs="Arial"/>
-          <w:color w:val="000000"/>
-          <w:sz w:val="24"/>
-          <w:szCs w:val="24"/>
-        </w:rPr>
-        <w:t>prespawn</w:t>
-      </w:r>
-      <w:proofErr w:type="spellEnd"/>
-      <w:r>
-        <w:rPr>
-          <w:rFonts w:ascii="Arial" w:eastAsia="Times New Roman" w:hAnsi="Arial" w:cs="Arial"/>
-          <w:color w:val="000000"/>
-          <w:sz w:val="24"/>
-          <w:szCs w:val="24"/>
-        </w:rPr>
-        <w:t xml:space="preserve"> mortality.</w:t>
-      </w:r>
-    </w:p>
-    <w:p>
-      <w:pPr>
-        <w:spacing w:after="0" w:line="240" w:lineRule="auto"/>
-        <w:textAlignment w:val="baseline"/>
-        <w:rPr>
-          <w:rFonts w:ascii="Arial" w:eastAsia="Calibri" w:hAnsi="Arial" w:cs="Arial"/>
-          <w:sz w:val="24"/>
-          <w:szCs w:val="24"/>
-        </w:rPr>
-      </w:pPr>
+        <w:t xml:space="preserve"> was used to interpolate missing values (i.e. when the video system was not working or during high flows) but could not be applied for 2016-2017 due to a high number of outages. Adipose fin clip rates were recorded as raw observations but are likely underestimating the contribution of hatchery fish to the population. Additionally, note that the north ladder was closed from February - September 2019.</w:t>
+      </w:r>
     </w:p>
     <w:sectPr>
       <w:pgSz w:w="12240" w:h="15840"/>

</xml_diff>

<commit_message>
updates methods to say year-round
</commit_message>
<xml_diff>
--- a/data-raw/metadata/methods.docx
+++ b/data-raw/metadata/methods.docx
@@ -7,7 +7,7 @@
         <w:spacing w:before="280" w:after="80" w:line="240" w:lineRule="auto"/>
         <w:outlineLvl w:val="3"/>
         <w:rPr>
-          <w:rFonts w:ascii="Arial" w:eastAsia="Times New Roman" w:hAnsi="Arial" w:cs="Arial"/>
+          <w:rFonts w:ascii="Aptos" w:eastAsia="Times New Roman" w:hAnsi="Aptos" w:cs="Arial"/>
           <w:color w:val="666666"/>
           <w:sz w:val="24"/>
           <w:szCs w:val="24"/>
@@ -15,7 +15,7 @@
       </w:pPr>
       <w:r>
         <w:rPr>
-          <w:rFonts w:ascii="Arial" w:eastAsia="Times New Roman" w:hAnsi="Arial" w:cs="Arial"/>
+          <w:rFonts w:ascii="Aptos" w:eastAsia="Times New Roman" w:hAnsi="Aptos" w:cs="Arial"/>
           <w:color w:val="666666"/>
           <w:sz w:val="24"/>
           <w:szCs w:val="24"/>
@@ -24,50 +24,119 @@
       </w:r>
     </w:p>
     <w:p>
-      <w:r>
+      <w:pPr>
+        <w:rPr>
+          <w:rFonts w:ascii="Aptos" w:hAnsi="Aptos"/>
+          <w:sz w:val="24"/>
+          <w:szCs w:val="24"/>
+        </w:rPr>
+      </w:pPr>
+      <w:r>
+        <w:rPr>
+          <w:rFonts w:ascii="Aptos" w:hAnsi="Aptos"/>
+          <w:sz w:val="24"/>
+          <w:szCs w:val="24"/>
+        </w:rPr>
         <w:t>Objective: Estimate spring-run spawning population</w:t>
       </w:r>
     </w:p>
     <w:p>
-      <w:r>
-        <w:t xml:space="preserve">Type: </w:t>
+      <w:pPr>
+        <w:rPr>
+          <w:rFonts w:ascii="Aptos" w:hAnsi="Aptos"/>
+          <w:sz w:val="24"/>
+          <w:szCs w:val="24"/>
+        </w:rPr>
+      </w:pPr>
+      <w:r>
+        <w:rPr>
+          <w:rFonts w:ascii="Aptos" w:hAnsi="Aptos"/>
+          <w:sz w:val="24"/>
+          <w:szCs w:val="24"/>
+        </w:rPr>
+        <w:t>Type: VAK</w:t>
+      </w:r>
+      <w:r>
+        <w:rPr>
+          <w:rFonts w:ascii="Aptos" w:hAnsi="Aptos"/>
+          <w:sz w:val="24"/>
+          <w:szCs w:val="24"/>
+        </w:rPr>
+        <w:t>I</w:t>
+      </w:r>
+      <w:r>
+        <w:rPr>
+          <w:rFonts w:ascii="Aptos" w:hAnsi="Aptos"/>
+          <w:sz w:val="24"/>
+          <w:szCs w:val="24"/>
+        </w:rPr>
+        <w:t xml:space="preserve"> </w:t>
       </w:r>
       <w:proofErr w:type="spellStart"/>
       <w:r>
-        <w:t>VAKi</w:t>
-      </w:r>
-      <w:proofErr w:type="spellEnd"/>
-      <w:r>
-        <w:t xml:space="preserve"> </w:t>
-      </w:r>
-      <w:proofErr w:type="spellStart"/>
-      <w:r>
+        <w:rPr>
+          <w:rFonts w:ascii="Aptos" w:hAnsi="Aptos"/>
+          <w:sz w:val="24"/>
+          <w:szCs w:val="24"/>
+        </w:rPr>
         <w:t>Riverwatcher</w:t>
       </w:r>
       <w:proofErr w:type="spellEnd"/>
     </w:p>
     <w:p>
-      <w:r>
+      <w:pPr>
+        <w:rPr>
+          <w:rFonts w:ascii="Aptos" w:hAnsi="Aptos"/>
+          <w:sz w:val="24"/>
+          <w:szCs w:val="24"/>
+        </w:rPr>
+      </w:pPr>
+      <w:r>
+        <w:rPr>
+          <w:rFonts w:ascii="Aptos" w:hAnsi="Aptos"/>
+          <w:sz w:val="24"/>
+          <w:szCs w:val="24"/>
+        </w:rPr>
         <w:t>Location: Near Daguerre Dam</w:t>
       </w:r>
     </w:p>
     <w:p>
-      <w:r>
+      <w:pPr>
+        <w:rPr>
+          <w:rFonts w:ascii="Aptos" w:hAnsi="Aptos"/>
+          <w:sz w:val="24"/>
+          <w:szCs w:val="24"/>
+        </w:rPr>
+      </w:pPr>
+      <w:r>
+        <w:rPr>
+          <w:rFonts w:ascii="Aptos" w:hAnsi="Aptos"/>
+          <w:sz w:val="24"/>
+          <w:szCs w:val="24"/>
+        </w:rPr>
         <w:t>Times of operation:</w:t>
+      </w:r>
+      <w:r>
+        <w:rPr>
+          <w:rFonts w:ascii="Aptos" w:hAnsi="Aptos"/>
+          <w:sz w:val="24"/>
+          <w:szCs w:val="24"/>
+        </w:rPr>
+        <w:t xml:space="preserve"> Year-round</w:t>
       </w:r>
     </w:p>
     <w:p>
       <w:pPr>
         <w:spacing w:after="0" w:line="240" w:lineRule="auto"/>
         <w:rPr>
-          <w:rFonts w:ascii="Arial" w:eastAsia="Times New Roman" w:hAnsi="Arial" w:cs="Arial"/>
-          <w:sz w:val="24"/>
-          <w:szCs w:val="24"/>
-        </w:rPr>
-      </w:pPr>
-      <w:r>
-        <w:rPr>
-          <w:rFonts w:ascii="Arial" w:eastAsia="Times New Roman" w:hAnsi="Arial" w:cs="Arial"/>
+          <w:rFonts w:ascii="Aptos" w:eastAsia="Times New Roman" w:hAnsi="Aptos" w:cs="Arial"/>
+          <w:sz w:val="24"/>
+          <w:szCs w:val="24"/>
+        </w:rPr>
+      </w:pPr>
+      <w:r>
+        <w:rPr>
+          <w:rFonts w:ascii="Aptos" w:eastAsia="Times New Roman" w:hAnsi="Aptos" w:cs="Arial"/>
           <w:color w:val="000000"/>
           <w:sz w:val="24"/>
           <w:szCs w:val="24"/>
@@ -77,7 +146,7 @@
       <w:proofErr w:type="gramStart"/>
       <w:r>
         <w:rPr>
-          <w:rFonts w:ascii="Arial" w:eastAsia="Times New Roman" w:hAnsi="Arial" w:cs="Arial"/>
+          <w:rFonts w:ascii="Aptos" w:eastAsia="Times New Roman" w:hAnsi="Aptos" w:cs="Arial"/>
           <w:color w:val="000000"/>
           <w:sz w:val="24"/>
           <w:szCs w:val="24"/>
@@ -87,7 +156,7 @@
       <w:proofErr w:type="gramEnd"/>
       <w:r>
         <w:rPr>
-          <w:rFonts w:ascii="Arial" w:eastAsia="Times New Roman" w:hAnsi="Arial" w:cs="Arial"/>
+          <w:rFonts w:ascii="Aptos" w:eastAsia="Times New Roman" w:hAnsi="Aptos" w:cs="Arial"/>
           <w:color w:val="000000"/>
           <w:sz w:val="24"/>
           <w:szCs w:val="24"/>
@@ -97,7 +166,7 @@
       <w:proofErr w:type="spellStart"/>
       <w:r>
         <w:rPr>
-          <w:rFonts w:ascii="Arial" w:eastAsia="Times New Roman" w:hAnsi="Arial" w:cs="Arial"/>
+          <w:rFonts w:ascii="Aptos" w:eastAsia="Times New Roman" w:hAnsi="Aptos" w:cs="Arial"/>
           <w:color w:val="000000"/>
           <w:sz w:val="24"/>
           <w:szCs w:val="24"/>
@@ -107,7 +176,7 @@
       <w:proofErr w:type="spellEnd"/>
       <w:r>
         <w:rPr>
-          <w:rFonts w:ascii="Arial" w:eastAsia="Times New Roman" w:hAnsi="Arial" w:cs="Arial"/>
+          <w:rFonts w:ascii="Aptos" w:eastAsia="Times New Roman" w:hAnsi="Aptos" w:cs="Arial"/>
           <w:color w:val="000000"/>
           <w:sz w:val="24"/>
           <w:szCs w:val="24"/>
@@ -117,7 +186,7 @@
       <w:proofErr w:type="spellStart"/>
       <w:r>
         <w:rPr>
-          <w:rFonts w:ascii="Arial" w:eastAsia="Times New Roman" w:hAnsi="Arial" w:cs="Arial"/>
+          <w:rFonts w:ascii="Aptos" w:eastAsia="Times New Roman" w:hAnsi="Aptos" w:cs="Arial"/>
           <w:color w:val="000000"/>
           <w:sz w:val="24"/>
           <w:szCs w:val="24"/>
@@ -127,7 +196,7 @@
       <w:proofErr w:type="spellEnd"/>
       <w:r>
         <w:rPr>
-          <w:rFonts w:ascii="Arial" w:eastAsia="Times New Roman" w:hAnsi="Arial" w:cs="Arial"/>
+          <w:rFonts w:ascii="Aptos" w:eastAsia="Times New Roman" w:hAnsi="Aptos" w:cs="Arial"/>
           <w:color w:val="000000"/>
           <w:sz w:val="24"/>
           <w:szCs w:val="24"/>
@@ -139,7 +208,7 @@
       <w:pPr>
         <w:spacing w:after="0" w:line="240" w:lineRule="auto"/>
         <w:rPr>
-          <w:rFonts w:ascii="Arial" w:eastAsia="Times New Roman" w:hAnsi="Arial" w:cs="Arial"/>
+          <w:rFonts w:ascii="Aptos" w:eastAsia="Times New Roman" w:hAnsi="Aptos" w:cs="Arial"/>
           <w:sz w:val="24"/>
           <w:szCs w:val="24"/>
         </w:rPr>
@@ -149,14 +218,14 @@
       <w:pPr>
         <w:spacing w:after="0" w:line="240" w:lineRule="auto"/>
         <w:rPr>
-          <w:rFonts w:ascii="Arial" w:eastAsia="Times New Roman" w:hAnsi="Arial" w:cs="Arial"/>
-          <w:sz w:val="24"/>
-          <w:szCs w:val="24"/>
-        </w:rPr>
-      </w:pPr>
-      <w:r>
-        <w:rPr>
-          <w:rFonts w:ascii="Arial" w:eastAsia="Times New Roman" w:hAnsi="Arial" w:cs="Arial"/>
+          <w:rFonts w:ascii="Aptos" w:eastAsia="Times New Roman" w:hAnsi="Aptos" w:cs="Arial"/>
+          <w:sz w:val="24"/>
+          <w:szCs w:val="24"/>
+        </w:rPr>
+      </w:pPr>
+      <w:r>
+        <w:rPr>
+          <w:rFonts w:ascii="Aptos" w:eastAsia="Times New Roman" w:hAnsi="Aptos" w:cs="Arial"/>
           <w:color w:val="000000"/>
           <w:sz w:val="24"/>
           <w:szCs w:val="24"/>
@@ -166,7 +235,7 @@
       <w:proofErr w:type="spellStart"/>
       <w:r>
         <w:rPr>
-          <w:rFonts w:ascii="Arial" w:eastAsia="Times New Roman" w:hAnsi="Arial" w:cs="Arial"/>
+          <w:rFonts w:ascii="Aptos" w:eastAsia="Times New Roman" w:hAnsi="Aptos" w:cs="Arial"/>
           <w:color w:val="000000"/>
           <w:sz w:val="24"/>
           <w:szCs w:val="24"/>
@@ -176,7 +245,7 @@
       <w:proofErr w:type="spellEnd"/>
       <w:r>
         <w:rPr>
-          <w:rFonts w:ascii="Arial" w:eastAsia="Times New Roman" w:hAnsi="Arial" w:cs="Arial"/>
+          <w:rFonts w:ascii="Aptos" w:eastAsia="Times New Roman" w:hAnsi="Aptos" w:cs="Arial"/>
           <w:color w:val="000000"/>
           <w:sz w:val="24"/>
           <w:szCs w:val="24"/>
@@ -186,7 +255,7 @@
       <w:proofErr w:type="spellStart"/>
       <w:r>
         <w:rPr>
-          <w:rFonts w:ascii="Arial" w:eastAsia="Times New Roman" w:hAnsi="Arial" w:cs="Arial"/>
+          <w:rFonts w:ascii="Aptos" w:eastAsia="Times New Roman" w:hAnsi="Aptos" w:cs="Arial"/>
           <w:color w:val="000000"/>
           <w:sz w:val="24"/>
           <w:szCs w:val="24"/>
@@ -196,7 +265,7 @@
       <w:proofErr w:type="spellEnd"/>
       <w:r>
         <w:rPr>
-          <w:rFonts w:ascii="Arial" w:eastAsia="Times New Roman" w:hAnsi="Arial" w:cs="Arial"/>
+          <w:rFonts w:ascii="Aptos" w:eastAsia="Times New Roman" w:hAnsi="Aptos" w:cs="Arial"/>
           <w:color w:val="000000"/>
           <w:sz w:val="24"/>
           <w:szCs w:val="24"/>
@@ -205,7 +274,7 @@
       </w:r>
       <w:r>
         <w:rPr>
-          <w:rFonts w:ascii="Arial" w:eastAsia="Times New Roman" w:hAnsi="Arial" w:cs="Arial"/>
+          <w:rFonts w:ascii="Aptos" w:eastAsia="Times New Roman" w:hAnsi="Aptos" w:cs="Arial"/>
           <w:color w:val="000000"/>
           <w:sz w:val="24"/>
           <w:szCs w:val="24"/>
@@ -214,7 +283,7 @@
       </w:r>
       <w:r>
         <w:rPr>
-          <w:rFonts w:ascii="Arial" w:eastAsia="Times New Roman" w:hAnsi="Arial" w:cs="Arial"/>
+          <w:rFonts w:ascii="Aptos" w:eastAsia="Times New Roman" w:hAnsi="Aptos" w:cs="Arial"/>
           <w:color w:val="000000"/>
           <w:sz w:val="24"/>
           <w:szCs w:val="24"/>
@@ -223,7 +292,7 @@
       </w:r>
       <w:r>
         <w:rPr>
-          <w:rFonts w:ascii="Arial" w:eastAsia="Times New Roman" w:hAnsi="Arial" w:cs="Arial"/>
+          <w:rFonts w:ascii="Aptos" w:eastAsia="Times New Roman" w:hAnsi="Aptos" w:cs="Arial"/>
           <w:color w:val="000000"/>
           <w:sz w:val="24"/>
           <w:szCs w:val="24"/>
@@ -232,7 +301,7 @@
       </w:r>
       <w:r>
         <w:rPr>
-          <w:rFonts w:ascii="Arial" w:eastAsia="Times New Roman" w:hAnsi="Arial" w:cs="Arial"/>
+          <w:rFonts w:ascii="Aptos" w:eastAsia="Times New Roman" w:hAnsi="Aptos" w:cs="Arial"/>
           <w:color w:val="000000"/>
           <w:sz w:val="24"/>
           <w:szCs w:val="24"/>
@@ -241,7 +310,7 @@
       </w:r>
       <w:r>
         <w:rPr>
-          <w:rFonts w:ascii="Arial" w:eastAsia="Times New Roman" w:hAnsi="Arial" w:cs="Arial"/>
+          <w:rFonts w:ascii="Aptos" w:eastAsia="Times New Roman" w:hAnsi="Aptos" w:cs="Arial"/>
           <w:color w:val="000000"/>
           <w:sz w:val="24"/>
           <w:szCs w:val="24"/>
@@ -250,7 +319,7 @@
       </w:r>
       <w:r>
         <w:rPr>
-          <w:rFonts w:ascii="Arial" w:eastAsia="Times New Roman" w:hAnsi="Arial" w:cs="Arial"/>
+          <w:rFonts w:ascii="Aptos" w:eastAsia="Times New Roman" w:hAnsi="Aptos" w:cs="Arial"/>
           <w:color w:val="000000"/>
           <w:sz w:val="24"/>
           <w:szCs w:val="24"/>

</xml_diff>

<commit_message>
updates methods to reflect the new tables from Brian Poxon in different states of QA/QC and modeling, taken from e-mail. Incorporates those into methods.md and validates .xml
</commit_message>
<xml_diff>
--- a/data-raw/metadata/methods.docx
+++ b/data-raw/metadata/methods.docx
@@ -70,18 +70,8 @@
           <w:sz w:val="24"/>
           <w:szCs w:val="24"/>
         </w:rPr>
-        <w:t xml:space="preserve"> </w:t>
-      </w:r>
-      <w:proofErr w:type="spellStart"/>
-      <w:r>
-        <w:rPr>
-          <w:rFonts w:ascii="Aptos" w:hAnsi="Aptos"/>
-          <w:sz w:val="24"/>
-          <w:szCs w:val="24"/>
-        </w:rPr>
-        <w:t>Riverwatcher</w:t>
-      </w:r>
-      <w:proofErr w:type="spellEnd"/>
+        <w:t xml:space="preserve"> Riverwatcher</w:t>
+      </w:r>
     </w:p>
     <w:p>
       <w:pPr>
@@ -97,7 +87,7 @@
           <w:sz w:val="24"/>
           <w:szCs w:val="24"/>
         </w:rPr>
-        <w:t>Location: Near Daguerre Dam</w:t>
+        <w:t>Location: Daguerre Dam</w:t>
       </w:r>
     </w:p>
     <w:p>
@@ -130,78 +120,73 @@
         <w:spacing w:after="0" w:line="240" w:lineRule="auto"/>
         <w:rPr>
           <w:rFonts w:ascii="Aptos" w:eastAsia="Times New Roman" w:hAnsi="Aptos" w:cs="Arial"/>
-          <w:sz w:val="24"/>
-          <w:szCs w:val="24"/>
-        </w:rPr>
-      </w:pPr>
-      <w:r>
-        <w:rPr>
-          <w:rFonts w:ascii="Aptos" w:eastAsia="Times New Roman" w:hAnsi="Aptos" w:cs="Arial"/>
-          <w:color w:val="000000"/>
-          <w:sz w:val="24"/>
-          <w:szCs w:val="24"/>
-        </w:rPr>
-        <w:t xml:space="preserve">Yuba River operates a video monitoring system near Daguerre Dam with two ladders (“North” and “South”). This dataset </w:t>
-      </w:r>
-      <w:proofErr w:type="gramStart"/>
-      <w:r>
-        <w:rPr>
-          <w:rFonts w:ascii="Aptos" w:eastAsia="Times New Roman" w:hAnsi="Aptos" w:cs="Arial"/>
-          <w:color w:val="000000"/>
-          <w:sz w:val="24"/>
-          <w:szCs w:val="24"/>
-        </w:rPr>
-        <w:t>is considered to be</w:t>
-      </w:r>
-      <w:proofErr w:type="gramEnd"/>
-      <w:r>
-        <w:rPr>
-          <w:rFonts w:ascii="Aptos" w:eastAsia="Times New Roman" w:hAnsi="Aptos" w:cs="Arial"/>
-          <w:color w:val="000000"/>
-          <w:sz w:val="24"/>
-          <w:szCs w:val="24"/>
-        </w:rPr>
-        <w:t xml:space="preserve"> a census for spring run chinook because mostly all spawn upstream of Daguerre Dam. Passage estimates using the adult upstream data have been modeled for 2004 - 2021 by Brian </w:t>
-      </w:r>
-      <w:proofErr w:type="spellStart"/>
-      <w:r>
-        <w:rPr>
-          <w:rFonts w:ascii="Aptos" w:eastAsia="Times New Roman" w:hAnsi="Aptos" w:cs="Arial"/>
-          <w:color w:val="000000"/>
-          <w:sz w:val="24"/>
-          <w:szCs w:val="24"/>
-        </w:rPr>
-        <w:t>Poxon</w:t>
-      </w:r>
-      <w:proofErr w:type="spellEnd"/>
-      <w:r>
-        <w:rPr>
-          <w:rFonts w:ascii="Aptos" w:eastAsia="Times New Roman" w:hAnsi="Aptos" w:cs="Arial"/>
-          <w:color w:val="000000"/>
-          <w:sz w:val="24"/>
-          <w:szCs w:val="24"/>
-        </w:rPr>
-        <w:t xml:space="preserve"> and Paul </w:t>
-      </w:r>
-      <w:proofErr w:type="spellStart"/>
-      <w:r>
-        <w:rPr>
-          <w:rFonts w:ascii="Aptos" w:eastAsia="Times New Roman" w:hAnsi="Aptos" w:cs="Arial"/>
-          <w:color w:val="000000"/>
-          <w:sz w:val="24"/>
-          <w:szCs w:val="24"/>
-        </w:rPr>
-        <w:t>Bratovich</w:t>
-      </w:r>
-      <w:proofErr w:type="spellEnd"/>
-      <w:r>
-        <w:rPr>
-          <w:rFonts w:ascii="Aptos" w:eastAsia="Times New Roman" w:hAnsi="Aptos" w:cs="Arial"/>
-          <w:color w:val="000000"/>
-          <w:sz w:val="24"/>
-          <w:szCs w:val="24"/>
-        </w:rPr>
-        <w:t>. The modeling approach involves determining the run and interpolating for missing data. </w:t>
+          <w:color w:val="000000"/>
+          <w:sz w:val="24"/>
+          <w:szCs w:val="24"/>
+        </w:rPr>
+      </w:pPr>
+      <w:r>
+        <w:rPr>
+          <w:rFonts w:ascii="Aptos" w:eastAsia="Times New Roman" w:hAnsi="Aptos" w:cs="Arial"/>
+          <w:color w:val="000000"/>
+          <w:sz w:val="24"/>
+          <w:szCs w:val="24"/>
+        </w:rPr>
+        <w:t xml:space="preserve">Yuba River operates a video monitoring system near Daguerre Dam with two ladders </w:t>
+      </w:r>
+      <w:r>
+        <w:rPr>
+          <w:rFonts w:ascii="Aptos" w:eastAsia="Times New Roman" w:hAnsi="Aptos" w:cs="Arial"/>
+          <w:color w:val="000000"/>
+          <w:sz w:val="24"/>
+          <w:szCs w:val="24"/>
+        </w:rPr>
+        <w:t>(North and South).</w:t>
+      </w:r>
+      <w:r>
+        <w:rPr>
+          <w:rFonts w:ascii="Aptos" w:eastAsia="Times New Roman" w:hAnsi="Aptos" w:cs="Arial"/>
+          <w:color w:val="000000"/>
+          <w:sz w:val="24"/>
+          <w:szCs w:val="24"/>
+        </w:rPr>
+        <w:t xml:space="preserve"> This dataset is considered to be a census for spring run chinook because mostly all spawn upstream of Daguerre Dam. Passage estimates using the adult upstream data have been modeled for 2004 </w:t>
+      </w:r>
+      <w:r>
+        <w:rPr>
+          <w:rFonts w:ascii="Aptos" w:eastAsia="Times New Roman" w:hAnsi="Aptos" w:cs="Arial"/>
+          <w:color w:val="000000"/>
+          <w:sz w:val="24"/>
+          <w:szCs w:val="24"/>
+        </w:rPr>
+        <w:t>–</w:t>
+      </w:r>
+      <w:r>
+        <w:rPr>
+          <w:rFonts w:ascii="Aptos" w:eastAsia="Times New Roman" w:hAnsi="Aptos" w:cs="Arial"/>
+          <w:color w:val="000000"/>
+          <w:sz w:val="24"/>
+          <w:szCs w:val="24"/>
+        </w:rPr>
+        <w:t xml:space="preserve"> 202</w:t>
+      </w:r>
+      <w:r>
+        <w:rPr>
+          <w:rFonts w:ascii="Aptos" w:eastAsia="Times New Roman" w:hAnsi="Aptos" w:cs="Arial"/>
+          <w:color w:val="000000"/>
+          <w:sz w:val="24"/>
+          <w:szCs w:val="24"/>
+        </w:rPr>
+        <w:t xml:space="preserve">2. </w:t>
+      </w:r>
+      <w:r>
+        <w:rPr>
+          <w:rFonts w:ascii="Aptos" w:eastAsia="Times New Roman" w:hAnsi="Aptos" w:cs="Arial"/>
+          <w:color w:val="000000"/>
+          <w:sz w:val="24"/>
+          <w:szCs w:val="24"/>
+        </w:rPr>
+        <w:t>The modeling approach involves determining the run and interpolating for missing data. </w:t>
       </w:r>
     </w:p>
     <w:p>
@@ -209,6 +194,7 @@
         <w:spacing w:after="0" w:line="240" w:lineRule="auto"/>
         <w:rPr>
           <w:rFonts w:ascii="Aptos" w:eastAsia="Times New Roman" w:hAnsi="Aptos" w:cs="Arial"/>
+          <w:color w:val="000000"/>
           <w:sz w:val="24"/>
           <w:szCs w:val="24"/>
         </w:rPr>
@@ -219,112 +205,224 @@
         <w:spacing w:after="0" w:line="240" w:lineRule="auto"/>
         <w:rPr>
           <w:rFonts w:ascii="Aptos" w:eastAsia="Times New Roman" w:hAnsi="Aptos" w:cs="Arial"/>
-          <w:sz w:val="24"/>
-          <w:szCs w:val="24"/>
-        </w:rPr>
-      </w:pPr>
-      <w:r>
-        <w:rPr>
-          <w:rFonts w:ascii="Aptos" w:eastAsia="Times New Roman" w:hAnsi="Aptos" w:cs="Arial"/>
-          <w:color w:val="000000"/>
-          <w:sz w:val="24"/>
-          <w:szCs w:val="24"/>
-        </w:rPr>
-        <w:t xml:space="preserve">Run differentiation is performed by splitting the dataset into three components (early migrating spring run, late migrating spring run, and fall run) and conducting an iterative analysis to find the “differentiating date” between spring and run as outlined in </w:t>
-      </w:r>
-      <w:proofErr w:type="spellStart"/>
-      <w:r>
-        <w:rPr>
-          <w:rFonts w:ascii="Aptos" w:eastAsia="Times New Roman" w:hAnsi="Aptos" w:cs="Arial"/>
-          <w:color w:val="000000"/>
-          <w:sz w:val="24"/>
-          <w:szCs w:val="24"/>
-        </w:rPr>
-        <w:t>Poxon</w:t>
-      </w:r>
-      <w:proofErr w:type="spellEnd"/>
-      <w:r>
-        <w:rPr>
-          <w:rFonts w:ascii="Aptos" w:eastAsia="Times New Roman" w:hAnsi="Aptos" w:cs="Arial"/>
-          <w:color w:val="000000"/>
-          <w:sz w:val="24"/>
-          <w:szCs w:val="24"/>
-        </w:rPr>
-        <w:t xml:space="preserve"> and </w:t>
-      </w:r>
-      <w:proofErr w:type="spellStart"/>
-      <w:r>
-        <w:rPr>
-          <w:rFonts w:ascii="Aptos" w:eastAsia="Times New Roman" w:hAnsi="Aptos" w:cs="Arial"/>
-          <w:color w:val="000000"/>
-          <w:sz w:val="24"/>
-          <w:szCs w:val="24"/>
-        </w:rPr>
-        <w:t>Bratovich</w:t>
-      </w:r>
-      <w:proofErr w:type="spellEnd"/>
-      <w:r>
-        <w:rPr>
-          <w:rFonts w:ascii="Aptos" w:eastAsia="Times New Roman" w:hAnsi="Aptos" w:cs="Arial"/>
-          <w:color w:val="000000"/>
-          <w:sz w:val="24"/>
-          <w:szCs w:val="24"/>
-        </w:rPr>
-        <w:t xml:space="preserve"> (2020). A G</w:t>
-      </w:r>
-      <w:r>
-        <w:rPr>
-          <w:rFonts w:ascii="Aptos" w:eastAsia="Times New Roman" w:hAnsi="Aptos" w:cs="Arial"/>
-          <w:color w:val="000000"/>
-          <w:sz w:val="24"/>
-          <w:szCs w:val="24"/>
-        </w:rPr>
-        <w:t xml:space="preserve">eneralized </w:t>
-      </w:r>
-      <w:r>
-        <w:rPr>
-          <w:rFonts w:ascii="Aptos" w:eastAsia="Times New Roman" w:hAnsi="Aptos" w:cs="Arial"/>
-          <w:color w:val="000000"/>
-          <w:sz w:val="24"/>
-          <w:szCs w:val="24"/>
-        </w:rPr>
-        <w:t>A</w:t>
-      </w:r>
-      <w:r>
-        <w:rPr>
-          <w:rFonts w:ascii="Aptos" w:eastAsia="Times New Roman" w:hAnsi="Aptos" w:cs="Arial"/>
-          <w:color w:val="000000"/>
-          <w:sz w:val="24"/>
-          <w:szCs w:val="24"/>
-        </w:rPr>
-        <w:t xml:space="preserve">dditive </w:t>
-      </w:r>
-      <w:r>
-        <w:rPr>
-          <w:rFonts w:ascii="Aptos" w:eastAsia="Times New Roman" w:hAnsi="Aptos" w:cs="Arial"/>
-          <w:color w:val="000000"/>
-          <w:sz w:val="24"/>
-          <w:szCs w:val="24"/>
-        </w:rPr>
-        <w:t>M</w:t>
-      </w:r>
-      <w:r>
-        <w:rPr>
-          <w:rFonts w:ascii="Aptos" w:eastAsia="Times New Roman" w:hAnsi="Aptos" w:cs="Arial"/>
-          <w:color w:val="000000"/>
-          <w:sz w:val="24"/>
-          <w:szCs w:val="24"/>
-        </w:rPr>
-        <w:t>odel (GAM)</w:t>
-      </w:r>
-      <w:r>
-        <w:rPr>
-          <w:rFonts w:ascii="Aptos" w:eastAsia="Times New Roman" w:hAnsi="Aptos" w:cs="Arial"/>
-          <w:color w:val="000000"/>
-          <w:sz w:val="24"/>
-          <w:szCs w:val="24"/>
-        </w:rPr>
-        <w:t xml:space="preserve"> was used to interpolate missing values (i.e. when the video system was not working or during high flows) but could not be applied for 2016-2017 due to a high number of outages. Adipose fin clip rates were recorded as raw observations but are likely underestimating the contribution of hatchery fish to the population. Additionally, note that the north ladder was closed from February - September 2019.</w:t>
+          <w:color w:val="000000"/>
+          <w:sz w:val="24"/>
+          <w:szCs w:val="24"/>
+        </w:rPr>
+      </w:pPr>
+      <w:r>
+        <w:rPr>
+          <w:rFonts w:ascii="Aptos" w:eastAsia="Times New Roman" w:hAnsi="Aptos" w:cs="Arial"/>
+          <w:color w:val="000000"/>
+          <w:sz w:val="24"/>
+          <w:szCs w:val="24"/>
+        </w:rPr>
+        <w:t>Data is available in tables following sequential QA/QC processes and modeling:</w:t>
+      </w:r>
+    </w:p>
+    <w:p>
+      <w:pPr>
+        <w:spacing w:after="0" w:line="240" w:lineRule="auto"/>
+        <w:rPr>
+          <w:rFonts w:ascii="Aptos" w:eastAsia="Times New Roman" w:hAnsi="Aptos" w:cs="Arial"/>
+          <w:color w:val="000000"/>
+          <w:sz w:val="24"/>
+          <w:szCs w:val="24"/>
+        </w:rPr>
+      </w:pPr>
+    </w:p>
+    <w:p>
+      <w:pPr>
+        <w:spacing w:after="0" w:line="240" w:lineRule="auto"/>
+        <w:rPr>
+          <w:rFonts w:ascii="Aptos" w:eastAsia="Times New Roman" w:hAnsi="Aptos" w:cs="Arial"/>
+          <w:color w:val="000000"/>
+          <w:sz w:val="24"/>
+          <w:szCs w:val="24"/>
+        </w:rPr>
+      </w:pPr>
+      <w:r>
+        <w:rPr>
+          <w:rFonts w:ascii="Aptos" w:eastAsia="Times New Roman" w:hAnsi="Aptos" w:cs="Arial"/>
+          <w:color w:val="000000"/>
+          <w:sz w:val="24"/>
+          <w:szCs w:val="24"/>
+        </w:rPr>
+        <w:t>Instantaneous passage records: data in this file form the base dataset for analyses and methodologies identified in Poxon and Bratovich (2020).</w:t>
+      </w:r>
+    </w:p>
+    <w:p>
+      <w:pPr>
+        <w:spacing w:after="0" w:line="240" w:lineRule="auto"/>
+        <w:rPr>
+          <w:rFonts w:ascii="Aptos" w:eastAsia="Times New Roman" w:hAnsi="Aptos" w:cs="Arial"/>
+          <w:color w:val="000000"/>
+          <w:sz w:val="24"/>
+          <w:szCs w:val="24"/>
+        </w:rPr>
+      </w:pPr>
+    </w:p>
+    <w:p>
+      <w:pPr>
+        <w:spacing w:after="0" w:line="240" w:lineRule="auto"/>
+        <w:rPr>
+          <w:rFonts w:ascii="Aptos" w:eastAsia="Times New Roman" w:hAnsi="Aptos" w:cs="Arial"/>
+          <w:color w:val="000000"/>
+          <w:sz w:val="24"/>
+          <w:szCs w:val="24"/>
+        </w:rPr>
+      </w:pPr>
+      <w:r>
+        <w:rPr>
+          <w:rFonts w:ascii="Aptos" w:eastAsia="Times New Roman" w:hAnsi="Aptos" w:cs="Arial"/>
+          <w:color w:val="000000"/>
+          <w:sz w:val="24"/>
+          <w:szCs w:val="24"/>
+        </w:rPr>
+        <w:t xml:space="preserve">Uncorrected daily passage: data in this file represent the aggregation of the instantaneous records in instantaneous passage records to net upstream daily passage counts. Data undergo the count correction analysis presented in Poxon &amp; Bratovich (2020). The results of the count correction analysis form the input to the run differentiation analysis. </w:t>
+      </w:r>
+    </w:p>
+    <w:p>
+      <w:pPr>
+        <w:spacing w:after="0" w:line="240" w:lineRule="auto"/>
+        <w:rPr>
+          <w:rFonts w:ascii="Aptos" w:eastAsia="Times New Roman" w:hAnsi="Aptos" w:cs="Arial"/>
+          <w:color w:val="000000"/>
+          <w:sz w:val="24"/>
+          <w:szCs w:val="24"/>
+        </w:rPr>
+      </w:pPr>
+    </w:p>
+    <w:p>
+      <w:pPr>
+        <w:spacing w:after="0" w:line="240" w:lineRule="auto"/>
+        <w:rPr>
+          <w:rFonts w:ascii="Aptos" w:eastAsia="Times New Roman" w:hAnsi="Aptos" w:cs="Arial"/>
+          <w:color w:val="000000"/>
+          <w:sz w:val="24"/>
+          <w:szCs w:val="24"/>
+        </w:rPr>
+      </w:pPr>
+      <w:r>
+        <w:rPr>
+          <w:rFonts w:ascii="Aptos" w:eastAsia="Times New Roman" w:hAnsi="Aptos" w:cs="Arial"/>
+          <w:color w:val="000000"/>
+          <w:sz w:val="24"/>
+          <w:szCs w:val="24"/>
+        </w:rPr>
+        <w:t xml:space="preserve">Run differentiation is performed by splitting the dataset into three components (early migrating spring run, late migrating spring run, and fall run) and conducting an iterative analysis to find the differentiating date between spring and run as outlined in Poxon and Bratovich (2020). </w:t>
+      </w:r>
+      <w:r>
+        <w:rPr>
+          <w:rFonts w:ascii="Aptos" w:eastAsia="Times New Roman" w:hAnsi="Aptos" w:cs="Arial"/>
+          <w:color w:val="000000"/>
+          <w:sz w:val="24"/>
+          <w:szCs w:val="24"/>
+        </w:rPr>
+        <w:t>The</w:t>
+      </w:r>
+      <w:r>
+        <w:rPr>
+          <w:rFonts w:ascii="Aptos" w:eastAsia="Times New Roman" w:hAnsi="Aptos" w:cs="Arial"/>
+          <w:color w:val="000000"/>
+          <w:sz w:val="24"/>
+          <w:szCs w:val="24"/>
+        </w:rPr>
+        <w:t xml:space="preserve"> Generalized Additive Model (GAM) </w:t>
+      </w:r>
+      <w:r>
+        <w:rPr>
+          <w:rFonts w:ascii="Aptos" w:eastAsia="Times New Roman" w:hAnsi="Aptos" w:cs="Arial"/>
+          <w:color w:val="000000"/>
+          <w:sz w:val="24"/>
+          <w:szCs w:val="24"/>
+        </w:rPr>
+        <w:t>used</w:t>
+      </w:r>
+      <w:r>
+        <w:rPr>
+          <w:rFonts w:ascii="Aptos" w:eastAsia="Times New Roman" w:hAnsi="Aptos" w:cs="Arial"/>
+          <w:color w:val="000000"/>
+          <w:sz w:val="24"/>
+          <w:szCs w:val="24"/>
+        </w:rPr>
+        <w:t xml:space="preserve"> to interpolate missing values (i.e. when the video system was not working or during high flows) could not be applied for 2016-2017 due to a high number of outages</w:t>
+      </w:r>
+      <w:r>
+        <w:rPr>
+          <w:rFonts w:ascii="Aptos" w:eastAsia="Times New Roman" w:hAnsi="Aptos" w:cs="Arial"/>
+          <w:color w:val="000000"/>
+          <w:sz w:val="24"/>
+          <w:szCs w:val="24"/>
+        </w:rPr>
+        <w:t xml:space="preserve"> and the</w:t>
+      </w:r>
+      <w:r>
+        <w:rPr>
+          <w:rFonts w:ascii="Aptos" w:eastAsia="Times New Roman" w:hAnsi="Aptos" w:cs="Arial"/>
+          <w:color w:val="000000"/>
+          <w:sz w:val="24"/>
+          <w:szCs w:val="24"/>
+        </w:rPr>
+        <w:t xml:space="preserve"> north ladder was closed from February - September 2019</w:t>
+      </w:r>
+      <w:r>
+        <w:rPr>
+          <w:rFonts w:ascii="Aptos" w:eastAsia="Times New Roman" w:hAnsi="Aptos" w:cs="Arial"/>
+          <w:color w:val="000000"/>
+          <w:sz w:val="24"/>
+          <w:szCs w:val="24"/>
+        </w:rPr>
+        <w:t>, both of which are important context for data from those years.</w:t>
+      </w:r>
+    </w:p>
+    <w:p>
+      <w:pPr>
+        <w:spacing w:after="0" w:line="240" w:lineRule="auto"/>
+        <w:rPr>
+          <w:rFonts w:ascii="Aptos" w:eastAsia="Times New Roman" w:hAnsi="Aptos" w:cs="Arial"/>
+          <w:color w:val="000000"/>
+          <w:sz w:val="24"/>
+          <w:szCs w:val="24"/>
+        </w:rPr>
+      </w:pPr>
+    </w:p>
+    <w:p>
+      <w:pPr>
+        <w:spacing w:after="0" w:line="240" w:lineRule="auto"/>
+        <w:rPr>
+          <w:rFonts w:ascii="Aptos" w:eastAsia="Times New Roman" w:hAnsi="Aptos" w:cs="Arial"/>
+          <w:color w:val="000000"/>
+          <w:sz w:val="24"/>
+          <w:szCs w:val="24"/>
+        </w:rPr>
+      </w:pPr>
+      <w:r>
+        <w:rPr>
+          <w:rFonts w:ascii="Aptos" w:eastAsia="Times New Roman" w:hAnsi="Aptos" w:cs="Arial"/>
+          <w:color w:val="000000"/>
+          <w:sz w:val="24"/>
+          <w:szCs w:val="24"/>
+        </w:rPr>
+        <w:t>Works cited</w:t>
+      </w:r>
+    </w:p>
+    <w:p>
+      <w:pPr>
+        <w:spacing w:after="0" w:line="240" w:lineRule="auto"/>
+        <w:rPr>
+          <w:rFonts w:ascii="Aptos" w:eastAsia="Times New Roman" w:hAnsi="Aptos" w:cs="Arial"/>
+          <w:sz w:val="24"/>
+          <w:szCs w:val="24"/>
+        </w:rPr>
+      </w:pPr>
+      <w:r>
+        <w:rPr>
+          <w:rFonts w:ascii="Aptos" w:eastAsia="Times New Roman" w:hAnsi="Aptos" w:cs="Arial"/>
+          <w:sz w:val="24"/>
+          <w:szCs w:val="24"/>
+        </w:rPr>
+        <w:t>Poxon, B. and Bratovich, P. 2020. Lower Yuba River Vaki Riverwatcher Chinook Salmon Passage and Run Differentiation Analyses. Prepared by HDR for Yuba Water Agency.</w:t>
       </w:r>
     </w:p>
     <w:sectPr>

</xml_diff>

<commit_message>
updates methods doc to reflect the daily corrected passage methods
</commit_message>
<xml_diff>
--- a/data-raw/metadata/methods.docx
+++ b/data-raw/metadata/methods.docx
@@ -70,8 +70,18 @@
           <w:sz w:val="24"/>
           <w:szCs w:val="24"/>
         </w:rPr>
-        <w:t xml:space="preserve"> Riverwatcher</w:t>
-      </w:r>
+        <w:t xml:space="preserve"> </w:t>
+      </w:r>
+      <w:proofErr w:type="spellStart"/>
+      <w:r>
+        <w:rPr>
+          <w:rFonts w:ascii="Aptos" w:hAnsi="Aptos"/>
+          <w:sz w:val="24"/>
+          <w:szCs w:val="24"/>
+        </w:rPr>
+        <w:t>Riverwatcher</w:t>
+      </w:r>
+      <w:proofErr w:type="spellEnd"/>
     </w:p>
     <w:p>
       <w:pPr>
@@ -150,7 +160,27 @@
           <w:sz w:val="24"/>
           <w:szCs w:val="24"/>
         </w:rPr>
-        <w:t xml:space="preserve"> This dataset is considered to be a census for spring run chinook because mostly all spawn upstream of Daguerre Dam. Passage estimates using the adult upstream data have been modeled for 2004 </w:t>
+        <w:t xml:space="preserve"> This dataset </w:t>
+      </w:r>
+      <w:proofErr w:type="gramStart"/>
+      <w:r>
+        <w:rPr>
+          <w:rFonts w:ascii="Aptos" w:eastAsia="Times New Roman" w:hAnsi="Aptos" w:cs="Arial"/>
+          <w:color w:val="000000"/>
+          <w:sz w:val="24"/>
+          <w:szCs w:val="24"/>
+        </w:rPr>
+        <w:t>is considered to be</w:t>
+      </w:r>
+      <w:proofErr w:type="gramEnd"/>
+      <w:r>
+        <w:rPr>
+          <w:rFonts w:ascii="Aptos" w:eastAsia="Times New Roman" w:hAnsi="Aptos" w:cs="Arial"/>
+          <w:color w:val="000000"/>
+          <w:sz w:val="24"/>
+          <w:szCs w:val="24"/>
+        </w:rPr>
+        <w:t xml:space="preserve"> a census for spring run chinook because mostly all spawn upstream of Daguerre Dam. Passage estimates using the adult upstream data have been modeled for 2004 </w:t>
       </w:r>
       <w:r>
         <w:rPr>
@@ -248,7 +278,47 @@
           <w:sz w:val="24"/>
           <w:szCs w:val="24"/>
         </w:rPr>
-        <w:t>Instantaneous passage records: data in this file form the base dataset for analyses and methodologies identified in Poxon and Bratovich (2020).</w:t>
+        <w:t xml:space="preserve">Instantaneous passage records: data in this file form the base dataset for analyses and methodologies identified in </w:t>
+      </w:r>
+      <w:proofErr w:type="spellStart"/>
+      <w:r>
+        <w:rPr>
+          <w:rFonts w:ascii="Aptos" w:eastAsia="Times New Roman" w:hAnsi="Aptos" w:cs="Arial"/>
+          <w:color w:val="000000"/>
+          <w:sz w:val="24"/>
+          <w:szCs w:val="24"/>
+        </w:rPr>
+        <w:t>Poxon</w:t>
+      </w:r>
+      <w:proofErr w:type="spellEnd"/>
+      <w:r>
+        <w:rPr>
+          <w:rFonts w:ascii="Aptos" w:eastAsia="Times New Roman" w:hAnsi="Aptos" w:cs="Arial"/>
+          <w:color w:val="000000"/>
+          <w:sz w:val="24"/>
+          <w:szCs w:val="24"/>
+        </w:rPr>
+        <w:t xml:space="preserve"> and </w:t>
+      </w:r>
+      <w:proofErr w:type="spellStart"/>
+      <w:r>
+        <w:rPr>
+          <w:rFonts w:ascii="Aptos" w:eastAsia="Times New Roman" w:hAnsi="Aptos" w:cs="Arial"/>
+          <w:color w:val="000000"/>
+          <w:sz w:val="24"/>
+          <w:szCs w:val="24"/>
+        </w:rPr>
+        <w:t>Bratovich</w:t>
+      </w:r>
+      <w:proofErr w:type="spellEnd"/>
+      <w:r>
+        <w:rPr>
+          <w:rFonts w:ascii="Aptos" w:eastAsia="Times New Roman" w:hAnsi="Aptos" w:cs="Arial"/>
+          <w:color w:val="000000"/>
+          <w:sz w:val="24"/>
+          <w:szCs w:val="24"/>
+        </w:rPr>
+        <w:t xml:space="preserve"> (2020).</w:t>
       </w:r>
     </w:p>
     <w:p>
@@ -279,7 +349,47 @@
           <w:sz w:val="24"/>
           <w:szCs w:val="24"/>
         </w:rPr>
-        <w:t xml:space="preserve">Uncorrected daily passage: data in this file represent the aggregation of the instantaneous records in instantaneous passage records to net upstream daily passage counts. Data undergo the count correction analysis presented in Poxon &amp; Bratovich (2020). The results of the count correction analysis form the input to the run differentiation analysis. </w:t>
+        <w:t xml:space="preserve">Uncorrected daily passage: data in this file represent the aggregation of the instantaneous records in instantaneous passage records to net upstream daily passage counts. Data undergo the count correction analysis presented in </w:t>
+      </w:r>
+      <w:proofErr w:type="spellStart"/>
+      <w:r>
+        <w:rPr>
+          <w:rFonts w:ascii="Aptos" w:eastAsia="Times New Roman" w:hAnsi="Aptos" w:cs="Arial"/>
+          <w:color w:val="000000"/>
+          <w:sz w:val="24"/>
+          <w:szCs w:val="24"/>
+        </w:rPr>
+        <w:t>Poxon</w:t>
+      </w:r>
+      <w:proofErr w:type="spellEnd"/>
+      <w:r>
+        <w:rPr>
+          <w:rFonts w:ascii="Aptos" w:eastAsia="Times New Roman" w:hAnsi="Aptos" w:cs="Arial"/>
+          <w:color w:val="000000"/>
+          <w:sz w:val="24"/>
+          <w:szCs w:val="24"/>
+        </w:rPr>
+        <w:t xml:space="preserve"> &amp; </w:t>
+      </w:r>
+      <w:proofErr w:type="spellStart"/>
+      <w:r>
+        <w:rPr>
+          <w:rFonts w:ascii="Aptos" w:eastAsia="Times New Roman" w:hAnsi="Aptos" w:cs="Arial"/>
+          <w:color w:val="000000"/>
+          <w:sz w:val="24"/>
+          <w:szCs w:val="24"/>
+        </w:rPr>
+        <w:t>Bratovich</w:t>
+      </w:r>
+      <w:proofErr w:type="spellEnd"/>
+      <w:r>
+        <w:rPr>
+          <w:rFonts w:ascii="Aptos" w:eastAsia="Times New Roman" w:hAnsi="Aptos" w:cs="Arial"/>
+          <w:color w:val="000000"/>
+          <w:sz w:val="24"/>
+          <w:szCs w:val="24"/>
+        </w:rPr>
+        <w:t xml:space="preserve"> (2020). The results of the count correction analysis form the input to the run differentiation analysis. </w:t>
       </w:r>
     </w:p>
     <w:p>
@@ -310,70 +420,110 @@
           <w:sz w:val="24"/>
           <w:szCs w:val="24"/>
         </w:rPr>
-        <w:t xml:space="preserve">Run differentiation is performed by splitting the dataset into three components (early migrating spring run, late migrating spring run, and fall run) and conducting an iterative analysis to find the differentiating date between spring and run as outlined in Poxon and Bratovich (2020). </w:t>
-      </w:r>
-      <w:r>
-        <w:rPr>
-          <w:rFonts w:ascii="Aptos" w:eastAsia="Times New Roman" w:hAnsi="Aptos" w:cs="Arial"/>
-          <w:color w:val="000000"/>
-          <w:sz w:val="24"/>
-          <w:szCs w:val="24"/>
-        </w:rPr>
-        <w:t>The</w:t>
-      </w:r>
-      <w:r>
-        <w:rPr>
-          <w:rFonts w:ascii="Aptos" w:eastAsia="Times New Roman" w:hAnsi="Aptos" w:cs="Arial"/>
-          <w:color w:val="000000"/>
-          <w:sz w:val="24"/>
-          <w:szCs w:val="24"/>
-        </w:rPr>
-        <w:t xml:space="preserve"> Generalized Additive Model (GAM) </w:t>
-      </w:r>
-      <w:r>
-        <w:rPr>
-          <w:rFonts w:ascii="Aptos" w:eastAsia="Times New Roman" w:hAnsi="Aptos" w:cs="Arial"/>
-          <w:color w:val="000000"/>
-          <w:sz w:val="24"/>
-          <w:szCs w:val="24"/>
-        </w:rPr>
-        <w:t>used</w:t>
-      </w:r>
-      <w:r>
-        <w:rPr>
-          <w:rFonts w:ascii="Aptos" w:eastAsia="Times New Roman" w:hAnsi="Aptos" w:cs="Arial"/>
-          <w:color w:val="000000"/>
-          <w:sz w:val="24"/>
-          <w:szCs w:val="24"/>
-        </w:rPr>
-        <w:t xml:space="preserve"> to interpolate missing values (i.e. when the video system was not working or during high flows) could not be applied for 2016-2017 due to a high number of outages</w:t>
-      </w:r>
-      <w:r>
-        <w:rPr>
-          <w:rFonts w:ascii="Aptos" w:eastAsia="Times New Roman" w:hAnsi="Aptos" w:cs="Arial"/>
-          <w:color w:val="000000"/>
-          <w:sz w:val="24"/>
-          <w:szCs w:val="24"/>
-        </w:rPr>
-        <w:t xml:space="preserve"> and the</w:t>
-      </w:r>
-      <w:r>
-        <w:rPr>
-          <w:rFonts w:ascii="Aptos" w:eastAsia="Times New Roman" w:hAnsi="Aptos" w:cs="Arial"/>
-          <w:color w:val="000000"/>
-          <w:sz w:val="24"/>
-          <w:szCs w:val="24"/>
-        </w:rPr>
-        <w:t xml:space="preserve"> north ladder was closed from February - September 2019</w:t>
-      </w:r>
-      <w:r>
-        <w:rPr>
-          <w:rFonts w:ascii="Aptos" w:eastAsia="Times New Roman" w:hAnsi="Aptos" w:cs="Arial"/>
-          <w:color w:val="000000"/>
-          <w:sz w:val="24"/>
-          <w:szCs w:val="24"/>
-        </w:rPr>
-        <w:t>, both of which are important context for data from those years.</w:t>
+        <w:t xml:space="preserve">Corrected daily passage: data in this file are corrected </w:t>
+      </w:r>
+      <w:r>
+        <w:rPr>
+          <w:rFonts w:ascii="Aptos" w:eastAsia="Times New Roman" w:hAnsi="Aptos" w:cs="Arial"/>
+          <w:color w:val="000000"/>
+          <w:sz w:val="24"/>
+          <w:szCs w:val="24"/>
+        </w:rPr>
+        <w:t xml:space="preserve">for VAKI operational outages and </w:t>
+      </w:r>
+      <w:r>
+        <w:rPr>
+          <w:rFonts w:ascii="Aptos" w:eastAsia="Times New Roman" w:hAnsi="Aptos" w:cs="Arial"/>
+          <w:color w:val="000000"/>
+          <w:sz w:val="24"/>
+          <w:szCs w:val="24"/>
+        </w:rPr>
+        <w:t xml:space="preserve">contain </w:t>
+      </w:r>
+      <w:r>
+        <w:rPr>
+          <w:rFonts w:ascii="Aptos" w:eastAsia="Times New Roman" w:hAnsi="Aptos" w:cs="Arial"/>
+          <w:color w:val="000000"/>
+          <w:sz w:val="24"/>
+          <w:szCs w:val="24"/>
+        </w:rPr>
+        <w:t>run differentiated daily net Chinook salmon passage estimates</w:t>
+      </w:r>
+      <w:r>
+        <w:rPr>
+          <w:rFonts w:ascii="Aptos" w:eastAsia="Times New Roman" w:hAnsi="Aptos" w:cs="Arial"/>
+          <w:color w:val="000000"/>
+          <w:sz w:val="24"/>
+          <w:szCs w:val="24"/>
+        </w:rPr>
+        <w:t xml:space="preserve">. </w:t>
+      </w:r>
+      <w:r>
+        <w:rPr>
+          <w:rFonts w:ascii="Aptos" w:eastAsia="Times New Roman" w:hAnsi="Aptos" w:cs="Arial"/>
+          <w:color w:val="000000"/>
+          <w:sz w:val="24"/>
+          <w:szCs w:val="24"/>
+        </w:rPr>
+        <w:t xml:space="preserve">Data in this file represent the output (results) from the count correction and run differentiation analyses presented in </w:t>
+      </w:r>
+      <w:proofErr w:type="spellStart"/>
+      <w:r>
+        <w:rPr>
+          <w:rFonts w:ascii="Aptos" w:eastAsia="Times New Roman" w:hAnsi="Aptos" w:cs="Arial"/>
+          <w:color w:val="000000"/>
+          <w:sz w:val="24"/>
+          <w:szCs w:val="24"/>
+        </w:rPr>
+        <w:t>Poxon</w:t>
+      </w:r>
+      <w:proofErr w:type="spellEnd"/>
+      <w:r>
+        <w:rPr>
+          <w:rFonts w:ascii="Aptos" w:eastAsia="Times New Roman" w:hAnsi="Aptos" w:cs="Arial"/>
+          <w:color w:val="000000"/>
+          <w:sz w:val="24"/>
+          <w:szCs w:val="24"/>
+        </w:rPr>
+        <w:t xml:space="preserve"> and </w:t>
+      </w:r>
+      <w:proofErr w:type="spellStart"/>
+      <w:r>
+        <w:rPr>
+          <w:rFonts w:ascii="Aptos" w:eastAsia="Times New Roman" w:hAnsi="Aptos" w:cs="Arial"/>
+          <w:color w:val="000000"/>
+          <w:sz w:val="24"/>
+          <w:szCs w:val="24"/>
+        </w:rPr>
+        <w:t>Bratovich</w:t>
+      </w:r>
+      <w:proofErr w:type="spellEnd"/>
+      <w:r>
+        <w:rPr>
+          <w:rFonts w:ascii="Aptos" w:eastAsia="Times New Roman" w:hAnsi="Aptos" w:cs="Arial"/>
+          <w:color w:val="000000"/>
+          <w:sz w:val="24"/>
+          <w:szCs w:val="24"/>
+        </w:rPr>
+        <w:t xml:space="preserve"> (2020). Please </w:t>
+      </w:r>
+      <w:r>
+        <w:rPr>
+          <w:rFonts w:ascii="Aptos" w:eastAsia="Times New Roman" w:hAnsi="Aptos" w:cs="Arial"/>
+          <w:color w:val="000000"/>
+          <w:sz w:val="24"/>
+          <w:szCs w:val="24"/>
+        </w:rPr>
+        <w:t>see below for</w:t>
+      </w:r>
+      <w:r>
+        <w:rPr>
+          <w:rFonts w:ascii="Aptos" w:eastAsia="Times New Roman" w:hAnsi="Aptos" w:cs="Arial"/>
+          <w:color w:val="000000"/>
+          <w:sz w:val="24"/>
+          <w:szCs w:val="24"/>
+        </w:rPr>
+        <w:t xml:space="preserve"> important notes regarding biological years 2016, 2017, and 2019.</w:t>
       </w:r>
     </w:p>
     <w:p>
@@ -404,7 +554,110 @@
           <w:sz w:val="24"/>
           <w:szCs w:val="24"/>
         </w:rPr>
-        <w:t>Works cited</w:t>
+        <w:t xml:space="preserve">Run differentiation is performed by splitting the dataset into three components (early migrating spring run, late migrating spring run, and fall run) and conducting an iterative analysis to find the differentiating date between spring and run as outlined in </w:t>
+      </w:r>
+      <w:proofErr w:type="spellStart"/>
+      <w:r>
+        <w:rPr>
+          <w:rFonts w:ascii="Aptos" w:eastAsia="Times New Roman" w:hAnsi="Aptos" w:cs="Arial"/>
+          <w:color w:val="000000"/>
+          <w:sz w:val="24"/>
+          <w:szCs w:val="24"/>
+        </w:rPr>
+        <w:t>Poxon</w:t>
+      </w:r>
+      <w:proofErr w:type="spellEnd"/>
+      <w:r>
+        <w:rPr>
+          <w:rFonts w:ascii="Aptos" w:eastAsia="Times New Roman" w:hAnsi="Aptos" w:cs="Arial"/>
+          <w:color w:val="000000"/>
+          <w:sz w:val="24"/>
+          <w:szCs w:val="24"/>
+        </w:rPr>
+        <w:t xml:space="preserve"> and </w:t>
+      </w:r>
+      <w:proofErr w:type="spellStart"/>
+      <w:r>
+        <w:rPr>
+          <w:rFonts w:ascii="Aptos" w:eastAsia="Times New Roman" w:hAnsi="Aptos" w:cs="Arial"/>
+          <w:color w:val="000000"/>
+          <w:sz w:val="24"/>
+          <w:szCs w:val="24"/>
+        </w:rPr>
+        <w:t>Bratovich</w:t>
+      </w:r>
+      <w:proofErr w:type="spellEnd"/>
+      <w:r>
+        <w:rPr>
+          <w:rFonts w:ascii="Aptos" w:eastAsia="Times New Roman" w:hAnsi="Aptos" w:cs="Arial"/>
+          <w:color w:val="000000"/>
+          <w:sz w:val="24"/>
+          <w:szCs w:val="24"/>
+        </w:rPr>
+        <w:t xml:space="preserve"> (2020). </w:t>
+      </w:r>
+      <w:r>
+        <w:rPr>
+          <w:rFonts w:ascii="Aptos" w:eastAsia="Times New Roman" w:hAnsi="Aptos" w:cs="Arial"/>
+          <w:color w:val="000000"/>
+          <w:sz w:val="24"/>
+          <w:szCs w:val="24"/>
+        </w:rPr>
+        <w:t>The</w:t>
+      </w:r>
+      <w:r>
+        <w:rPr>
+          <w:rFonts w:ascii="Aptos" w:eastAsia="Times New Roman" w:hAnsi="Aptos" w:cs="Arial"/>
+          <w:color w:val="000000"/>
+          <w:sz w:val="24"/>
+          <w:szCs w:val="24"/>
+        </w:rPr>
+        <w:t xml:space="preserve"> Generalized Additive Model (GAM) </w:t>
+      </w:r>
+      <w:r>
+        <w:rPr>
+          <w:rFonts w:ascii="Aptos" w:eastAsia="Times New Roman" w:hAnsi="Aptos" w:cs="Arial"/>
+          <w:color w:val="000000"/>
+          <w:sz w:val="24"/>
+          <w:szCs w:val="24"/>
+        </w:rPr>
+        <w:t>used</w:t>
+      </w:r>
+      <w:r>
+        <w:rPr>
+          <w:rFonts w:ascii="Aptos" w:eastAsia="Times New Roman" w:hAnsi="Aptos" w:cs="Arial"/>
+          <w:color w:val="000000"/>
+          <w:sz w:val="24"/>
+          <w:szCs w:val="24"/>
+        </w:rPr>
+        <w:t xml:space="preserve"> to interpolate missing values (i.e. when the video system was not working or during high flows) could not be applied for 2016-2017 due to a high number of outages</w:t>
+      </w:r>
+      <w:r>
+        <w:rPr>
+          <w:rFonts w:ascii="Aptos" w:eastAsia="Times New Roman" w:hAnsi="Aptos" w:cs="Arial"/>
+          <w:color w:val="000000"/>
+          <w:sz w:val="24"/>
+          <w:szCs w:val="24"/>
+        </w:rPr>
+        <w:t xml:space="preserve"> and the</w:t>
+      </w:r>
+      <w:r>
+        <w:rPr>
+          <w:rFonts w:ascii="Aptos" w:eastAsia="Times New Roman" w:hAnsi="Aptos" w:cs="Arial"/>
+          <w:color w:val="000000"/>
+          <w:sz w:val="24"/>
+          <w:szCs w:val="24"/>
+        </w:rPr>
+        <w:t xml:space="preserve"> north ladder was closed from February - September 2019</w:t>
+      </w:r>
+      <w:r>
+        <w:rPr>
+          <w:rFonts w:ascii="Aptos" w:eastAsia="Times New Roman" w:hAnsi="Aptos" w:cs="Arial"/>
+          <w:color w:val="000000"/>
+          <w:sz w:val="24"/>
+          <w:szCs w:val="24"/>
+        </w:rPr>
+        <w:t>, both of which are important context for data from those years.</w:t>
       </w:r>
     </w:p>
     <w:p>
@@ -412,17 +665,255 @@
         <w:spacing w:after="0" w:line="240" w:lineRule="auto"/>
         <w:rPr>
           <w:rFonts w:ascii="Aptos" w:eastAsia="Times New Roman" w:hAnsi="Aptos" w:cs="Arial"/>
-          <w:sz w:val="24"/>
-          <w:szCs w:val="24"/>
-        </w:rPr>
-      </w:pPr>
-      <w:r>
-        <w:rPr>
-          <w:rFonts w:ascii="Aptos" w:eastAsia="Times New Roman" w:hAnsi="Aptos" w:cs="Arial"/>
-          <w:sz w:val="24"/>
-          <w:szCs w:val="24"/>
-        </w:rPr>
-        <w:t>Poxon, B. and Bratovich, P. 2020. Lower Yuba River Vaki Riverwatcher Chinook Salmon Passage and Run Differentiation Analyses. Prepared by HDR for Yuba Water Agency.</w:t>
+          <w:color w:val="000000"/>
+          <w:sz w:val="24"/>
+          <w:szCs w:val="24"/>
+        </w:rPr>
+      </w:pPr>
+    </w:p>
+    <w:p>
+      <w:pPr>
+        <w:spacing w:after="0" w:line="240" w:lineRule="auto"/>
+        <w:rPr>
+          <w:rFonts w:ascii="Aptos" w:eastAsia="Times New Roman" w:hAnsi="Aptos" w:cs="Arial"/>
+          <w:color w:val="000000"/>
+          <w:sz w:val="24"/>
+          <w:szCs w:val="24"/>
+        </w:rPr>
+      </w:pPr>
+      <w:r>
+        <w:rPr>
+          <w:rFonts w:ascii="Aptos" w:eastAsia="Times New Roman" w:hAnsi="Aptos" w:cs="Arial"/>
+          <w:color w:val="000000"/>
+          <w:sz w:val="24"/>
+          <w:szCs w:val="24"/>
+        </w:rPr>
+        <w:t xml:space="preserve">The 2016 and 2017 annual time series were deemed inappropriate for count correction and run separation analyses due to long periods of VAKI </w:t>
+      </w:r>
+      <w:proofErr w:type="spellStart"/>
+      <w:r>
+        <w:rPr>
+          <w:rFonts w:ascii="Aptos" w:eastAsia="Times New Roman" w:hAnsi="Aptos" w:cs="Arial"/>
+          <w:color w:val="000000"/>
+          <w:sz w:val="24"/>
+          <w:szCs w:val="24"/>
+        </w:rPr>
+        <w:t>Riverwatcher</w:t>
+      </w:r>
+      <w:proofErr w:type="spellEnd"/>
+      <w:r>
+        <w:rPr>
+          <w:rFonts w:ascii="Aptos" w:eastAsia="Times New Roman" w:hAnsi="Aptos" w:cs="Arial"/>
+          <w:color w:val="000000"/>
+          <w:sz w:val="24"/>
+          <w:szCs w:val="24"/>
+        </w:rPr>
+        <w:t xml:space="preserve">™ system outages that resulted in incomplete datasets for both years. No estimates (run-differentiated or overall) are possible for these years. The total number of Chinook salmon for these years represent </w:t>
+      </w:r>
+      <w:r>
+        <w:rPr>
+          <w:rFonts w:ascii="Aptos" w:eastAsia="Times New Roman" w:hAnsi="Aptos" w:cs="Arial"/>
+          <w:color w:val="000000"/>
+          <w:sz w:val="24"/>
+          <w:szCs w:val="24"/>
+        </w:rPr>
+        <w:lastRenderedPageBreak/>
+        <w:t xml:space="preserve">raw counts as affected by VAKI </w:t>
+      </w:r>
+      <w:proofErr w:type="spellStart"/>
+      <w:r>
+        <w:rPr>
+          <w:rFonts w:ascii="Aptos" w:eastAsia="Times New Roman" w:hAnsi="Aptos" w:cs="Arial"/>
+          <w:color w:val="000000"/>
+          <w:sz w:val="24"/>
+          <w:szCs w:val="24"/>
+        </w:rPr>
+        <w:t>Riverwatcher</w:t>
+      </w:r>
+      <w:proofErr w:type="spellEnd"/>
+      <w:r>
+        <w:rPr>
+          <w:rFonts w:ascii="Aptos" w:eastAsia="Times New Roman" w:hAnsi="Aptos" w:cs="Arial"/>
+          <w:color w:val="000000"/>
+          <w:sz w:val="24"/>
+          <w:szCs w:val="24"/>
+        </w:rPr>
+        <w:t xml:space="preserve">™ system outages, and do not represent estimated annual abundances. </w:t>
+      </w:r>
+    </w:p>
+    <w:p>
+      <w:pPr>
+        <w:spacing w:after="0" w:line="240" w:lineRule="auto"/>
+        <w:rPr>
+          <w:rFonts w:ascii="Aptos" w:eastAsia="Times New Roman" w:hAnsi="Aptos" w:cs="Arial"/>
+          <w:color w:val="000000"/>
+          <w:sz w:val="24"/>
+          <w:szCs w:val="24"/>
+        </w:rPr>
+      </w:pPr>
+    </w:p>
+    <w:p>
+      <w:pPr>
+        <w:spacing w:after="0" w:line="240" w:lineRule="auto"/>
+        <w:rPr>
+          <w:rFonts w:ascii="Aptos" w:eastAsia="Times New Roman" w:hAnsi="Aptos" w:cs="Arial"/>
+          <w:color w:val="000000"/>
+          <w:sz w:val="24"/>
+          <w:szCs w:val="24"/>
+        </w:rPr>
+      </w:pPr>
+      <w:r>
+        <w:rPr>
+          <w:rFonts w:ascii="Aptos" w:eastAsia="Times New Roman" w:hAnsi="Aptos" w:cs="Arial"/>
+          <w:color w:val="000000"/>
+          <w:sz w:val="24"/>
+          <w:szCs w:val="24"/>
+        </w:rPr>
+        <w:t xml:space="preserve">Additionally, run-type differentiation was not possible for biological year 2019 due to an extended closure (February 13, </w:t>
+      </w:r>
+      <w:proofErr w:type="gramStart"/>
+      <w:r>
+        <w:rPr>
+          <w:rFonts w:ascii="Aptos" w:eastAsia="Times New Roman" w:hAnsi="Aptos" w:cs="Arial"/>
+          <w:color w:val="000000"/>
+          <w:sz w:val="24"/>
+          <w:szCs w:val="24"/>
+        </w:rPr>
+        <w:t>2019</w:t>
+      </w:r>
+      <w:proofErr w:type="gramEnd"/>
+      <w:r>
+        <w:rPr>
+          <w:rFonts w:ascii="Aptos" w:eastAsia="Times New Roman" w:hAnsi="Aptos" w:cs="Arial"/>
+          <w:color w:val="000000"/>
+          <w:sz w:val="24"/>
+          <w:szCs w:val="24"/>
+        </w:rPr>
+        <w:t xml:space="preserve"> through September 10, 2019) of the DPD North Ladder, which fundamentally altered the temporal patterns of passage at DPD on which the run differentiation analysis is based. As a result, the only possible annual abundance estimate for the 2019 annual time series is Total Chinook Salmon.</w:t>
+      </w:r>
+    </w:p>
+    <w:p>
+      <w:pPr>
+        <w:spacing w:after="0" w:line="240" w:lineRule="auto"/>
+        <w:rPr>
+          <w:rFonts w:ascii="Aptos" w:eastAsia="Times New Roman" w:hAnsi="Aptos" w:cs="Arial"/>
+          <w:color w:val="000000"/>
+          <w:sz w:val="24"/>
+          <w:szCs w:val="24"/>
+        </w:rPr>
+      </w:pPr>
+    </w:p>
+    <w:p>
+      <w:pPr>
+        <w:spacing w:after="0" w:line="240" w:lineRule="auto"/>
+        <w:rPr>
+          <w:rFonts w:ascii="Aptos" w:eastAsia="Times New Roman" w:hAnsi="Aptos" w:cs="Arial"/>
+          <w:color w:val="000000"/>
+          <w:sz w:val="24"/>
+          <w:szCs w:val="24"/>
+        </w:rPr>
+      </w:pPr>
+      <w:r>
+        <w:rPr>
+          <w:rFonts w:ascii="Aptos" w:eastAsia="Times New Roman" w:hAnsi="Aptos" w:cs="Arial"/>
+          <w:color w:val="000000"/>
+          <w:sz w:val="24"/>
+          <w:szCs w:val="24"/>
+        </w:rPr>
+        <w:t xml:space="preserve">Works </w:t>
+      </w:r>
+      <w:proofErr w:type="gramStart"/>
+      <w:r>
+        <w:rPr>
+          <w:rFonts w:ascii="Aptos" w:eastAsia="Times New Roman" w:hAnsi="Aptos" w:cs="Arial"/>
+          <w:color w:val="000000"/>
+          <w:sz w:val="24"/>
+          <w:szCs w:val="24"/>
+        </w:rPr>
+        <w:t>cited</w:t>
+      </w:r>
+      <w:proofErr w:type="gramEnd"/>
+    </w:p>
+    <w:p>
+      <w:pPr>
+        <w:spacing w:after="0" w:line="240" w:lineRule="auto"/>
+        <w:rPr>
+          <w:rFonts w:ascii="Aptos" w:eastAsia="Times New Roman" w:hAnsi="Aptos" w:cs="Arial"/>
+          <w:sz w:val="24"/>
+          <w:szCs w:val="24"/>
+        </w:rPr>
+      </w:pPr>
+      <w:proofErr w:type="spellStart"/>
+      <w:r>
+        <w:rPr>
+          <w:rFonts w:ascii="Aptos" w:eastAsia="Times New Roman" w:hAnsi="Aptos" w:cs="Arial"/>
+          <w:sz w:val="24"/>
+          <w:szCs w:val="24"/>
+        </w:rPr>
+        <w:t>Poxon</w:t>
+      </w:r>
+      <w:proofErr w:type="spellEnd"/>
+      <w:r>
+        <w:rPr>
+          <w:rFonts w:ascii="Aptos" w:eastAsia="Times New Roman" w:hAnsi="Aptos" w:cs="Arial"/>
+          <w:sz w:val="24"/>
+          <w:szCs w:val="24"/>
+        </w:rPr>
+        <w:t xml:space="preserve">, B. and </w:t>
+      </w:r>
+      <w:proofErr w:type="spellStart"/>
+      <w:r>
+        <w:rPr>
+          <w:rFonts w:ascii="Aptos" w:eastAsia="Times New Roman" w:hAnsi="Aptos" w:cs="Arial"/>
+          <w:sz w:val="24"/>
+          <w:szCs w:val="24"/>
+        </w:rPr>
+        <w:t>Bratovich</w:t>
+      </w:r>
+      <w:proofErr w:type="spellEnd"/>
+      <w:r>
+        <w:rPr>
+          <w:rFonts w:ascii="Aptos" w:eastAsia="Times New Roman" w:hAnsi="Aptos" w:cs="Arial"/>
+          <w:sz w:val="24"/>
+          <w:szCs w:val="24"/>
+        </w:rPr>
+        <w:t xml:space="preserve">, P. 2020. Lower Yuba River </w:t>
+      </w:r>
+      <w:proofErr w:type="spellStart"/>
+      <w:r>
+        <w:rPr>
+          <w:rFonts w:ascii="Aptos" w:eastAsia="Times New Roman" w:hAnsi="Aptos" w:cs="Arial"/>
+          <w:sz w:val="24"/>
+          <w:szCs w:val="24"/>
+        </w:rPr>
+        <w:t>Vaki</w:t>
+      </w:r>
+      <w:proofErr w:type="spellEnd"/>
+      <w:r>
+        <w:rPr>
+          <w:rFonts w:ascii="Aptos" w:eastAsia="Times New Roman" w:hAnsi="Aptos" w:cs="Arial"/>
+          <w:sz w:val="24"/>
+          <w:szCs w:val="24"/>
+        </w:rPr>
+        <w:t xml:space="preserve"> </w:t>
+      </w:r>
+      <w:proofErr w:type="spellStart"/>
+      <w:r>
+        <w:rPr>
+          <w:rFonts w:ascii="Aptos" w:eastAsia="Times New Roman" w:hAnsi="Aptos" w:cs="Arial"/>
+          <w:sz w:val="24"/>
+          <w:szCs w:val="24"/>
+        </w:rPr>
+        <w:t>Riverwatcher</w:t>
+      </w:r>
+      <w:proofErr w:type="spellEnd"/>
+      <w:r>
+        <w:rPr>
+          <w:rFonts w:ascii="Aptos" w:eastAsia="Times New Roman" w:hAnsi="Aptos" w:cs="Arial"/>
+          <w:sz w:val="24"/>
+          <w:szCs w:val="24"/>
+        </w:rPr>
+        <w:t xml:space="preserve"> Chinook Salmon Passage and Run Differentiation Analyses. Prepared by HDR for Yuba Water Agency.</w:t>
       </w:r>
     </w:p>
     <w:sectPr>

</xml_diff>

<commit_message>
updates package and validates xml
</commit_message>
<xml_diff>
--- a/data-raw/metadata/methods.docx
+++ b/data-raw/metadata/methods.docx
@@ -207,7 +207,16 @@
           <w:sz w:val="24"/>
           <w:szCs w:val="24"/>
         </w:rPr>
-        <w:t xml:space="preserve">2. </w:t>
+        <w:t>3</w:t>
+      </w:r>
+      <w:r>
+        <w:rPr>
+          <w:rFonts w:ascii="Aptos" w:eastAsia="Times New Roman" w:hAnsi="Aptos" w:cs="Arial"/>
+          <w:color w:val="000000"/>
+          <w:sz w:val="24"/>
+          <w:szCs w:val="24"/>
+        </w:rPr>
+        <w:t xml:space="preserve">. </w:t>
       </w:r>
       <w:r>
         <w:rPr>

</xml_diff>

<commit_message>
updates methods with draft reference to appendices
</commit_message>
<xml_diff>
--- a/data-raw/metadata/methods.docx
+++ b/data-raw/metadata/methods.docx
@@ -70,58 +70,48 @@
           <w:sz w:val="24"/>
           <w:szCs w:val="24"/>
         </w:rPr>
-        <w:t xml:space="preserve"> </w:t>
-      </w:r>
-      <w:proofErr w:type="spellStart"/>
-      <w:r>
+        <w:t xml:space="preserve"> Riverwatcher</w:t>
+      </w:r>
+    </w:p>
+    <w:p>
+      <w:pPr>
         <w:rPr>
           <w:rFonts w:ascii="Aptos" w:hAnsi="Aptos"/>
           <w:sz w:val="24"/>
           <w:szCs w:val="24"/>
         </w:rPr>
-        <w:t>Riverwatcher</w:t>
-      </w:r>
-      <w:proofErr w:type="spellEnd"/>
-    </w:p>
-    <w:p>
-      <w:pPr>
+      </w:pPr>
+      <w:r>
         <w:rPr>
           <w:rFonts w:ascii="Aptos" w:hAnsi="Aptos"/>
           <w:sz w:val="24"/>
           <w:szCs w:val="24"/>
         </w:rPr>
-      </w:pPr>
-      <w:r>
+        <w:t>Location: Daguerre Dam</w:t>
+      </w:r>
+    </w:p>
+    <w:p>
+      <w:pPr>
         <w:rPr>
           <w:rFonts w:ascii="Aptos" w:hAnsi="Aptos"/>
           <w:sz w:val="24"/>
           <w:szCs w:val="24"/>
         </w:rPr>
-        <w:t>Location: Daguerre Dam</w:t>
-      </w:r>
-    </w:p>
-    <w:p>
-      <w:pPr>
+      </w:pPr>
+      <w:r>
         <w:rPr>
           <w:rFonts w:ascii="Aptos" w:hAnsi="Aptos"/>
           <w:sz w:val="24"/>
           <w:szCs w:val="24"/>
         </w:rPr>
-      </w:pPr>
+        <w:t>Times of operation:</w:t>
+      </w:r>
       <w:r>
         <w:rPr>
           <w:rFonts w:ascii="Aptos" w:hAnsi="Aptos"/>
           <w:sz w:val="24"/>
           <w:szCs w:val="24"/>
         </w:rPr>
-        <w:t>Times of operation:</w:t>
-      </w:r>
-      <w:r>
-        <w:rPr>
-          <w:rFonts w:ascii="Aptos" w:hAnsi="Aptos"/>
-          <w:sz w:val="24"/>
-          <w:szCs w:val="24"/>
-        </w:rPr>
         <w:t xml:space="preserve"> Year-round</w:t>
       </w:r>
     </w:p>
@@ -160,27 +150,7 @@
           <w:sz w:val="24"/>
           <w:szCs w:val="24"/>
         </w:rPr>
-        <w:t xml:space="preserve"> This dataset </w:t>
-      </w:r>
-      <w:proofErr w:type="gramStart"/>
-      <w:r>
-        <w:rPr>
-          <w:rFonts w:ascii="Aptos" w:eastAsia="Times New Roman" w:hAnsi="Aptos" w:cs="Arial"/>
-          <w:color w:val="000000"/>
-          <w:sz w:val="24"/>
-          <w:szCs w:val="24"/>
-        </w:rPr>
-        <w:t>is considered to be</w:t>
-      </w:r>
-      <w:proofErr w:type="gramEnd"/>
-      <w:r>
-        <w:rPr>
-          <w:rFonts w:ascii="Aptos" w:eastAsia="Times New Roman" w:hAnsi="Aptos" w:cs="Arial"/>
-          <w:color w:val="000000"/>
-          <w:sz w:val="24"/>
-          <w:szCs w:val="24"/>
-        </w:rPr>
-        <w:t xml:space="preserve"> a census for spring run chinook because mostly all spawn upstream of Daguerre Dam. Passage estimates using the adult upstream data have been modeled for 2004 </w:t>
+        <w:t xml:space="preserve"> This dataset is considered to be a census for spring run chinook because mostly all spawn upstream of Daguerre Dam. Passage estimates using the adult upstream data have been modeled for 2004 </w:t>
       </w:r>
       <w:r>
         <w:rPr>
@@ -287,47 +257,7 @@
           <w:sz w:val="24"/>
           <w:szCs w:val="24"/>
         </w:rPr>
-        <w:t xml:space="preserve">Instantaneous passage records: data in this file form the base dataset for analyses and methodologies identified in </w:t>
-      </w:r>
-      <w:proofErr w:type="spellStart"/>
-      <w:r>
-        <w:rPr>
-          <w:rFonts w:ascii="Aptos" w:eastAsia="Times New Roman" w:hAnsi="Aptos" w:cs="Arial"/>
-          <w:color w:val="000000"/>
-          <w:sz w:val="24"/>
-          <w:szCs w:val="24"/>
-        </w:rPr>
-        <w:t>Poxon</w:t>
-      </w:r>
-      <w:proofErr w:type="spellEnd"/>
-      <w:r>
-        <w:rPr>
-          <w:rFonts w:ascii="Aptos" w:eastAsia="Times New Roman" w:hAnsi="Aptos" w:cs="Arial"/>
-          <w:color w:val="000000"/>
-          <w:sz w:val="24"/>
-          <w:szCs w:val="24"/>
-        </w:rPr>
-        <w:t xml:space="preserve"> and </w:t>
-      </w:r>
-      <w:proofErr w:type="spellStart"/>
-      <w:r>
-        <w:rPr>
-          <w:rFonts w:ascii="Aptos" w:eastAsia="Times New Roman" w:hAnsi="Aptos" w:cs="Arial"/>
-          <w:color w:val="000000"/>
-          <w:sz w:val="24"/>
-          <w:szCs w:val="24"/>
-        </w:rPr>
-        <w:t>Bratovich</w:t>
-      </w:r>
-      <w:proofErr w:type="spellEnd"/>
-      <w:r>
-        <w:rPr>
-          <w:rFonts w:ascii="Aptos" w:eastAsia="Times New Roman" w:hAnsi="Aptos" w:cs="Arial"/>
-          <w:color w:val="000000"/>
-          <w:sz w:val="24"/>
-          <w:szCs w:val="24"/>
-        </w:rPr>
-        <w:t xml:space="preserve"> (2020).</w:t>
+        <w:t>Instantaneous passage records: data in this file form the base dataset for analyses and methodologies identified in Poxon and Bratovich (2020).</w:t>
       </w:r>
     </w:p>
     <w:p>
@@ -358,47 +288,7 @@
           <w:sz w:val="24"/>
           <w:szCs w:val="24"/>
         </w:rPr>
-        <w:t xml:space="preserve">Uncorrected daily passage: data in this file represent the aggregation of the instantaneous records in instantaneous passage records to net upstream daily passage counts. Data undergo the count correction analysis presented in </w:t>
-      </w:r>
-      <w:proofErr w:type="spellStart"/>
-      <w:r>
-        <w:rPr>
-          <w:rFonts w:ascii="Aptos" w:eastAsia="Times New Roman" w:hAnsi="Aptos" w:cs="Arial"/>
-          <w:color w:val="000000"/>
-          <w:sz w:val="24"/>
-          <w:szCs w:val="24"/>
-        </w:rPr>
-        <w:t>Poxon</w:t>
-      </w:r>
-      <w:proofErr w:type="spellEnd"/>
-      <w:r>
-        <w:rPr>
-          <w:rFonts w:ascii="Aptos" w:eastAsia="Times New Roman" w:hAnsi="Aptos" w:cs="Arial"/>
-          <w:color w:val="000000"/>
-          <w:sz w:val="24"/>
-          <w:szCs w:val="24"/>
-        </w:rPr>
-        <w:t xml:space="preserve"> &amp; </w:t>
-      </w:r>
-      <w:proofErr w:type="spellStart"/>
-      <w:r>
-        <w:rPr>
-          <w:rFonts w:ascii="Aptos" w:eastAsia="Times New Roman" w:hAnsi="Aptos" w:cs="Arial"/>
-          <w:color w:val="000000"/>
-          <w:sz w:val="24"/>
-          <w:szCs w:val="24"/>
-        </w:rPr>
-        <w:t>Bratovich</w:t>
-      </w:r>
-      <w:proofErr w:type="spellEnd"/>
-      <w:r>
-        <w:rPr>
-          <w:rFonts w:ascii="Aptos" w:eastAsia="Times New Roman" w:hAnsi="Aptos" w:cs="Arial"/>
-          <w:color w:val="000000"/>
-          <w:sz w:val="24"/>
-          <w:szCs w:val="24"/>
-        </w:rPr>
-        <w:t xml:space="preserve"> (2020). The results of the count correction analysis form the input to the run differentiation analysis. </w:t>
+        <w:t xml:space="preserve">Uncorrected daily passage: data in this file represent the aggregation of the instantaneous records in instantaneous passage records to net upstream daily passage counts. Data undergo the count correction analysis presented in Poxon &amp; Bratovich (2020). The results of the count correction analysis form the input to the run differentiation analysis. </w:t>
       </w:r>
     </w:p>
     <w:p>
@@ -474,47 +364,7 @@
           <w:sz w:val="24"/>
           <w:szCs w:val="24"/>
         </w:rPr>
-        <w:t xml:space="preserve">Data in this file represent the output (results) from the count correction and run differentiation analyses presented in </w:t>
-      </w:r>
-      <w:proofErr w:type="spellStart"/>
-      <w:r>
-        <w:rPr>
-          <w:rFonts w:ascii="Aptos" w:eastAsia="Times New Roman" w:hAnsi="Aptos" w:cs="Arial"/>
-          <w:color w:val="000000"/>
-          <w:sz w:val="24"/>
-          <w:szCs w:val="24"/>
-        </w:rPr>
-        <w:t>Poxon</w:t>
-      </w:r>
-      <w:proofErr w:type="spellEnd"/>
-      <w:r>
-        <w:rPr>
-          <w:rFonts w:ascii="Aptos" w:eastAsia="Times New Roman" w:hAnsi="Aptos" w:cs="Arial"/>
-          <w:color w:val="000000"/>
-          <w:sz w:val="24"/>
-          <w:szCs w:val="24"/>
-        </w:rPr>
-        <w:t xml:space="preserve"> and </w:t>
-      </w:r>
-      <w:proofErr w:type="spellStart"/>
-      <w:r>
-        <w:rPr>
-          <w:rFonts w:ascii="Aptos" w:eastAsia="Times New Roman" w:hAnsi="Aptos" w:cs="Arial"/>
-          <w:color w:val="000000"/>
-          <w:sz w:val="24"/>
-          <w:szCs w:val="24"/>
-        </w:rPr>
-        <w:t>Bratovich</w:t>
-      </w:r>
-      <w:proofErr w:type="spellEnd"/>
-      <w:r>
-        <w:rPr>
-          <w:rFonts w:ascii="Aptos" w:eastAsia="Times New Roman" w:hAnsi="Aptos" w:cs="Arial"/>
-          <w:color w:val="000000"/>
-          <w:sz w:val="24"/>
-          <w:szCs w:val="24"/>
-        </w:rPr>
-        <w:t xml:space="preserve"> (2020). Please </w:t>
+        <w:t xml:space="preserve">Data in this file represent the output (results) from the count correction and run differentiation analyses presented in Poxon and Bratovich (2020). Please </w:t>
       </w:r>
       <w:r>
         <w:rPr>
@@ -563,47 +413,7 @@
           <w:sz w:val="24"/>
           <w:szCs w:val="24"/>
         </w:rPr>
-        <w:t xml:space="preserve">Run differentiation is performed by splitting the dataset into three components (early migrating spring run, late migrating spring run, and fall run) and conducting an iterative analysis to find the differentiating date between spring and run as outlined in </w:t>
-      </w:r>
-      <w:proofErr w:type="spellStart"/>
-      <w:r>
-        <w:rPr>
-          <w:rFonts w:ascii="Aptos" w:eastAsia="Times New Roman" w:hAnsi="Aptos" w:cs="Arial"/>
-          <w:color w:val="000000"/>
-          <w:sz w:val="24"/>
-          <w:szCs w:val="24"/>
-        </w:rPr>
-        <w:t>Poxon</w:t>
-      </w:r>
-      <w:proofErr w:type="spellEnd"/>
-      <w:r>
-        <w:rPr>
-          <w:rFonts w:ascii="Aptos" w:eastAsia="Times New Roman" w:hAnsi="Aptos" w:cs="Arial"/>
-          <w:color w:val="000000"/>
-          <w:sz w:val="24"/>
-          <w:szCs w:val="24"/>
-        </w:rPr>
-        <w:t xml:space="preserve"> and </w:t>
-      </w:r>
-      <w:proofErr w:type="spellStart"/>
-      <w:r>
-        <w:rPr>
-          <w:rFonts w:ascii="Aptos" w:eastAsia="Times New Roman" w:hAnsi="Aptos" w:cs="Arial"/>
-          <w:color w:val="000000"/>
-          <w:sz w:val="24"/>
-          <w:szCs w:val="24"/>
-        </w:rPr>
-        <w:t>Bratovich</w:t>
-      </w:r>
-      <w:proofErr w:type="spellEnd"/>
-      <w:r>
-        <w:rPr>
-          <w:rFonts w:ascii="Aptos" w:eastAsia="Times New Roman" w:hAnsi="Aptos" w:cs="Arial"/>
-          <w:color w:val="000000"/>
-          <w:sz w:val="24"/>
-          <w:szCs w:val="24"/>
-        </w:rPr>
-        <w:t xml:space="preserve"> (2020). </w:t>
+        <w:t xml:space="preserve">Run differentiation is performed by splitting the dataset into three components (early migrating spring run, late migrating spring run, and fall run) and conducting an iterative analysis to find the differentiating date between spring and run as outlined in Poxon and Bratovich (2020). </w:t>
       </w:r>
       <w:r>
         <w:rPr>
@@ -697,27 +507,7 @@
           <w:sz w:val="24"/>
           <w:szCs w:val="24"/>
         </w:rPr>
-        <w:t xml:space="preserve">The 2016 and 2017 annual time series were deemed inappropriate for count correction and run separation analyses due to long periods of VAKI </w:t>
-      </w:r>
-      <w:proofErr w:type="spellStart"/>
-      <w:r>
-        <w:rPr>
-          <w:rFonts w:ascii="Aptos" w:eastAsia="Times New Roman" w:hAnsi="Aptos" w:cs="Arial"/>
-          <w:color w:val="000000"/>
-          <w:sz w:val="24"/>
-          <w:szCs w:val="24"/>
-        </w:rPr>
-        <w:t>Riverwatcher</w:t>
-      </w:r>
-      <w:proofErr w:type="spellEnd"/>
-      <w:r>
-        <w:rPr>
-          <w:rFonts w:ascii="Aptos" w:eastAsia="Times New Roman" w:hAnsi="Aptos" w:cs="Arial"/>
-          <w:color w:val="000000"/>
-          <w:sz w:val="24"/>
-          <w:szCs w:val="24"/>
-        </w:rPr>
-        <w:t xml:space="preserve">™ system outages that resulted in incomplete datasets for both years. No estimates (run-differentiated or overall) are possible for these years. The total number of Chinook salmon for these years represent </w:t>
+        <w:t xml:space="preserve">The 2016 and 2017 annual time series were deemed inappropriate for count correction and run separation analyses due to long periods of VAKI Riverwatcher™ system outages that resulted in incomplete datasets for both years. No estimates (run-differentiated or overall) are possible for these years. The total number of Chinook salmon for these years represent </w:t>
       </w:r>
       <w:r>
         <w:rPr>
@@ -727,27 +517,7 @@
           <w:szCs w:val="24"/>
         </w:rPr>
         <w:lastRenderedPageBreak/>
-        <w:t xml:space="preserve">raw counts as affected by VAKI </w:t>
-      </w:r>
-      <w:proofErr w:type="spellStart"/>
-      <w:r>
-        <w:rPr>
-          <w:rFonts w:ascii="Aptos" w:eastAsia="Times New Roman" w:hAnsi="Aptos" w:cs="Arial"/>
-          <w:color w:val="000000"/>
-          <w:sz w:val="24"/>
-          <w:szCs w:val="24"/>
-        </w:rPr>
-        <w:t>Riverwatcher</w:t>
-      </w:r>
-      <w:proofErr w:type="spellEnd"/>
-      <w:r>
-        <w:rPr>
-          <w:rFonts w:ascii="Aptos" w:eastAsia="Times New Roman" w:hAnsi="Aptos" w:cs="Arial"/>
-          <w:color w:val="000000"/>
-          <w:sz w:val="24"/>
-          <w:szCs w:val="24"/>
-        </w:rPr>
-        <w:t xml:space="preserve">™ system outages, and do not represent estimated annual abundances. </w:t>
+        <w:t xml:space="preserve">raw counts as affected by VAKI Riverwatcher™ system outages, and do not represent estimated annual abundances. </w:t>
       </w:r>
     </w:p>
     <w:p>
@@ -778,27 +548,24 @@
           <w:sz w:val="24"/>
           <w:szCs w:val="24"/>
         </w:rPr>
-        <w:t xml:space="preserve">Additionally, run-type differentiation was not possible for biological year 2019 due to an extended closure (February 13, </w:t>
-      </w:r>
-      <w:proofErr w:type="gramStart"/>
-      <w:r>
-        <w:rPr>
-          <w:rFonts w:ascii="Aptos" w:eastAsia="Times New Roman" w:hAnsi="Aptos" w:cs="Arial"/>
-          <w:color w:val="000000"/>
-          <w:sz w:val="24"/>
-          <w:szCs w:val="24"/>
-        </w:rPr>
-        <w:t>2019</w:t>
-      </w:r>
-      <w:proofErr w:type="gramEnd"/>
-      <w:r>
-        <w:rPr>
-          <w:rFonts w:ascii="Aptos" w:eastAsia="Times New Roman" w:hAnsi="Aptos" w:cs="Arial"/>
-          <w:color w:val="000000"/>
-          <w:sz w:val="24"/>
-          <w:szCs w:val="24"/>
-        </w:rPr>
-        <w:t xml:space="preserve"> through September 10, 2019) of the DPD North Ladder, which fundamentally altered the temporal patterns of passage at DPD on which the run differentiation analysis is based. As a result, the only possible annual abundance estimate for the 2019 annual time series is Total Chinook Salmon.</w:t>
+        <w:t>Additionally, run-type differentiation was not possible for biological year 2019 due to an extended closure (February 13, 2019 through September 10, 2019) of the DPD North Ladder, which fundamentally altered the temporal patterns of passage at DPD on which the run differentiation analysis is based. As a result, the only possible annual abundance estimate for the 2019 annual time series is Total Chinook Salmon.</w:t>
+      </w:r>
+      <w:commentRangeStart w:id="0"/>
+      <w:r>
+        <w:rPr>
+          <w:rFonts w:ascii="Aptos" w:eastAsia="Times New Roman" w:hAnsi="Aptos" w:cs="Arial"/>
+          <w:color w:val="000000"/>
+          <w:sz w:val="24"/>
+          <w:szCs w:val="24"/>
+        </w:rPr>
+        <w:t xml:space="preserve"> Further analyses that took place due to the 2019 closure are further detailed in the appendix attached to the package [insert title]. </w:t>
+      </w:r>
+      <w:commentRangeEnd w:id="0"/>
+      <w:r>
+        <w:rPr>
+          <w:rStyle w:val="CommentReference"/>
+        </w:rPr>
+        <w:commentReference w:id="0"/>
       </w:r>
     </w:p>
     <w:p>
@@ -829,19 +596,8 @@
           <w:sz w:val="24"/>
           <w:szCs w:val="24"/>
         </w:rPr>
-        <w:t xml:space="preserve">Works </w:t>
-      </w:r>
-      <w:proofErr w:type="gramStart"/>
-      <w:r>
-        <w:rPr>
-          <w:rFonts w:ascii="Aptos" w:eastAsia="Times New Roman" w:hAnsi="Aptos" w:cs="Arial"/>
-          <w:color w:val="000000"/>
-          <w:sz w:val="24"/>
-          <w:szCs w:val="24"/>
-        </w:rPr>
-        <w:t>cited</w:t>
-      </w:r>
-      <w:proofErr w:type="gramEnd"/>
+        <w:t>Resources</w:t>
+      </w:r>
     </w:p>
     <w:p>
       <w:pPr>
@@ -852,77 +608,13 @@
           <w:szCs w:val="24"/>
         </w:rPr>
       </w:pPr>
-      <w:proofErr w:type="spellStart"/>
-      <w:r>
-        <w:rPr>
-          <w:rFonts w:ascii="Aptos" w:eastAsia="Times New Roman" w:hAnsi="Aptos" w:cs="Arial"/>
-          <w:sz w:val="24"/>
-          <w:szCs w:val="24"/>
-        </w:rPr>
-        <w:t>Poxon</w:t>
-      </w:r>
-      <w:proofErr w:type="spellEnd"/>
-      <w:r>
-        <w:rPr>
-          <w:rFonts w:ascii="Aptos" w:eastAsia="Times New Roman" w:hAnsi="Aptos" w:cs="Arial"/>
-          <w:sz w:val="24"/>
-          <w:szCs w:val="24"/>
-        </w:rPr>
-        <w:t xml:space="preserve">, B. and </w:t>
-      </w:r>
-      <w:proofErr w:type="spellStart"/>
-      <w:r>
-        <w:rPr>
-          <w:rFonts w:ascii="Aptos" w:eastAsia="Times New Roman" w:hAnsi="Aptos" w:cs="Arial"/>
-          <w:sz w:val="24"/>
-          <w:szCs w:val="24"/>
-        </w:rPr>
-        <w:t>Bratovich</w:t>
-      </w:r>
-      <w:proofErr w:type="spellEnd"/>
-      <w:r>
-        <w:rPr>
-          <w:rFonts w:ascii="Aptos" w:eastAsia="Times New Roman" w:hAnsi="Aptos" w:cs="Arial"/>
-          <w:sz w:val="24"/>
-          <w:szCs w:val="24"/>
-        </w:rPr>
-        <w:t xml:space="preserve">, P. 2020. Lower Yuba River </w:t>
-      </w:r>
-      <w:proofErr w:type="spellStart"/>
-      <w:r>
-        <w:rPr>
-          <w:rFonts w:ascii="Aptos" w:eastAsia="Times New Roman" w:hAnsi="Aptos" w:cs="Arial"/>
-          <w:sz w:val="24"/>
-          <w:szCs w:val="24"/>
-        </w:rPr>
-        <w:t>Vaki</w:t>
-      </w:r>
-      <w:proofErr w:type="spellEnd"/>
-      <w:r>
-        <w:rPr>
-          <w:rFonts w:ascii="Aptos" w:eastAsia="Times New Roman" w:hAnsi="Aptos" w:cs="Arial"/>
-          <w:sz w:val="24"/>
-          <w:szCs w:val="24"/>
-        </w:rPr>
-        <w:t xml:space="preserve"> </w:t>
-      </w:r>
-      <w:proofErr w:type="spellStart"/>
-      <w:r>
-        <w:rPr>
-          <w:rFonts w:ascii="Aptos" w:eastAsia="Times New Roman" w:hAnsi="Aptos" w:cs="Arial"/>
-          <w:sz w:val="24"/>
-          <w:szCs w:val="24"/>
-        </w:rPr>
-        <w:t>Riverwatcher</w:t>
-      </w:r>
-      <w:proofErr w:type="spellEnd"/>
-      <w:r>
-        <w:rPr>
-          <w:rFonts w:ascii="Aptos" w:eastAsia="Times New Roman" w:hAnsi="Aptos" w:cs="Arial"/>
-          <w:sz w:val="24"/>
-          <w:szCs w:val="24"/>
-        </w:rPr>
-        <w:t xml:space="preserve"> Chinook Salmon Passage and Run Differentiation Analyses. Prepared by HDR for Yuba Water Agency.</w:t>
+      <w:r>
+        <w:rPr>
+          <w:rFonts w:ascii="Aptos" w:eastAsia="Times New Roman" w:hAnsi="Aptos" w:cs="Arial"/>
+          <w:sz w:val="24"/>
+          <w:szCs w:val="24"/>
+        </w:rPr>
+        <w:t>Poxon, B. and Bratovich, P. 2020. Lower Yuba River Vaki Riverwatcher Chinook Salmon Passage and Run Differentiation Analyses. Prepared by HDR for Yuba Water Agency.</w:t>
       </w:r>
     </w:p>
     <w:sectPr>
@@ -933,6 +625,46 @@
     </w:sectPr>
   </w:body>
 </w:document>
+</file>
+
+<file path=word/comments.xml><?xml version="1.0" encoding="utf-8"?>
+<w:comments xmlns:wpc="http://schemas.microsoft.com/office/word/2010/wordprocessingCanvas" xmlns:cx="http://schemas.microsoft.com/office/drawing/2014/chartex" xmlns:cx1="http://schemas.microsoft.com/office/drawing/2015/9/8/chartex" xmlns:cx2="http://schemas.microsoft.com/office/drawing/2015/10/21/chartex" xmlns:cx3="http://schemas.microsoft.com/office/drawing/2016/5/9/chartex" xmlns:cx4="http://schemas.microsoft.com/office/drawing/2016/5/10/chartex" xmlns:cx5="http://schemas.microsoft.com/office/drawing/2016/5/11/chartex" xmlns:cx6="http://schemas.microsoft.com/office/drawing/2016/5/12/chartex" xmlns:cx7="http://schemas.microsoft.com/office/drawing/2016/5/13/chartex" xmlns:cx8="http://schemas.microsoft.com/office/drawing/2016/5/14/chartex" xmlns:mc="http://schemas.openxmlformats.org/markup-compatibility/2006" xmlns:aink="http://schemas.microsoft.com/office/drawing/2016/ink" xmlns:am3d="http://schemas.microsoft.com/office/drawing/2017/model3d" xmlns:o="urn:schemas-microsoft-com:office:office" xmlns:oel="http://schemas.microsoft.com/office/2019/extlst" xmlns:r="http://schemas.openxmlformats.org/officeDocument/2006/relationships" xmlns:m="http://schemas.openxmlformats.org/officeDocument/2006/math" xmlns:v="urn:schemas-microsoft-com:vml" xmlns:wp14="http://schemas.microsoft.com/office/word/2010/wordprocessingDrawing" xmlns:wp="http://schemas.openxmlformats.org/drawingml/2006/wordprocessingDrawing" xmlns:w10="urn:schemas-microsoft-com:office:word" xmlns:w="http://schemas.openxmlformats.org/wordprocessingml/2006/main" xmlns:w14="http://schemas.microsoft.com/office/word/2010/wordml" xmlns:w15="http://schemas.microsoft.com/office/word/2012/wordml" xmlns:w16cex="http://schemas.microsoft.com/office/word/2018/wordml/cex" xmlns:w16cid="http://schemas.microsoft.com/office/word/2016/wordml/cid" xmlns:w16="http://schemas.microsoft.com/office/word/2018/wordml" xmlns:w16sdtdh="http://schemas.microsoft.com/office/word/2020/wordml/sdtdatahash" xmlns:w16se="http://schemas.microsoft.com/office/word/2015/wordml/symex" xmlns:wpg="http://schemas.microsoft.com/office/word/2010/wordprocessingGroup" xmlns:wpi="http://schemas.microsoft.com/office/word/2010/wordprocessingInk" xmlns:wne="http://schemas.microsoft.com/office/word/2006/wordml" xmlns:wps="http://schemas.microsoft.com/office/word/2010/wordprocessingShape" mc:Ignorable="w14 w15 w16se w16cid w16 w16cex w16sdtdh wp14">
+  <w:comment w:id="0" w:author="Liz Stebbins" w:date="2024-05-28T16:20:00Z" w:initials="LS">
+    <w:p>
+      <w:r>
+        <w:rPr>
+          <w:rStyle w:val="CommentReference"/>
+        </w:rPr>
+        <w:annotationRef/>
+      </w:r>
+      <w:r>
+        <w:rPr>
+          <w:sz w:val="20"/>
+          <w:szCs w:val="20"/>
+        </w:rPr>
+        <w:t>Brian, this is what I have drafted to reference to the additional material. Feel free to expand on it!</w:t>
+      </w:r>
+    </w:p>
+  </w:comment>
+</w:comments>
+</file>
+
+<file path=word/commentsExtended.xml><?xml version="1.0" encoding="utf-8"?>
+<w15:commentsEx xmlns:wpc="http://schemas.microsoft.com/office/word/2010/wordprocessingCanvas" xmlns:cx="http://schemas.microsoft.com/office/drawing/2014/chartex" xmlns:cx1="http://schemas.microsoft.com/office/drawing/2015/9/8/chartex" xmlns:cx2="http://schemas.microsoft.com/office/drawing/2015/10/21/chartex" xmlns:cx3="http://schemas.microsoft.com/office/drawing/2016/5/9/chartex" xmlns:cx4="http://schemas.microsoft.com/office/drawing/2016/5/10/chartex" xmlns:cx5="http://schemas.microsoft.com/office/drawing/2016/5/11/chartex" xmlns:cx6="http://schemas.microsoft.com/office/drawing/2016/5/12/chartex" xmlns:cx7="http://schemas.microsoft.com/office/drawing/2016/5/13/chartex" xmlns:cx8="http://schemas.microsoft.com/office/drawing/2016/5/14/chartex" xmlns:mc="http://schemas.openxmlformats.org/markup-compatibility/2006" xmlns:aink="http://schemas.microsoft.com/office/drawing/2016/ink" xmlns:am3d="http://schemas.microsoft.com/office/drawing/2017/model3d" xmlns:o="urn:schemas-microsoft-com:office:office" xmlns:oel="http://schemas.microsoft.com/office/2019/extlst" xmlns:r="http://schemas.openxmlformats.org/officeDocument/2006/relationships" xmlns:m="http://schemas.openxmlformats.org/officeDocument/2006/math" xmlns:v="urn:schemas-microsoft-com:vml" xmlns:wp14="http://schemas.microsoft.com/office/word/2010/wordprocessingDrawing" xmlns:wp="http://schemas.openxmlformats.org/drawingml/2006/wordprocessingDrawing" xmlns:w10="urn:schemas-microsoft-com:office:word" xmlns:w="http://schemas.openxmlformats.org/wordprocessingml/2006/main" xmlns:w14="http://schemas.microsoft.com/office/word/2010/wordml" xmlns:w15="http://schemas.microsoft.com/office/word/2012/wordml" xmlns:w16cex="http://schemas.microsoft.com/office/word/2018/wordml/cex" xmlns:w16cid="http://schemas.microsoft.com/office/word/2016/wordml/cid" xmlns:w16="http://schemas.microsoft.com/office/word/2018/wordml" xmlns:w16sdtdh="http://schemas.microsoft.com/office/word/2020/wordml/sdtdatahash" xmlns:w16se="http://schemas.microsoft.com/office/word/2015/wordml/symex" xmlns:wpg="http://schemas.microsoft.com/office/word/2010/wordprocessingGroup" xmlns:wpi="http://schemas.microsoft.com/office/word/2010/wordprocessingInk" xmlns:wne="http://schemas.microsoft.com/office/word/2006/wordml" xmlns:wps="http://schemas.microsoft.com/office/word/2010/wordprocessingShape" mc:Ignorable="w14 w15 w16se w16cid w16 w16cex w16sdtdh wp14">
+  <w15:commentEx w15:paraId="74C037C2" w15:done="0"/>
+</w15:commentsEx>
+</file>
+
+<file path=word/commentsExtensible.xml><?xml version="1.0" encoding="utf-8"?>
+<w16cex:commentsExtensible xmlns:wpc="http://schemas.microsoft.com/office/word/2010/wordprocessingCanvas" xmlns:cx="http://schemas.microsoft.com/office/drawing/2014/chartex" xmlns:cx1="http://schemas.microsoft.com/office/drawing/2015/9/8/chartex" xmlns:cx2="http://schemas.microsoft.com/office/drawing/2015/10/21/chartex" xmlns:cx3="http://schemas.microsoft.com/office/drawing/2016/5/9/chartex" xmlns:cx4="http://schemas.microsoft.com/office/drawing/2016/5/10/chartex" xmlns:cx5="http://schemas.microsoft.com/office/drawing/2016/5/11/chartex" xmlns:cx6="http://schemas.microsoft.com/office/drawing/2016/5/12/chartex" xmlns:cx7="http://schemas.microsoft.com/office/drawing/2016/5/13/chartex" xmlns:cx8="http://schemas.microsoft.com/office/drawing/2016/5/14/chartex" xmlns:cr="http://schemas.microsoft.com/office/comments/2020/reactions" xmlns:mc="http://schemas.openxmlformats.org/markup-compatibility/2006" xmlns:aink="http://schemas.microsoft.com/office/drawing/2016/ink" xmlns:am3d="http://schemas.microsoft.com/office/drawing/2017/model3d" xmlns:o="urn:schemas-microsoft-com:office:office" xmlns:oel="http://schemas.microsoft.com/office/2019/extlst" xmlns:r="http://schemas.openxmlformats.org/officeDocument/2006/relationships" xmlns:m="http://schemas.openxmlformats.org/officeDocument/2006/math" xmlns:v="urn:schemas-microsoft-com:vml" xmlns:wp14="http://schemas.microsoft.com/office/word/2010/wordprocessingDrawing" xmlns:wp="http://schemas.openxmlformats.org/drawingml/2006/wordprocessingDrawing" xmlns:w10="urn:schemas-microsoft-com:office:word" xmlns:w="http://schemas.openxmlformats.org/wordprocessingml/2006/main" xmlns:w14="http://schemas.microsoft.com/office/word/2010/wordml" xmlns:w15="http://schemas.microsoft.com/office/word/2012/wordml" xmlns:w16cex="http://schemas.microsoft.com/office/word/2018/wordml/cex" xmlns:w16cid="http://schemas.microsoft.com/office/word/2016/wordml/cid" xmlns:w16="http://schemas.microsoft.com/office/word/2018/wordml" xmlns:w16sdtdh="http://schemas.microsoft.com/office/word/2020/wordml/sdtdatahash" xmlns:w16se="http://schemas.microsoft.com/office/word/2015/wordml/symex" xmlns:wpg="http://schemas.microsoft.com/office/word/2010/wordprocessingGroup" xmlns:wpi="http://schemas.microsoft.com/office/word/2010/wordprocessingInk" xmlns:wne="http://schemas.microsoft.com/office/word/2006/wordml" xmlns:wps="http://schemas.microsoft.com/office/word/2010/wordprocessingShape" mc:Ignorable="w14 w15 w16se w16cid w16 w16cex w16sdtdh cr wp14">
+  <w16cex:commentExtensible w16cex:durableId="7E6DC41D" w16cex:dateUtc="2024-05-28T23:20:00Z"/>
+</w16cex:commentsExtensible>
+</file>
+
+<file path=word/commentsIds.xml><?xml version="1.0" encoding="utf-8"?>
+<w16cid:commentsIds xmlns:wpc="http://schemas.microsoft.com/office/word/2010/wordprocessingCanvas" xmlns:cx="http://schemas.microsoft.com/office/drawing/2014/chartex" xmlns:cx1="http://schemas.microsoft.com/office/drawing/2015/9/8/chartex" xmlns:cx2="http://schemas.microsoft.com/office/drawing/2015/10/21/chartex" xmlns:cx3="http://schemas.microsoft.com/office/drawing/2016/5/9/chartex" xmlns:cx4="http://schemas.microsoft.com/office/drawing/2016/5/10/chartex" xmlns:cx5="http://schemas.microsoft.com/office/drawing/2016/5/11/chartex" xmlns:cx6="http://schemas.microsoft.com/office/drawing/2016/5/12/chartex" xmlns:cx7="http://schemas.microsoft.com/office/drawing/2016/5/13/chartex" xmlns:cx8="http://schemas.microsoft.com/office/drawing/2016/5/14/chartex" xmlns:mc="http://schemas.openxmlformats.org/markup-compatibility/2006" xmlns:aink="http://schemas.microsoft.com/office/drawing/2016/ink" xmlns:am3d="http://schemas.microsoft.com/office/drawing/2017/model3d" xmlns:o="urn:schemas-microsoft-com:office:office" xmlns:oel="http://schemas.microsoft.com/office/2019/extlst" xmlns:r="http://schemas.openxmlformats.org/officeDocument/2006/relationships" xmlns:m="http://schemas.openxmlformats.org/officeDocument/2006/math" xmlns:v="urn:schemas-microsoft-com:vml" xmlns:wp14="http://schemas.microsoft.com/office/word/2010/wordprocessingDrawing" xmlns:wp="http://schemas.openxmlformats.org/drawingml/2006/wordprocessingDrawing" xmlns:w10="urn:schemas-microsoft-com:office:word" xmlns:w="http://schemas.openxmlformats.org/wordprocessingml/2006/main" xmlns:w14="http://schemas.microsoft.com/office/word/2010/wordml" xmlns:w15="http://schemas.microsoft.com/office/word/2012/wordml" xmlns:w16cex="http://schemas.microsoft.com/office/word/2018/wordml/cex" xmlns:w16cid="http://schemas.microsoft.com/office/word/2016/wordml/cid" xmlns:w16="http://schemas.microsoft.com/office/word/2018/wordml" xmlns:w16sdtdh="http://schemas.microsoft.com/office/word/2020/wordml/sdtdatahash" xmlns:w16se="http://schemas.microsoft.com/office/word/2015/wordml/symex" xmlns:wpg="http://schemas.microsoft.com/office/word/2010/wordprocessingGroup" xmlns:wpi="http://schemas.microsoft.com/office/word/2010/wordprocessingInk" xmlns:wne="http://schemas.microsoft.com/office/word/2006/wordml" xmlns:wps="http://schemas.microsoft.com/office/word/2010/wordprocessingShape" mc:Ignorable="w14 w15 w16se w16cid w16 w16cex w16sdtdh wp14">
+  <w16cid:commentId w16cid:paraId="74C037C2" w16cid:durableId="7E6DC41D"/>
+</w16cid:commentsIds>
 </file>
 
 <file path=word/numbering.xml><?xml version="1.0" encoding="utf-8"?>
@@ -1518,6 +1250,14 @@
     <w:abstractNumId w:val="0"/>
   </w:num>
 </w:numbering>
+</file>
+
+<file path=word/people.xml><?xml version="1.0" encoding="utf-8"?>
+<w15:people xmlns:wpc="http://schemas.microsoft.com/office/word/2010/wordprocessingCanvas" xmlns:cx="http://schemas.microsoft.com/office/drawing/2014/chartex" xmlns:cx1="http://schemas.microsoft.com/office/drawing/2015/9/8/chartex" xmlns:cx2="http://schemas.microsoft.com/office/drawing/2015/10/21/chartex" xmlns:cx3="http://schemas.microsoft.com/office/drawing/2016/5/9/chartex" xmlns:cx4="http://schemas.microsoft.com/office/drawing/2016/5/10/chartex" xmlns:cx5="http://schemas.microsoft.com/office/drawing/2016/5/11/chartex" xmlns:cx6="http://schemas.microsoft.com/office/drawing/2016/5/12/chartex" xmlns:cx7="http://schemas.microsoft.com/office/drawing/2016/5/13/chartex" xmlns:cx8="http://schemas.microsoft.com/office/drawing/2016/5/14/chartex" xmlns:mc="http://schemas.openxmlformats.org/markup-compatibility/2006" xmlns:aink="http://schemas.microsoft.com/office/drawing/2016/ink" xmlns:am3d="http://schemas.microsoft.com/office/drawing/2017/model3d" xmlns:o="urn:schemas-microsoft-com:office:office" xmlns:oel="http://schemas.microsoft.com/office/2019/extlst" xmlns:r="http://schemas.openxmlformats.org/officeDocument/2006/relationships" xmlns:m="http://schemas.openxmlformats.org/officeDocument/2006/math" xmlns:v="urn:schemas-microsoft-com:vml" xmlns:wp14="http://schemas.microsoft.com/office/word/2010/wordprocessingDrawing" xmlns:wp="http://schemas.openxmlformats.org/drawingml/2006/wordprocessingDrawing" xmlns:w10="urn:schemas-microsoft-com:office:word" xmlns:w="http://schemas.openxmlformats.org/wordprocessingml/2006/main" xmlns:w14="http://schemas.microsoft.com/office/word/2010/wordml" xmlns:w15="http://schemas.microsoft.com/office/word/2012/wordml" xmlns:w16cex="http://schemas.microsoft.com/office/word/2018/wordml/cex" xmlns:w16cid="http://schemas.microsoft.com/office/word/2016/wordml/cid" xmlns:w16="http://schemas.microsoft.com/office/word/2018/wordml" xmlns:w16sdtdh="http://schemas.microsoft.com/office/word/2020/wordml/sdtdatahash" xmlns:w16se="http://schemas.microsoft.com/office/word/2015/wordml/symex" xmlns:wpg="http://schemas.microsoft.com/office/word/2010/wordprocessingGroup" xmlns:wpi="http://schemas.microsoft.com/office/word/2010/wordprocessingInk" xmlns:wne="http://schemas.microsoft.com/office/word/2006/wordml" xmlns:wps="http://schemas.microsoft.com/office/word/2010/wordprocessingShape" mc:Ignorable="w14 w15 w16se w16cid w16 w16cex w16sdtdh wp14">
+  <w15:person w15:author="Liz Stebbins">
+    <w15:presenceInfo w15:providerId="AD" w15:userId="S::lstebbins@flowwest.com::b7e9f6c9-9a95-40cd-9910-08a82235a8cc"/>
+  </w15:person>
+</w15:people>
 </file>
 
 <file path=word/styles.xml><?xml version="1.0" encoding="utf-8"?>

</xml_diff>

<commit_message>
updates methods with brian edits
</commit_message>
<xml_diff>
--- a/data-raw/metadata/methods.docx
+++ b/data-raw/metadata/methods.docx
@@ -132,25 +132,144 @@
           <w:sz w:val="24"/>
           <w:szCs w:val="24"/>
         </w:rPr>
-        <w:t xml:space="preserve">Yuba River operates a video monitoring system near Daguerre Dam with two ladders </w:t>
-      </w:r>
-      <w:r>
-        <w:rPr>
-          <w:rFonts w:ascii="Aptos" w:eastAsia="Times New Roman" w:hAnsi="Aptos" w:cs="Arial"/>
-          <w:color w:val="000000"/>
-          <w:sz w:val="24"/>
-          <w:szCs w:val="24"/>
-        </w:rPr>
-        <w:t>(North and South).</w:t>
-      </w:r>
-      <w:r>
-        <w:rPr>
-          <w:rFonts w:ascii="Aptos" w:eastAsia="Times New Roman" w:hAnsi="Aptos" w:cs="Arial"/>
-          <w:color w:val="000000"/>
-          <w:sz w:val="24"/>
-          <w:szCs w:val="24"/>
-        </w:rPr>
-        <w:t xml:space="preserve"> This dataset is considered to be a census for spring run chinook because mostly all spawn upstream of Daguerre Dam. Passage estimates using the adult upstream data have been modeled for 2004 </w:t>
+        <w:t xml:space="preserve">In the </w:t>
+      </w:r>
+      <w:r>
+        <w:rPr>
+          <w:rFonts w:ascii="Aptos" w:eastAsia="Times New Roman" w:hAnsi="Aptos" w:cs="Arial"/>
+          <w:color w:val="000000"/>
+          <w:sz w:val="24"/>
+          <w:szCs w:val="24"/>
+        </w:rPr>
+        <w:t>Yuba River</w:t>
+      </w:r>
+      <w:r>
+        <w:rPr>
+          <w:rFonts w:ascii="Aptos" w:eastAsia="Times New Roman" w:hAnsi="Aptos" w:cs="Arial"/>
+          <w:color w:val="000000"/>
+          <w:sz w:val="24"/>
+          <w:szCs w:val="24"/>
+        </w:rPr>
+        <w:t>,</w:t>
+      </w:r>
+      <w:r>
+        <w:rPr>
+          <w:rFonts w:ascii="Aptos" w:eastAsia="Times New Roman" w:hAnsi="Aptos" w:cs="Arial"/>
+          <w:color w:val="000000"/>
+          <w:sz w:val="24"/>
+          <w:szCs w:val="24"/>
+        </w:rPr>
+        <w:t xml:space="preserve"> a</w:t>
+      </w:r>
+      <w:r>
+        <w:rPr>
+          <w:rFonts w:ascii="Aptos" w:eastAsia="Times New Roman" w:hAnsi="Aptos" w:cs="Arial"/>
+          <w:color w:val="000000"/>
+          <w:sz w:val="24"/>
+          <w:szCs w:val="24"/>
+        </w:rPr>
+        <w:t xml:space="preserve"> VAKI </w:t>
+      </w:r>
+      <w:proofErr w:type="spellStart"/>
+      <w:r>
+        <w:rPr>
+          <w:rFonts w:ascii="Aptos" w:eastAsia="Times New Roman" w:hAnsi="Aptos" w:cs="Arial"/>
+          <w:color w:val="000000"/>
+          <w:sz w:val="24"/>
+          <w:szCs w:val="24"/>
+        </w:rPr>
+        <w:t>Riverwatcher</w:t>
+      </w:r>
+      <w:proofErr w:type="spellEnd"/>
+      <w:r>
+        <w:rPr>
+          <w:rFonts w:ascii="Aptos" w:eastAsia="Times New Roman" w:hAnsi="Aptos" w:cs="Arial"/>
+          <w:color w:val="000000"/>
+          <w:sz w:val="24"/>
+          <w:szCs w:val="24"/>
+        </w:rPr>
+        <w:t>™</w:t>
+      </w:r>
+      <w:r>
+        <w:rPr>
+          <w:rFonts w:ascii="Aptos" w:eastAsia="Times New Roman" w:hAnsi="Aptos" w:cs="Arial"/>
+          <w:color w:val="000000"/>
+          <w:sz w:val="24"/>
+          <w:szCs w:val="24"/>
+        </w:rPr>
+        <w:t xml:space="preserve"> video monitoring system</w:t>
+      </w:r>
+      <w:r>
+        <w:rPr>
+          <w:rFonts w:ascii="Aptos" w:eastAsia="Times New Roman" w:hAnsi="Aptos" w:cs="Arial"/>
+          <w:color w:val="000000"/>
+          <w:sz w:val="24"/>
+          <w:szCs w:val="24"/>
+        </w:rPr>
+        <w:t xml:space="preserve"> is operated within the two fish ladders (North and South) at</w:t>
+      </w:r>
+      <w:r>
+        <w:rPr>
+          <w:rFonts w:ascii="Aptos" w:eastAsia="Times New Roman" w:hAnsi="Aptos" w:cs="Arial"/>
+          <w:color w:val="000000"/>
+          <w:sz w:val="24"/>
+          <w:szCs w:val="24"/>
+        </w:rPr>
+        <w:t xml:space="preserve"> Daguerre</w:t>
+      </w:r>
+      <w:r>
+        <w:rPr>
+          <w:rFonts w:ascii="Aptos" w:eastAsia="Times New Roman" w:hAnsi="Aptos" w:cs="Arial"/>
+          <w:color w:val="000000"/>
+          <w:sz w:val="24"/>
+          <w:szCs w:val="24"/>
+        </w:rPr>
+        <w:t xml:space="preserve"> Point</w:t>
+      </w:r>
+      <w:r>
+        <w:rPr>
+          <w:rFonts w:ascii="Aptos" w:eastAsia="Times New Roman" w:hAnsi="Aptos" w:cs="Arial"/>
+          <w:color w:val="000000"/>
+          <w:sz w:val="24"/>
+          <w:szCs w:val="24"/>
+        </w:rPr>
+        <w:t xml:space="preserve"> Dam</w:t>
+      </w:r>
+      <w:r>
+        <w:rPr>
+          <w:rFonts w:ascii="Aptos" w:eastAsia="Times New Roman" w:hAnsi="Aptos" w:cs="Arial"/>
+          <w:color w:val="000000"/>
+          <w:sz w:val="24"/>
+          <w:szCs w:val="24"/>
+        </w:rPr>
+        <w:t>.</w:t>
+      </w:r>
+      <w:r>
+        <w:rPr>
+          <w:rFonts w:ascii="Aptos" w:eastAsia="Times New Roman" w:hAnsi="Aptos" w:cs="Arial"/>
+          <w:color w:val="000000"/>
+          <w:sz w:val="24"/>
+          <w:szCs w:val="24"/>
+        </w:rPr>
+        <w:t xml:space="preserve"> This dataset is considered to be a census for spring run chinook because mostly all spawn upstream of Daguerre </w:t>
+      </w:r>
+      <w:r>
+        <w:rPr>
+          <w:rFonts w:ascii="Aptos" w:eastAsia="Times New Roman" w:hAnsi="Aptos" w:cs="Arial"/>
+          <w:color w:val="000000"/>
+          <w:sz w:val="24"/>
+          <w:szCs w:val="24"/>
+        </w:rPr>
+        <w:t xml:space="preserve">Point </w:t>
+      </w:r>
+      <w:r>
+        <w:rPr>
+          <w:rFonts w:ascii="Aptos" w:eastAsia="Times New Roman" w:hAnsi="Aptos" w:cs="Arial"/>
+          <w:color w:val="000000"/>
+          <w:sz w:val="24"/>
+          <w:szCs w:val="24"/>
+        </w:rPr>
+        <w:t xml:space="preserve">Dam. Passage estimates using the adult upstream data have been modeled for 2004 </w:t>
       </w:r>
       <w:r>
         <w:rPr>
@@ -259,6 +378,15 @@
         </w:rPr>
         <w:t>Instantaneous passage records: data in this file form the base dataset for analyses and methodologies identified in Poxon and Bratovich (2020).</w:t>
       </w:r>
+      <w:r>
+        <w:rPr>
+          <w:rFonts w:ascii="Aptos" w:eastAsia="Times New Roman" w:hAnsi="Aptos" w:cs="Arial"/>
+          <w:color w:val="000000"/>
+          <w:sz w:val="24"/>
+          <w:szCs w:val="24"/>
+        </w:rPr>
+        <w:t xml:space="preserve"> These data are provided for transparency and are not intended to be used for modeling purposes.</w:t>
+      </w:r>
     </w:p>
     <w:p>
       <w:pPr>
@@ -288,7 +416,99 @@
           <w:sz w:val="24"/>
           <w:szCs w:val="24"/>
         </w:rPr>
-        <w:t xml:space="preserve">Uncorrected daily passage: data in this file represent the aggregation of the instantaneous records in instantaneous passage records to net upstream daily passage counts. Data undergo the count correction analysis presented in Poxon &amp; Bratovich (2020). The results of the count correction analysis form the input to the run differentiation analysis. </w:t>
+        <w:t xml:space="preserve">Uncorrected daily passage: data in this file represent the aggregation of the instantaneous records in instantaneous passage records to net upstream daily passage counts. </w:t>
+      </w:r>
+      <w:r>
+        <w:rPr>
+          <w:rFonts w:ascii="Aptos" w:eastAsia="Times New Roman" w:hAnsi="Aptos" w:cs="Arial"/>
+          <w:color w:val="000000"/>
+          <w:sz w:val="24"/>
+          <w:szCs w:val="24"/>
+        </w:rPr>
+        <w:t>These d</w:t>
+      </w:r>
+      <w:r>
+        <w:rPr>
+          <w:rFonts w:ascii="Aptos" w:eastAsia="Times New Roman" w:hAnsi="Aptos" w:cs="Arial"/>
+          <w:color w:val="000000"/>
+          <w:sz w:val="24"/>
+          <w:szCs w:val="24"/>
+        </w:rPr>
+        <w:t>ata undergo the count correction</w:t>
+      </w:r>
+      <w:r>
+        <w:rPr>
+          <w:rFonts w:ascii="Aptos" w:eastAsia="Times New Roman" w:hAnsi="Aptos" w:cs="Arial"/>
+          <w:color w:val="000000"/>
+          <w:sz w:val="24"/>
+          <w:szCs w:val="24"/>
+        </w:rPr>
+        <w:t xml:space="preserve"> and run differentiation</w:t>
+      </w:r>
+      <w:r>
+        <w:rPr>
+          <w:rFonts w:ascii="Aptos" w:eastAsia="Times New Roman" w:hAnsi="Aptos" w:cs="Arial"/>
+          <w:color w:val="000000"/>
+          <w:sz w:val="24"/>
+          <w:szCs w:val="24"/>
+        </w:rPr>
+        <w:t xml:space="preserve"> analys</w:t>
+      </w:r>
+      <w:r>
+        <w:rPr>
+          <w:rFonts w:ascii="Aptos" w:eastAsia="Times New Roman" w:hAnsi="Aptos" w:cs="Arial"/>
+          <w:color w:val="000000"/>
+          <w:sz w:val="24"/>
+          <w:szCs w:val="24"/>
+        </w:rPr>
+        <w:t>e</w:t>
+      </w:r>
+      <w:r>
+        <w:rPr>
+          <w:rFonts w:ascii="Aptos" w:eastAsia="Times New Roman" w:hAnsi="Aptos" w:cs="Arial"/>
+          <w:color w:val="000000"/>
+          <w:sz w:val="24"/>
+          <w:szCs w:val="24"/>
+        </w:rPr>
+        <w:t xml:space="preserve">s presented in </w:t>
+      </w:r>
+      <w:proofErr w:type="spellStart"/>
+      <w:r>
+        <w:rPr>
+          <w:rFonts w:ascii="Aptos" w:eastAsia="Times New Roman" w:hAnsi="Aptos" w:cs="Arial"/>
+          <w:color w:val="000000"/>
+          <w:sz w:val="24"/>
+          <w:szCs w:val="24"/>
+        </w:rPr>
+        <w:t>Poxon</w:t>
+      </w:r>
+      <w:proofErr w:type="spellEnd"/>
+      <w:r>
+        <w:rPr>
+          <w:rFonts w:ascii="Aptos" w:eastAsia="Times New Roman" w:hAnsi="Aptos" w:cs="Arial"/>
+          <w:color w:val="000000"/>
+          <w:sz w:val="24"/>
+          <w:szCs w:val="24"/>
+        </w:rPr>
+        <w:t xml:space="preserve"> &amp; Bratovich (2020).</w:t>
+      </w:r>
+      <w:r>
+        <w:rPr>
+          <w:rFonts w:ascii="Aptos" w:eastAsia="Times New Roman" w:hAnsi="Aptos" w:cs="Arial"/>
+          <w:color w:val="000000"/>
+          <w:sz w:val="24"/>
+          <w:szCs w:val="24"/>
+        </w:rPr>
+        <w:t xml:space="preserve"> These data are provided for transparency and are not intended to be used for modeling purposes.</w:t>
+      </w:r>
+      <w:r>
+        <w:rPr>
+          <w:rFonts w:ascii="Aptos" w:eastAsia="Times New Roman" w:hAnsi="Aptos" w:cs="Arial"/>
+          <w:color w:val="000000"/>
+          <w:sz w:val="24"/>
+          <w:szCs w:val="24"/>
+        </w:rPr>
+        <w:t xml:space="preserve"> </w:t>
       </w:r>
     </w:p>
     <w:p>
@@ -319,7 +539,25 @@
           <w:sz w:val="24"/>
           <w:szCs w:val="24"/>
         </w:rPr>
-        <w:t xml:space="preserve">Corrected daily passage: data in this file are corrected </w:t>
+        <w:t xml:space="preserve">Corrected </w:t>
+      </w:r>
+      <w:r>
+        <w:rPr>
+          <w:rFonts w:ascii="Aptos" w:eastAsia="Times New Roman" w:hAnsi="Aptos" w:cs="Arial"/>
+          <w:color w:val="000000"/>
+          <w:sz w:val="24"/>
+          <w:szCs w:val="24"/>
+        </w:rPr>
+        <w:t xml:space="preserve">and run-differentiated </w:t>
+      </w:r>
+      <w:r>
+        <w:rPr>
+          <w:rFonts w:ascii="Aptos" w:eastAsia="Times New Roman" w:hAnsi="Aptos" w:cs="Arial"/>
+          <w:color w:val="000000"/>
+          <w:sz w:val="24"/>
+          <w:szCs w:val="24"/>
+        </w:rPr>
+        <w:t xml:space="preserve">daily passage: data in this file are corrected </w:t>
       </w:r>
       <w:r>
         <w:rPr>
@@ -413,70 +651,153 @@
           <w:sz w:val="24"/>
           <w:szCs w:val="24"/>
         </w:rPr>
-        <w:t xml:space="preserve">Run differentiation is performed by splitting the dataset into three components (early migrating spring run, late migrating spring run, and fall run) and conducting an iterative analysis to find the differentiating date between spring and run as outlined in Poxon and Bratovich (2020). </w:t>
-      </w:r>
-      <w:r>
-        <w:rPr>
-          <w:rFonts w:ascii="Aptos" w:eastAsia="Times New Roman" w:hAnsi="Aptos" w:cs="Arial"/>
-          <w:color w:val="000000"/>
-          <w:sz w:val="24"/>
-          <w:szCs w:val="24"/>
-        </w:rPr>
-        <w:t>The</w:t>
-      </w:r>
-      <w:r>
-        <w:rPr>
-          <w:rFonts w:ascii="Aptos" w:eastAsia="Times New Roman" w:hAnsi="Aptos" w:cs="Arial"/>
-          <w:color w:val="000000"/>
-          <w:sz w:val="24"/>
-          <w:szCs w:val="24"/>
-        </w:rPr>
-        <w:t xml:space="preserve"> Generalized Additive Model (GAM) </w:t>
-      </w:r>
-      <w:r>
-        <w:rPr>
-          <w:rFonts w:ascii="Aptos" w:eastAsia="Times New Roman" w:hAnsi="Aptos" w:cs="Arial"/>
-          <w:color w:val="000000"/>
-          <w:sz w:val="24"/>
-          <w:szCs w:val="24"/>
-        </w:rPr>
-        <w:t>used</w:t>
-      </w:r>
-      <w:r>
-        <w:rPr>
-          <w:rFonts w:ascii="Aptos" w:eastAsia="Times New Roman" w:hAnsi="Aptos" w:cs="Arial"/>
-          <w:color w:val="000000"/>
-          <w:sz w:val="24"/>
-          <w:szCs w:val="24"/>
-        </w:rPr>
-        <w:t xml:space="preserve"> to interpolate missing values (i.e. when the video system was not working or during high flows) could not be applied for 2016-2017 due to a high number of outages</w:t>
-      </w:r>
-      <w:r>
-        <w:rPr>
-          <w:rFonts w:ascii="Aptos" w:eastAsia="Times New Roman" w:hAnsi="Aptos" w:cs="Arial"/>
-          <w:color w:val="000000"/>
-          <w:sz w:val="24"/>
-          <w:szCs w:val="24"/>
-        </w:rPr>
-        <w:t xml:space="preserve"> and the</w:t>
-      </w:r>
-      <w:r>
-        <w:rPr>
-          <w:rFonts w:ascii="Aptos" w:eastAsia="Times New Roman" w:hAnsi="Aptos" w:cs="Arial"/>
-          <w:color w:val="000000"/>
-          <w:sz w:val="24"/>
-          <w:szCs w:val="24"/>
-        </w:rPr>
-        <w:t xml:space="preserve"> north ladder was closed from February - September 2019</w:t>
-      </w:r>
-      <w:r>
-        <w:rPr>
-          <w:rFonts w:ascii="Aptos" w:eastAsia="Times New Roman" w:hAnsi="Aptos" w:cs="Arial"/>
-          <w:color w:val="000000"/>
-          <w:sz w:val="24"/>
-          <w:szCs w:val="24"/>
-        </w:rPr>
-        <w:t>, both of which are important context for data from those years.</w:t>
+        <w:t xml:space="preserve">Interpolation of missing data (i.e., when the video system was not working) is performed by application of a Generalized Additive Model (GAM). </w:t>
+      </w:r>
+      <w:r>
+        <w:rPr>
+          <w:rFonts w:ascii="Aptos" w:eastAsia="Times New Roman" w:hAnsi="Aptos" w:cs="Arial"/>
+          <w:color w:val="000000"/>
+          <w:sz w:val="24"/>
+          <w:szCs w:val="24"/>
+        </w:rPr>
+        <w:t xml:space="preserve">Run differentiation is performed by splitting the dataset into three </w:t>
+      </w:r>
+      <w:r>
+        <w:rPr>
+          <w:rFonts w:ascii="Aptos" w:eastAsia="Times New Roman" w:hAnsi="Aptos" w:cs="Arial"/>
+          <w:color w:val="000000"/>
+          <w:sz w:val="24"/>
+          <w:szCs w:val="24"/>
+        </w:rPr>
+        <w:t xml:space="preserve">temporal </w:t>
+      </w:r>
+      <w:r>
+        <w:rPr>
+          <w:rFonts w:ascii="Aptos" w:eastAsia="Times New Roman" w:hAnsi="Aptos" w:cs="Arial"/>
+          <w:color w:val="000000"/>
+          <w:sz w:val="24"/>
+          <w:szCs w:val="24"/>
+        </w:rPr>
+        <w:t>components (</w:t>
+      </w:r>
+      <w:r>
+        <w:rPr>
+          <w:rFonts w:ascii="Aptos" w:eastAsia="Times New Roman" w:hAnsi="Aptos" w:cs="Arial"/>
+          <w:color w:val="000000"/>
+          <w:sz w:val="24"/>
+          <w:szCs w:val="24"/>
+        </w:rPr>
+        <w:t xml:space="preserve">an early component of </w:t>
+      </w:r>
+      <w:r>
+        <w:rPr>
+          <w:rFonts w:ascii="Aptos" w:eastAsia="Times New Roman" w:hAnsi="Aptos" w:cs="Arial"/>
+          <w:color w:val="000000"/>
+          <w:sz w:val="24"/>
+          <w:szCs w:val="24"/>
+        </w:rPr>
+        <w:t xml:space="preserve">early migrating spring run, </w:t>
+      </w:r>
+      <w:r>
+        <w:rPr>
+          <w:rFonts w:ascii="Aptos" w:eastAsia="Times New Roman" w:hAnsi="Aptos" w:cs="Arial"/>
+          <w:color w:val="000000"/>
+          <w:sz w:val="24"/>
+          <w:szCs w:val="24"/>
+        </w:rPr>
+        <w:t>a middle component comprised of late migrating spring run and fall</w:t>
+      </w:r>
+      <w:r>
+        <w:rPr>
+          <w:rFonts w:ascii="Aptos" w:eastAsia="Times New Roman" w:hAnsi="Aptos" w:cs="Arial"/>
+          <w:color w:val="000000"/>
+          <w:sz w:val="24"/>
+          <w:szCs w:val="24"/>
+        </w:rPr>
+        <w:t xml:space="preserve"> run</w:t>
+      </w:r>
+      <w:r>
+        <w:rPr>
+          <w:rFonts w:ascii="Aptos" w:eastAsia="Times New Roman" w:hAnsi="Aptos" w:cs="Arial"/>
+          <w:color w:val="000000"/>
+          <w:sz w:val="24"/>
+          <w:szCs w:val="24"/>
+        </w:rPr>
+        <w:t>, and</w:t>
+      </w:r>
+      <w:r>
+        <w:rPr>
+          <w:rFonts w:ascii="Aptos" w:eastAsia="Times New Roman" w:hAnsi="Aptos" w:cs="Arial"/>
+          <w:color w:val="000000"/>
+          <w:sz w:val="24"/>
+          <w:szCs w:val="24"/>
+        </w:rPr>
+        <w:t xml:space="preserve"> a late component of</w:t>
+      </w:r>
+      <w:r>
+        <w:rPr>
+          <w:rFonts w:ascii="Aptos" w:eastAsia="Times New Roman" w:hAnsi="Aptos" w:cs="Arial"/>
+          <w:color w:val="000000"/>
+          <w:sz w:val="24"/>
+          <w:szCs w:val="24"/>
+        </w:rPr>
+        <w:t xml:space="preserve"> fall run) and conducting an iterative analysis to find the </w:t>
+      </w:r>
+      <w:r>
+        <w:rPr>
+          <w:rFonts w:ascii="Aptos" w:eastAsia="Times New Roman" w:hAnsi="Aptos" w:cs="Arial"/>
+          <w:color w:val="000000"/>
+          <w:sz w:val="24"/>
+          <w:szCs w:val="24"/>
+        </w:rPr>
+        <w:t>best-supported ratio of spring run to fall run</w:t>
+      </w:r>
+      <w:r>
+        <w:rPr>
+          <w:rFonts w:ascii="Aptos" w:eastAsia="Times New Roman" w:hAnsi="Aptos" w:cs="Arial"/>
+          <w:color w:val="000000"/>
+          <w:sz w:val="24"/>
+          <w:szCs w:val="24"/>
+        </w:rPr>
+        <w:t xml:space="preserve"> in the middle component</w:t>
+      </w:r>
+      <w:r>
+        <w:rPr>
+          <w:rFonts w:ascii="Aptos" w:eastAsia="Times New Roman" w:hAnsi="Aptos" w:cs="Arial"/>
+          <w:color w:val="000000"/>
+          <w:sz w:val="24"/>
+          <w:szCs w:val="24"/>
+        </w:rPr>
+        <w:t>,</w:t>
+      </w:r>
+      <w:r>
+        <w:rPr>
+          <w:rFonts w:ascii="Aptos" w:eastAsia="Times New Roman" w:hAnsi="Aptos" w:cs="Arial"/>
+          <w:color w:val="000000"/>
+          <w:sz w:val="24"/>
+          <w:szCs w:val="24"/>
+        </w:rPr>
+        <w:t xml:space="preserve"> as outlined in </w:t>
+      </w:r>
+      <w:proofErr w:type="spellStart"/>
+      <w:r>
+        <w:rPr>
+          <w:rFonts w:ascii="Aptos" w:eastAsia="Times New Roman" w:hAnsi="Aptos" w:cs="Arial"/>
+          <w:color w:val="000000"/>
+          <w:sz w:val="24"/>
+          <w:szCs w:val="24"/>
+        </w:rPr>
+        <w:t>Poxon</w:t>
+      </w:r>
+      <w:proofErr w:type="spellEnd"/>
+      <w:r>
+        <w:rPr>
+          <w:rFonts w:ascii="Aptos" w:eastAsia="Times New Roman" w:hAnsi="Aptos" w:cs="Arial"/>
+          <w:color w:val="000000"/>
+          <w:sz w:val="24"/>
+          <w:szCs w:val="24"/>
+        </w:rPr>
+        <w:t xml:space="preserve"> and Bratovich (2020). </w:t>
       </w:r>
     </w:p>
     <w:p>
@@ -507,7 +828,7 @@
           <w:sz w:val="24"/>
           <w:szCs w:val="24"/>
         </w:rPr>
-        <w:t xml:space="preserve">The 2016 and 2017 annual time series were deemed inappropriate for count correction and run separation analyses due to long periods of VAKI Riverwatcher™ system outages that resulted in incomplete datasets for both years. No estimates (run-differentiated or overall) are possible for these years. The total number of Chinook salmon for these years represent </w:t>
+        <w:t xml:space="preserve">The 2016 and 2017 annual time series were deemed inappropriate for count correction and run separation analyses due to long periods of VAKI Riverwatcher™ system outages that resulted in incomplete datasets for both years. No estimates (run-differentiated or overall) </w:t>
       </w:r>
       <w:r>
         <w:rPr>
@@ -517,7 +838,7 @@
           <w:szCs w:val="24"/>
         </w:rPr>
         <w:lastRenderedPageBreak/>
-        <w:t xml:space="preserve">raw counts as affected by VAKI Riverwatcher™ system outages, and do not represent estimated annual abundances. </w:t>
+        <w:t xml:space="preserve">are possible for these years. The total number of Chinook salmon for these years represent raw counts as affected by VAKI Riverwatcher™ system outages, and do not represent estimated annual abundances. </w:t>
       </w:r>
     </w:p>
     <w:p>
@@ -550,22 +871,50 @@
         </w:rPr>
         <w:t>Additionally, run-type differentiation was not possible for biological year 2019 due to an extended closure (February 13, 2019 through September 10, 2019) of the DPD North Ladder, which fundamentally altered the temporal patterns of passage at DPD on which the run differentiation analysis is based. As a result, the only possible annual abundance estimate for the 2019 annual time series is Total Chinook Salmon.</w:t>
       </w:r>
-      <w:commentRangeStart w:id="0"/>
-      <w:r>
-        <w:rPr>
-          <w:rFonts w:ascii="Aptos" w:eastAsia="Times New Roman" w:hAnsi="Aptos" w:cs="Arial"/>
-          <w:color w:val="000000"/>
-          <w:sz w:val="24"/>
-          <w:szCs w:val="24"/>
-        </w:rPr>
-        <w:t xml:space="preserve"> Further analyses that took place due to the 2019 closure are further detailed in the appendix attached to the package [insert title]. </w:t>
-      </w:r>
-      <w:commentRangeEnd w:id="0"/>
-      <w:r>
-        <w:rPr>
-          <w:rStyle w:val="CommentReference"/>
-        </w:rPr>
-        <w:commentReference w:id="0"/>
+      <w:r>
+        <w:rPr>
+          <w:rFonts w:ascii="Aptos" w:eastAsia="Times New Roman" w:hAnsi="Aptos" w:cs="Arial"/>
+          <w:color w:val="000000"/>
+          <w:sz w:val="24"/>
+          <w:szCs w:val="24"/>
+        </w:rPr>
+        <w:t xml:space="preserve"> Table 1 in Poxon and Bratovich (2020), which did not acknowledge the limitations of 2019 data preclud</w:t>
+      </w:r>
+      <w:r>
+        <w:rPr>
+          <w:rFonts w:ascii="Aptos" w:eastAsia="Times New Roman" w:hAnsi="Aptos" w:cs="Arial"/>
+          <w:color w:val="000000"/>
+          <w:sz w:val="24"/>
+          <w:szCs w:val="24"/>
+        </w:rPr>
+        <w:t>ing</w:t>
+      </w:r>
+      <w:r>
+        <w:rPr>
+          <w:rFonts w:ascii="Aptos" w:eastAsia="Times New Roman" w:hAnsi="Aptos" w:cs="Arial"/>
+          <w:color w:val="000000"/>
+          <w:sz w:val="24"/>
+          <w:szCs w:val="24"/>
+        </w:rPr>
+        <w:t xml:space="preserve"> run differentiation, has been superseded </w:t>
+      </w:r>
+      <w:r>
+        <w:rPr>
+          <w:rFonts w:ascii="Aptos" w:eastAsia="Times New Roman" w:hAnsi="Aptos" w:cs="Arial"/>
+          <w:color w:val="000000"/>
+          <w:sz w:val="24"/>
+          <w:szCs w:val="24"/>
+        </w:rPr>
+        <w:t>by Table 1 in Poxon and Bratovich (2023). Table 1 in Poxon and Bratovich (2023) is also expanded to include results of count correction and run differentiation analyses for biological years 2020 through 2022.</w:t>
+      </w:r>
+      <w:r>
+        <w:rPr>
+          <w:rFonts w:ascii="Aptos" w:eastAsia="Times New Roman" w:hAnsi="Aptos" w:cs="Arial"/>
+          <w:color w:val="000000"/>
+          <w:sz w:val="24"/>
+          <w:szCs w:val="24"/>
+        </w:rPr>
+        <w:t xml:space="preserve"> </w:t>
       </w:r>
     </w:p>
     <w:p>
@@ -614,7 +963,117 @@
           <w:sz w:val="24"/>
           <w:szCs w:val="24"/>
         </w:rPr>
-        <w:t>Poxon, B. and Bratovich, P. 2020. Lower Yuba River Vaki Riverwatcher Chinook Salmon Passage and Run Differentiation Analyses. Prepared by HDR for Yuba Water Agency.</w:t>
+        <w:t xml:space="preserve">Poxon, B. and Bratovich, P. 2020. Lower Yuba River </w:t>
+      </w:r>
+      <w:r>
+        <w:rPr>
+          <w:rFonts w:ascii="Aptos" w:eastAsia="Times New Roman" w:hAnsi="Aptos" w:cs="Arial"/>
+          <w:sz w:val="24"/>
+          <w:szCs w:val="24"/>
+        </w:rPr>
+        <w:t>VAKI</w:t>
+      </w:r>
+      <w:r>
+        <w:rPr>
+          <w:rFonts w:ascii="Aptos" w:eastAsia="Times New Roman" w:hAnsi="Aptos" w:cs="Arial"/>
+          <w:sz w:val="24"/>
+          <w:szCs w:val="24"/>
+        </w:rPr>
+        <w:t xml:space="preserve"> </w:t>
+      </w:r>
+      <w:proofErr w:type="spellStart"/>
+      <w:r>
+        <w:rPr>
+          <w:rFonts w:ascii="Aptos" w:eastAsia="Times New Roman" w:hAnsi="Aptos" w:cs="Arial"/>
+          <w:sz w:val="24"/>
+          <w:szCs w:val="24"/>
+        </w:rPr>
+        <w:t>Riverwatcher</w:t>
+      </w:r>
+      <w:proofErr w:type="spellEnd"/>
+      <w:r>
+        <w:rPr>
+          <w:rFonts w:ascii="Aptos" w:eastAsia="Times New Roman" w:hAnsi="Aptos" w:cs="Arial"/>
+          <w:sz w:val="24"/>
+          <w:szCs w:val="24"/>
+        </w:rPr>
+        <w:t>™</w:t>
+      </w:r>
+      <w:r>
+        <w:rPr>
+          <w:rFonts w:ascii="Aptos" w:eastAsia="Times New Roman" w:hAnsi="Aptos" w:cs="Arial"/>
+          <w:sz w:val="24"/>
+          <w:szCs w:val="24"/>
+        </w:rPr>
+        <w:t xml:space="preserve"> Chinook Salmon Passage and Run Differentiation Analyses</w:t>
+      </w:r>
+      <w:r>
+        <w:rPr>
+          <w:rFonts w:ascii="Aptos" w:eastAsia="Times New Roman" w:hAnsi="Aptos" w:cs="Arial"/>
+          <w:sz w:val="24"/>
+          <w:szCs w:val="24"/>
+        </w:rPr>
+        <w:t xml:space="preserve"> – 2020 Update</w:t>
+      </w:r>
+      <w:r>
+        <w:rPr>
+          <w:rFonts w:ascii="Aptos" w:eastAsia="Times New Roman" w:hAnsi="Aptos" w:cs="Arial"/>
+          <w:sz w:val="24"/>
+          <w:szCs w:val="24"/>
+        </w:rPr>
+        <w:t>. Prepared by HDR for Yuba Water Agency.</w:t>
+      </w:r>
+    </w:p>
+    <w:p>
+      <w:pPr>
+        <w:spacing w:after="0" w:line="240" w:lineRule="auto"/>
+        <w:rPr>
+          <w:rFonts w:ascii="Aptos" w:eastAsia="Times New Roman" w:hAnsi="Aptos" w:cs="Arial"/>
+          <w:sz w:val="24"/>
+          <w:szCs w:val="24"/>
+        </w:rPr>
+      </w:pPr>
+    </w:p>
+    <w:p>
+      <w:pPr>
+        <w:spacing w:after="0" w:line="240" w:lineRule="auto"/>
+        <w:rPr>
+          <w:rFonts w:ascii="Aptos" w:eastAsia="Times New Roman" w:hAnsi="Aptos" w:cs="Arial"/>
+          <w:sz w:val="24"/>
+          <w:szCs w:val="24"/>
+        </w:rPr>
+      </w:pPr>
+      <w:r>
+        <w:rPr>
+          <w:rFonts w:ascii="Aptos" w:eastAsia="Times New Roman" w:hAnsi="Aptos" w:cs="Arial"/>
+          <w:sz w:val="24"/>
+          <w:szCs w:val="24"/>
+        </w:rPr>
+        <w:t>Poxon, B. and Bratovich, P. 2023. Summary Table</w:t>
+      </w:r>
+      <w:r>
+        <w:rPr>
+          <w:rFonts w:ascii="Aptos" w:eastAsia="Times New Roman" w:hAnsi="Aptos" w:cs="Arial"/>
+          <w:sz w:val="24"/>
+          <w:szCs w:val="24"/>
+        </w:rPr>
+        <w:t xml:space="preserve"> of Results for</w:t>
+      </w:r>
+      <w:r>
+        <w:rPr>
+          <w:rFonts w:ascii="Aptos" w:eastAsia="Times New Roman" w:hAnsi="Aptos" w:cs="Arial"/>
+          <w:sz w:val="24"/>
+          <w:szCs w:val="24"/>
+        </w:rPr>
+        <w:t xml:space="preserve"> Lower Yuba River VAKI Riverwatcher</w:t>
+      </w:r>
+      <w:r>
+        <w:rPr>
+          <w:rFonts w:ascii="Aptos" w:eastAsia="Times New Roman" w:hAnsi="Aptos" w:cs="Arial"/>
+          <w:sz w:val="24"/>
+          <w:szCs w:val="24"/>
+        </w:rPr>
+        <w:t>™ Chinook Salmon Passage and Run Differentiation Analyses for Biological Years 2004-2022. Prepared by HDR for Yuba Water Agency.</w:t>
       </w:r>
     </w:p>
     <w:sectPr>
@@ -625,46 +1084,6 @@
     </w:sectPr>
   </w:body>
 </w:document>
-</file>
-
-<file path=word/comments.xml><?xml version="1.0" encoding="utf-8"?>
-<w:comments xmlns:wpc="http://schemas.microsoft.com/office/word/2010/wordprocessingCanvas" xmlns:cx="http://schemas.microsoft.com/office/drawing/2014/chartex" xmlns:cx1="http://schemas.microsoft.com/office/drawing/2015/9/8/chartex" xmlns:cx2="http://schemas.microsoft.com/office/drawing/2015/10/21/chartex" xmlns:cx3="http://schemas.microsoft.com/office/drawing/2016/5/9/chartex" xmlns:cx4="http://schemas.microsoft.com/office/drawing/2016/5/10/chartex" xmlns:cx5="http://schemas.microsoft.com/office/drawing/2016/5/11/chartex" xmlns:cx6="http://schemas.microsoft.com/office/drawing/2016/5/12/chartex" xmlns:cx7="http://schemas.microsoft.com/office/drawing/2016/5/13/chartex" xmlns:cx8="http://schemas.microsoft.com/office/drawing/2016/5/14/chartex" xmlns:mc="http://schemas.openxmlformats.org/markup-compatibility/2006" xmlns:aink="http://schemas.microsoft.com/office/drawing/2016/ink" xmlns:am3d="http://schemas.microsoft.com/office/drawing/2017/model3d" xmlns:o="urn:schemas-microsoft-com:office:office" xmlns:oel="http://schemas.microsoft.com/office/2019/extlst" xmlns:r="http://schemas.openxmlformats.org/officeDocument/2006/relationships" xmlns:m="http://schemas.openxmlformats.org/officeDocument/2006/math" xmlns:v="urn:schemas-microsoft-com:vml" xmlns:wp14="http://schemas.microsoft.com/office/word/2010/wordprocessingDrawing" xmlns:wp="http://schemas.openxmlformats.org/drawingml/2006/wordprocessingDrawing" xmlns:w10="urn:schemas-microsoft-com:office:word" xmlns:w="http://schemas.openxmlformats.org/wordprocessingml/2006/main" xmlns:w14="http://schemas.microsoft.com/office/word/2010/wordml" xmlns:w15="http://schemas.microsoft.com/office/word/2012/wordml" xmlns:w16cex="http://schemas.microsoft.com/office/word/2018/wordml/cex" xmlns:w16cid="http://schemas.microsoft.com/office/word/2016/wordml/cid" xmlns:w16="http://schemas.microsoft.com/office/word/2018/wordml" xmlns:w16sdtdh="http://schemas.microsoft.com/office/word/2020/wordml/sdtdatahash" xmlns:w16se="http://schemas.microsoft.com/office/word/2015/wordml/symex" xmlns:wpg="http://schemas.microsoft.com/office/word/2010/wordprocessingGroup" xmlns:wpi="http://schemas.microsoft.com/office/word/2010/wordprocessingInk" xmlns:wne="http://schemas.microsoft.com/office/word/2006/wordml" xmlns:wps="http://schemas.microsoft.com/office/word/2010/wordprocessingShape" mc:Ignorable="w14 w15 w16se w16cid w16 w16cex w16sdtdh wp14">
-  <w:comment w:id="0" w:author="Liz Stebbins" w:date="2024-05-28T16:20:00Z" w:initials="LS">
-    <w:p>
-      <w:r>
-        <w:rPr>
-          <w:rStyle w:val="CommentReference"/>
-        </w:rPr>
-        <w:annotationRef/>
-      </w:r>
-      <w:r>
-        <w:rPr>
-          <w:sz w:val="20"/>
-          <w:szCs w:val="20"/>
-        </w:rPr>
-        <w:t>Brian, this is what I have drafted to reference to the additional material. Feel free to expand on it!</w:t>
-      </w:r>
-    </w:p>
-  </w:comment>
-</w:comments>
-</file>
-
-<file path=word/commentsExtended.xml><?xml version="1.0" encoding="utf-8"?>
-<w15:commentsEx xmlns:wpc="http://schemas.microsoft.com/office/word/2010/wordprocessingCanvas" xmlns:cx="http://schemas.microsoft.com/office/drawing/2014/chartex" xmlns:cx1="http://schemas.microsoft.com/office/drawing/2015/9/8/chartex" xmlns:cx2="http://schemas.microsoft.com/office/drawing/2015/10/21/chartex" xmlns:cx3="http://schemas.microsoft.com/office/drawing/2016/5/9/chartex" xmlns:cx4="http://schemas.microsoft.com/office/drawing/2016/5/10/chartex" xmlns:cx5="http://schemas.microsoft.com/office/drawing/2016/5/11/chartex" xmlns:cx6="http://schemas.microsoft.com/office/drawing/2016/5/12/chartex" xmlns:cx7="http://schemas.microsoft.com/office/drawing/2016/5/13/chartex" xmlns:cx8="http://schemas.microsoft.com/office/drawing/2016/5/14/chartex" xmlns:mc="http://schemas.openxmlformats.org/markup-compatibility/2006" xmlns:aink="http://schemas.microsoft.com/office/drawing/2016/ink" xmlns:am3d="http://schemas.microsoft.com/office/drawing/2017/model3d" xmlns:o="urn:schemas-microsoft-com:office:office" xmlns:oel="http://schemas.microsoft.com/office/2019/extlst" xmlns:r="http://schemas.openxmlformats.org/officeDocument/2006/relationships" xmlns:m="http://schemas.openxmlformats.org/officeDocument/2006/math" xmlns:v="urn:schemas-microsoft-com:vml" xmlns:wp14="http://schemas.microsoft.com/office/word/2010/wordprocessingDrawing" xmlns:wp="http://schemas.openxmlformats.org/drawingml/2006/wordprocessingDrawing" xmlns:w10="urn:schemas-microsoft-com:office:word" xmlns:w="http://schemas.openxmlformats.org/wordprocessingml/2006/main" xmlns:w14="http://schemas.microsoft.com/office/word/2010/wordml" xmlns:w15="http://schemas.microsoft.com/office/word/2012/wordml" xmlns:w16cex="http://schemas.microsoft.com/office/word/2018/wordml/cex" xmlns:w16cid="http://schemas.microsoft.com/office/word/2016/wordml/cid" xmlns:w16="http://schemas.microsoft.com/office/word/2018/wordml" xmlns:w16sdtdh="http://schemas.microsoft.com/office/word/2020/wordml/sdtdatahash" xmlns:w16se="http://schemas.microsoft.com/office/word/2015/wordml/symex" xmlns:wpg="http://schemas.microsoft.com/office/word/2010/wordprocessingGroup" xmlns:wpi="http://schemas.microsoft.com/office/word/2010/wordprocessingInk" xmlns:wne="http://schemas.microsoft.com/office/word/2006/wordml" xmlns:wps="http://schemas.microsoft.com/office/word/2010/wordprocessingShape" mc:Ignorable="w14 w15 w16se w16cid w16 w16cex w16sdtdh wp14">
-  <w15:commentEx w15:paraId="74C037C2" w15:done="0"/>
-</w15:commentsEx>
-</file>
-
-<file path=word/commentsExtensible.xml><?xml version="1.0" encoding="utf-8"?>
-<w16cex:commentsExtensible xmlns:wpc="http://schemas.microsoft.com/office/word/2010/wordprocessingCanvas" xmlns:cx="http://schemas.microsoft.com/office/drawing/2014/chartex" xmlns:cx1="http://schemas.microsoft.com/office/drawing/2015/9/8/chartex" xmlns:cx2="http://schemas.microsoft.com/office/drawing/2015/10/21/chartex" xmlns:cx3="http://schemas.microsoft.com/office/drawing/2016/5/9/chartex" xmlns:cx4="http://schemas.microsoft.com/office/drawing/2016/5/10/chartex" xmlns:cx5="http://schemas.microsoft.com/office/drawing/2016/5/11/chartex" xmlns:cx6="http://schemas.microsoft.com/office/drawing/2016/5/12/chartex" xmlns:cx7="http://schemas.microsoft.com/office/drawing/2016/5/13/chartex" xmlns:cx8="http://schemas.microsoft.com/office/drawing/2016/5/14/chartex" xmlns:cr="http://schemas.microsoft.com/office/comments/2020/reactions" xmlns:mc="http://schemas.openxmlformats.org/markup-compatibility/2006" xmlns:aink="http://schemas.microsoft.com/office/drawing/2016/ink" xmlns:am3d="http://schemas.microsoft.com/office/drawing/2017/model3d" xmlns:o="urn:schemas-microsoft-com:office:office" xmlns:oel="http://schemas.microsoft.com/office/2019/extlst" xmlns:r="http://schemas.openxmlformats.org/officeDocument/2006/relationships" xmlns:m="http://schemas.openxmlformats.org/officeDocument/2006/math" xmlns:v="urn:schemas-microsoft-com:vml" xmlns:wp14="http://schemas.microsoft.com/office/word/2010/wordprocessingDrawing" xmlns:wp="http://schemas.openxmlformats.org/drawingml/2006/wordprocessingDrawing" xmlns:w10="urn:schemas-microsoft-com:office:word" xmlns:w="http://schemas.openxmlformats.org/wordprocessingml/2006/main" xmlns:w14="http://schemas.microsoft.com/office/word/2010/wordml" xmlns:w15="http://schemas.microsoft.com/office/word/2012/wordml" xmlns:w16cex="http://schemas.microsoft.com/office/word/2018/wordml/cex" xmlns:w16cid="http://schemas.microsoft.com/office/word/2016/wordml/cid" xmlns:w16="http://schemas.microsoft.com/office/word/2018/wordml" xmlns:w16sdtdh="http://schemas.microsoft.com/office/word/2020/wordml/sdtdatahash" xmlns:w16se="http://schemas.microsoft.com/office/word/2015/wordml/symex" xmlns:wpg="http://schemas.microsoft.com/office/word/2010/wordprocessingGroup" xmlns:wpi="http://schemas.microsoft.com/office/word/2010/wordprocessingInk" xmlns:wne="http://schemas.microsoft.com/office/word/2006/wordml" xmlns:wps="http://schemas.microsoft.com/office/word/2010/wordprocessingShape" mc:Ignorable="w14 w15 w16se w16cid w16 w16cex w16sdtdh cr wp14">
-  <w16cex:commentExtensible w16cex:durableId="7E6DC41D" w16cex:dateUtc="2024-05-28T23:20:00Z"/>
-</w16cex:commentsExtensible>
-</file>
-
-<file path=word/commentsIds.xml><?xml version="1.0" encoding="utf-8"?>
-<w16cid:commentsIds xmlns:wpc="http://schemas.microsoft.com/office/word/2010/wordprocessingCanvas" xmlns:cx="http://schemas.microsoft.com/office/drawing/2014/chartex" xmlns:cx1="http://schemas.microsoft.com/office/drawing/2015/9/8/chartex" xmlns:cx2="http://schemas.microsoft.com/office/drawing/2015/10/21/chartex" xmlns:cx3="http://schemas.microsoft.com/office/drawing/2016/5/9/chartex" xmlns:cx4="http://schemas.microsoft.com/office/drawing/2016/5/10/chartex" xmlns:cx5="http://schemas.microsoft.com/office/drawing/2016/5/11/chartex" xmlns:cx6="http://schemas.microsoft.com/office/drawing/2016/5/12/chartex" xmlns:cx7="http://schemas.microsoft.com/office/drawing/2016/5/13/chartex" xmlns:cx8="http://schemas.microsoft.com/office/drawing/2016/5/14/chartex" xmlns:mc="http://schemas.openxmlformats.org/markup-compatibility/2006" xmlns:aink="http://schemas.microsoft.com/office/drawing/2016/ink" xmlns:am3d="http://schemas.microsoft.com/office/drawing/2017/model3d" xmlns:o="urn:schemas-microsoft-com:office:office" xmlns:oel="http://schemas.microsoft.com/office/2019/extlst" xmlns:r="http://schemas.openxmlformats.org/officeDocument/2006/relationships" xmlns:m="http://schemas.openxmlformats.org/officeDocument/2006/math" xmlns:v="urn:schemas-microsoft-com:vml" xmlns:wp14="http://schemas.microsoft.com/office/word/2010/wordprocessingDrawing" xmlns:wp="http://schemas.openxmlformats.org/drawingml/2006/wordprocessingDrawing" xmlns:w10="urn:schemas-microsoft-com:office:word" xmlns:w="http://schemas.openxmlformats.org/wordprocessingml/2006/main" xmlns:w14="http://schemas.microsoft.com/office/word/2010/wordml" xmlns:w15="http://schemas.microsoft.com/office/word/2012/wordml" xmlns:w16cex="http://schemas.microsoft.com/office/word/2018/wordml/cex" xmlns:w16cid="http://schemas.microsoft.com/office/word/2016/wordml/cid" xmlns:w16="http://schemas.microsoft.com/office/word/2018/wordml" xmlns:w16sdtdh="http://schemas.microsoft.com/office/word/2020/wordml/sdtdatahash" xmlns:w16se="http://schemas.microsoft.com/office/word/2015/wordml/symex" xmlns:wpg="http://schemas.microsoft.com/office/word/2010/wordprocessingGroup" xmlns:wpi="http://schemas.microsoft.com/office/word/2010/wordprocessingInk" xmlns:wne="http://schemas.microsoft.com/office/word/2006/wordml" xmlns:wps="http://schemas.microsoft.com/office/word/2010/wordprocessingShape" mc:Ignorable="w14 w15 w16se w16cid w16 w16cex w16sdtdh wp14">
-  <w16cid:commentId w16cid:paraId="74C037C2" w16cid:durableId="7E6DC41D"/>
-</w16cid:commentsIds>
 </file>
 
 <file path=word/numbering.xml><?xml version="1.0" encoding="utf-8"?>
@@ -1250,14 +1669,6 @@
     <w:abstractNumId w:val="0"/>
   </w:num>
 </w:numbering>
-</file>
-
-<file path=word/people.xml><?xml version="1.0" encoding="utf-8"?>
-<w15:people xmlns:wpc="http://schemas.microsoft.com/office/word/2010/wordprocessingCanvas" xmlns:cx="http://schemas.microsoft.com/office/drawing/2014/chartex" xmlns:cx1="http://schemas.microsoft.com/office/drawing/2015/9/8/chartex" xmlns:cx2="http://schemas.microsoft.com/office/drawing/2015/10/21/chartex" xmlns:cx3="http://schemas.microsoft.com/office/drawing/2016/5/9/chartex" xmlns:cx4="http://schemas.microsoft.com/office/drawing/2016/5/10/chartex" xmlns:cx5="http://schemas.microsoft.com/office/drawing/2016/5/11/chartex" xmlns:cx6="http://schemas.microsoft.com/office/drawing/2016/5/12/chartex" xmlns:cx7="http://schemas.microsoft.com/office/drawing/2016/5/13/chartex" xmlns:cx8="http://schemas.microsoft.com/office/drawing/2016/5/14/chartex" xmlns:mc="http://schemas.openxmlformats.org/markup-compatibility/2006" xmlns:aink="http://schemas.microsoft.com/office/drawing/2016/ink" xmlns:am3d="http://schemas.microsoft.com/office/drawing/2017/model3d" xmlns:o="urn:schemas-microsoft-com:office:office" xmlns:oel="http://schemas.microsoft.com/office/2019/extlst" xmlns:r="http://schemas.openxmlformats.org/officeDocument/2006/relationships" xmlns:m="http://schemas.openxmlformats.org/officeDocument/2006/math" xmlns:v="urn:schemas-microsoft-com:vml" xmlns:wp14="http://schemas.microsoft.com/office/word/2010/wordprocessingDrawing" xmlns:wp="http://schemas.openxmlformats.org/drawingml/2006/wordprocessingDrawing" xmlns:w10="urn:schemas-microsoft-com:office:word" xmlns:w="http://schemas.openxmlformats.org/wordprocessingml/2006/main" xmlns:w14="http://schemas.microsoft.com/office/word/2010/wordml" xmlns:w15="http://schemas.microsoft.com/office/word/2012/wordml" xmlns:w16cex="http://schemas.microsoft.com/office/word/2018/wordml/cex" xmlns:w16cid="http://schemas.microsoft.com/office/word/2016/wordml/cid" xmlns:w16="http://schemas.microsoft.com/office/word/2018/wordml" xmlns:w16sdtdh="http://schemas.microsoft.com/office/word/2020/wordml/sdtdatahash" xmlns:w16se="http://schemas.microsoft.com/office/word/2015/wordml/symex" xmlns:wpg="http://schemas.microsoft.com/office/word/2010/wordprocessingGroup" xmlns:wpi="http://schemas.microsoft.com/office/word/2010/wordprocessingInk" xmlns:wne="http://schemas.microsoft.com/office/word/2006/wordml" xmlns:wps="http://schemas.microsoft.com/office/word/2010/wordprocessingShape" mc:Ignorable="w14 w15 w16se w16cid w16 w16cex w16sdtdh wp14">
-  <w15:person w15:author="Liz Stebbins">
-    <w15:presenceInfo w15:providerId="AD" w15:userId="S::lstebbins@flowwest.com::b7e9f6c9-9a95-40cd-9910-08a82235a8cc"/>
-  </w15:person>
-</w15:people>
 </file>
 
 <file path=word/styles.xml><?xml version="1.0" encoding="utf-8"?>

</xml_diff>